<commit_message>
Base donnees, jeu d'essai, requêtes
</commit_message>
<xml_diff>
--- a/03-Databases/Analyse/08-Inventaire_oeuvres_d_art/Inventaire_oeuvres_d_art.docx
+++ b/03-Databases/Analyse/08-Inventaire_oeuvres_d_art/Inventaire_oeuvres_d_art.docx
@@ -497,6 +497,19 @@
       </w:r>
     </w:p>
     <w:p/>
+    <w:p/>
+    <w:p/>
+    <w:p/>
+    <w:p/>
+    <w:p/>
+    <w:p/>
+    <w:p/>
+    <w:p/>
+    <w:p/>
+    <w:p/>
+    <w:p/>
+    <w:p/>
+    <w:p/>
     <w:p>
       <w:pPr>
         <w:rPr>
@@ -511,6 +524,7 @@
           <w:sz w:val="36"/>
           <w:szCs w:val="36"/>
         </w:rPr>
+        <w:lastRenderedPageBreak/>
         <w:t>Etape : 1 Dictionnaire de données</w:t>
       </w:r>
     </w:p>
@@ -522,11 +536,11 @@
         <w:tblLook w:val="04A0" w:firstRow="1" w:lastRow="0" w:firstColumn="1" w:lastColumn="0" w:noHBand="0" w:noVBand="1"/>
       </w:tblPr>
       <w:tblGrid>
-        <w:gridCol w:w="2668"/>
-        <w:gridCol w:w="1812"/>
-        <w:gridCol w:w="1812"/>
-        <w:gridCol w:w="1813"/>
-        <w:gridCol w:w="2811"/>
+        <w:gridCol w:w="2451"/>
+        <w:gridCol w:w="3011"/>
+        <w:gridCol w:w="1657"/>
+        <w:gridCol w:w="1382"/>
+        <w:gridCol w:w="2415"/>
       </w:tblGrid>
       <w:tr>
         <w:trPr>
@@ -535,71 +549,125 @@
         <w:tc>
           <w:tcPr>
             <w:cnfStyle w:val="001000000000" w:firstRow="0" w:lastRow="0" w:firstColumn="1" w:lastColumn="0" w:oddVBand="0" w:evenVBand="0" w:oddHBand="0" w:evenHBand="0" w:firstRowFirstColumn="0" w:firstRowLastColumn="0" w:lastRowFirstColumn="0" w:lastRowLastColumn="0"/>
-            <w:tcW w:w="2668" w:type="dxa"/>
-          </w:tcPr>
-          <w:p>
-            <w:pPr>
-              <w:rPr>
-                <w:sz w:val="28"/>
-                <w:szCs w:val="28"/>
-              </w:rPr>
-            </w:pPr>
-          </w:p>
-        </w:tc>
-        <w:tc>
-          <w:tcPr>
-            <w:tcW w:w="1812" w:type="dxa"/>
-          </w:tcPr>
-          <w:p>
-            <w:pPr>
+            <w:tcW w:w="2451" w:type="dxa"/>
+          </w:tcPr>
+          <w:p>
+            <w:pPr>
+              <w:jc w:val="center"/>
+              <w:rPr>
+                <w:sz w:val="20"/>
+                <w:szCs w:val="20"/>
+              </w:rPr>
+            </w:pPr>
+            <w:r>
+              <w:rPr>
+                <w:sz w:val="20"/>
+                <w:szCs w:val="20"/>
+              </w:rPr>
+              <w:t>Mnémonique</w:t>
+            </w:r>
+          </w:p>
+        </w:tc>
+        <w:tc>
+          <w:tcPr>
+            <w:tcW w:w="3011" w:type="dxa"/>
+          </w:tcPr>
+          <w:p>
+            <w:pPr>
+              <w:jc w:val="center"/>
               <w:cnfStyle w:val="100000000000" w:firstRow="1" w:lastRow="0" w:firstColumn="0" w:lastColumn="0" w:oddVBand="0" w:evenVBand="0" w:oddHBand="0" w:evenHBand="0" w:firstRowFirstColumn="0" w:firstRowLastColumn="0" w:lastRowFirstColumn="0" w:lastRowLastColumn="0"/>
               <w:rPr>
-                <w:sz w:val="28"/>
-                <w:szCs w:val="28"/>
-              </w:rPr>
-            </w:pPr>
-          </w:p>
-        </w:tc>
-        <w:tc>
-          <w:tcPr>
-            <w:tcW w:w="1812" w:type="dxa"/>
-          </w:tcPr>
-          <w:p>
-            <w:pPr>
+                <w:sz w:val="20"/>
+                <w:szCs w:val="20"/>
+              </w:rPr>
+            </w:pPr>
+            <w:r>
+              <w:rPr>
+                <w:sz w:val="20"/>
+                <w:szCs w:val="20"/>
+              </w:rPr>
+              <w:t>Signification</w:t>
+            </w:r>
+          </w:p>
+        </w:tc>
+        <w:tc>
+          <w:tcPr>
+            <w:tcW w:w="1657" w:type="dxa"/>
+          </w:tcPr>
+          <w:p>
+            <w:pPr>
+              <w:jc w:val="center"/>
               <w:cnfStyle w:val="100000000000" w:firstRow="1" w:lastRow="0" w:firstColumn="0" w:lastColumn="0" w:oddVBand="0" w:evenVBand="0" w:oddHBand="0" w:evenHBand="0" w:firstRowFirstColumn="0" w:firstRowLastColumn="0" w:lastRowFirstColumn="0" w:lastRowLastColumn="0"/>
               <w:rPr>
-                <w:sz w:val="28"/>
-                <w:szCs w:val="28"/>
-              </w:rPr>
-            </w:pPr>
-          </w:p>
-        </w:tc>
-        <w:tc>
-          <w:tcPr>
-            <w:tcW w:w="1813" w:type="dxa"/>
-          </w:tcPr>
-          <w:p>
-            <w:pPr>
+                <w:sz w:val="20"/>
+                <w:szCs w:val="20"/>
+              </w:rPr>
+            </w:pPr>
+            <w:r>
+              <w:rPr>
+                <w:sz w:val="20"/>
+                <w:szCs w:val="20"/>
+              </w:rPr>
+              <w:t>Type</w:t>
+            </w:r>
+          </w:p>
+        </w:tc>
+        <w:tc>
+          <w:tcPr>
+            <w:tcW w:w="1382" w:type="dxa"/>
+          </w:tcPr>
+          <w:p>
+            <w:pPr>
+              <w:jc w:val="center"/>
               <w:cnfStyle w:val="100000000000" w:firstRow="1" w:lastRow="0" w:firstColumn="0" w:lastColumn="0" w:oddVBand="0" w:evenVBand="0" w:oddHBand="0" w:evenHBand="0" w:firstRowFirstColumn="0" w:firstRowLastColumn="0" w:lastRowFirstColumn="0" w:lastRowLastColumn="0"/>
               <w:rPr>
-                <w:sz w:val="28"/>
-                <w:szCs w:val="28"/>
-              </w:rPr>
-            </w:pPr>
-          </w:p>
-        </w:tc>
-        <w:tc>
-          <w:tcPr>
-            <w:tcW w:w="2811" w:type="dxa"/>
-          </w:tcPr>
-          <w:p>
-            <w:pPr>
+                <w:sz w:val="20"/>
+                <w:szCs w:val="20"/>
+              </w:rPr>
+            </w:pPr>
+            <w:r>
+              <w:rPr>
+                <w:sz w:val="20"/>
+                <w:szCs w:val="20"/>
+              </w:rPr>
+              <w:t>Valeurs</w:t>
+            </w:r>
+          </w:p>
+        </w:tc>
+        <w:tc>
+          <w:tcPr>
+            <w:tcW w:w="2415" w:type="dxa"/>
+          </w:tcPr>
+          <w:p>
+            <w:pPr>
+              <w:jc w:val="center"/>
               <w:cnfStyle w:val="100000000000" w:firstRow="1" w:lastRow="0" w:firstColumn="0" w:lastColumn="0" w:oddVBand="0" w:evenVBand="0" w:oddHBand="0" w:evenHBand="0" w:firstRowFirstColumn="0" w:firstRowLastColumn="0" w:lastRowFirstColumn="0" w:lastRowLastColumn="0"/>
               <w:rPr>
-                <w:sz w:val="28"/>
-                <w:szCs w:val="28"/>
-              </w:rPr>
-            </w:pPr>
+                <w:sz w:val="20"/>
+                <w:szCs w:val="20"/>
+              </w:rPr>
+            </w:pPr>
+            <w:r>
+              <w:rPr>
+                <w:sz w:val="20"/>
+                <w:szCs w:val="20"/>
+              </w:rPr>
+              <w:t>Remarques/</w:t>
+            </w:r>
+            <w:r>
+              <w:rPr>
+                <w:sz w:val="20"/>
+                <w:szCs w:val="20"/>
+              </w:rPr>
+              <w:t>Contrainte</w:t>
+            </w:r>
+            <w:r>
+              <w:rPr>
+                <w:sz w:val="20"/>
+                <w:szCs w:val="20"/>
+              </w:rPr>
+              <w:t>s</w:t>
+            </w:r>
           </w:p>
         </w:tc>
       </w:tr>
@@ -610,24 +678,31 @@
         <w:tc>
           <w:tcPr>
             <w:cnfStyle w:val="001000000000" w:firstRow="0" w:lastRow="0" w:firstColumn="1" w:lastColumn="0" w:oddVBand="0" w:evenVBand="0" w:oddHBand="0" w:evenHBand="0" w:firstRowFirstColumn="0" w:firstRowLastColumn="0" w:lastRowFirstColumn="0" w:lastRowLastColumn="0"/>
-            <w:tcW w:w="2668" w:type="dxa"/>
+            <w:tcW w:w="2451" w:type="dxa"/>
+            <w:shd w:val="clear" w:color="auto" w:fill="C1F0C7" w:themeFill="accent3" w:themeFillTint="33"/>
           </w:tcPr>
           <w:p>
             <w:pPr>
               <w:rPr>
                 <w:rFonts w:ascii="Arial" w:hAnsi="Arial" w:cs="Arial"/>
+                <w:sz w:val="20"/>
+                <w:szCs w:val="20"/>
               </w:rPr>
             </w:pPr>
             <w:proofErr w:type="spellStart"/>
             <w:r>
               <w:rPr>
                 <w:rFonts w:ascii="Arial" w:hAnsi="Arial" w:cs="Arial"/>
+                <w:sz w:val="20"/>
+                <w:szCs w:val="20"/>
               </w:rPr>
               <w:t>Œuvre</w:t>
             </w:r>
             <w:r>
               <w:rPr>
                 <w:rFonts w:ascii="Arial" w:hAnsi="Arial" w:cs="Arial"/>
+                <w:sz w:val="20"/>
+                <w:szCs w:val="20"/>
               </w:rPr>
               <w:t>_id</w:t>
             </w:r>
@@ -636,58 +711,104 @@
         </w:tc>
         <w:tc>
           <w:tcPr>
-            <w:tcW w:w="1812" w:type="dxa"/>
+            <w:tcW w:w="3011" w:type="dxa"/>
+            <w:shd w:val="clear" w:color="auto" w:fill="C1F0C7" w:themeFill="accent3" w:themeFillTint="33"/>
           </w:tcPr>
           <w:p>
             <w:pPr>
               <w:cnfStyle w:val="000000100000" w:firstRow="0" w:lastRow="0" w:firstColumn="0" w:lastColumn="0" w:oddVBand="0" w:evenVBand="0" w:oddHBand="1" w:evenHBand="0" w:firstRowFirstColumn="0" w:firstRowLastColumn="0" w:lastRowFirstColumn="0" w:lastRowLastColumn="0"/>
               <w:rPr>
-                <w:sz w:val="28"/>
-                <w:szCs w:val="28"/>
-              </w:rPr>
-            </w:pPr>
-          </w:p>
-        </w:tc>
-        <w:tc>
-          <w:tcPr>
-            <w:tcW w:w="1812" w:type="dxa"/>
+                <w:sz w:val="20"/>
+                <w:szCs w:val="20"/>
+              </w:rPr>
+            </w:pPr>
+            <w:r>
+              <w:rPr>
+                <w:sz w:val="20"/>
+                <w:szCs w:val="20"/>
+              </w:rPr>
+              <w:t>Identifiant</w:t>
+            </w:r>
+            <w:r>
+              <w:rPr>
+                <w:sz w:val="20"/>
+                <w:szCs w:val="20"/>
+              </w:rPr>
+              <w:t xml:space="preserve"> de l’</w:t>
+            </w:r>
+            <w:r>
+              <w:rPr>
+                <w:sz w:val="20"/>
+                <w:szCs w:val="20"/>
+              </w:rPr>
+              <w:t>œuvre</w:t>
+            </w:r>
+          </w:p>
+        </w:tc>
+        <w:tc>
+          <w:tcPr>
+            <w:tcW w:w="1657" w:type="dxa"/>
+            <w:shd w:val="clear" w:color="auto" w:fill="C1F0C7" w:themeFill="accent3" w:themeFillTint="33"/>
           </w:tcPr>
           <w:p>
             <w:pPr>
               <w:cnfStyle w:val="000000100000" w:firstRow="0" w:lastRow="0" w:firstColumn="0" w:lastColumn="0" w:oddVBand="0" w:evenVBand="0" w:oddHBand="1" w:evenHBand="0" w:firstRowFirstColumn="0" w:firstRowLastColumn="0" w:lastRowFirstColumn="0" w:lastRowLastColumn="0"/>
               <w:rPr>
-                <w:sz w:val="28"/>
-                <w:szCs w:val="28"/>
-              </w:rPr>
-            </w:pPr>
-          </w:p>
-        </w:tc>
-        <w:tc>
-          <w:tcPr>
-            <w:tcW w:w="1813" w:type="dxa"/>
+                <w:sz w:val="20"/>
+                <w:szCs w:val="20"/>
+              </w:rPr>
+            </w:pPr>
+            <w:r>
+              <w:rPr>
+                <w:sz w:val="20"/>
+                <w:szCs w:val="20"/>
+              </w:rPr>
+              <w:t>Numérique</w:t>
+            </w:r>
+          </w:p>
+        </w:tc>
+        <w:tc>
+          <w:tcPr>
+            <w:tcW w:w="1382" w:type="dxa"/>
+            <w:shd w:val="clear" w:color="auto" w:fill="C1F0C7" w:themeFill="accent3" w:themeFillTint="33"/>
           </w:tcPr>
           <w:p>
             <w:pPr>
               <w:cnfStyle w:val="000000100000" w:firstRow="0" w:lastRow="0" w:firstColumn="0" w:lastColumn="0" w:oddVBand="0" w:evenVBand="0" w:oddHBand="1" w:evenHBand="0" w:firstRowFirstColumn="0" w:firstRowLastColumn="0" w:lastRowFirstColumn="0" w:lastRowLastColumn="0"/>
               <w:rPr>
-                <w:sz w:val="28"/>
-                <w:szCs w:val="28"/>
-              </w:rPr>
-            </w:pPr>
-          </w:p>
-        </w:tc>
-        <w:tc>
-          <w:tcPr>
-            <w:tcW w:w="2811" w:type="dxa"/>
+                <w:sz w:val="20"/>
+                <w:szCs w:val="20"/>
+              </w:rPr>
+            </w:pPr>
+            <w:r>
+              <w:rPr>
+                <w:sz w:val="20"/>
+                <w:szCs w:val="20"/>
+              </w:rPr>
+              <w:t>11</w:t>
+            </w:r>
+          </w:p>
+        </w:tc>
+        <w:tc>
+          <w:tcPr>
+            <w:tcW w:w="2415" w:type="dxa"/>
+            <w:shd w:val="clear" w:color="auto" w:fill="C1F0C7" w:themeFill="accent3" w:themeFillTint="33"/>
           </w:tcPr>
           <w:p>
             <w:pPr>
               <w:cnfStyle w:val="000000100000" w:firstRow="0" w:lastRow="0" w:firstColumn="0" w:lastColumn="0" w:oddVBand="0" w:evenVBand="0" w:oddHBand="1" w:evenHBand="0" w:firstRowFirstColumn="0" w:firstRowLastColumn="0" w:lastRowFirstColumn="0" w:lastRowLastColumn="0"/>
               <w:rPr>
-                <w:sz w:val="28"/>
-                <w:szCs w:val="28"/>
-              </w:rPr>
-            </w:pPr>
+                <w:sz w:val="20"/>
+                <w:szCs w:val="20"/>
+              </w:rPr>
+            </w:pPr>
+            <w:r>
+              <w:rPr>
+                <w:sz w:val="20"/>
+                <w:szCs w:val="20"/>
+              </w:rPr>
+              <w:t>Identifiant, auto-incrémenté</w:t>
+            </w:r>
           </w:p>
         </w:tc>
       </w:tr>
@@ -695,85 +816,122 @@
         <w:tc>
           <w:tcPr>
             <w:cnfStyle w:val="001000000000" w:firstRow="0" w:lastRow="0" w:firstColumn="1" w:lastColumn="0" w:oddVBand="0" w:evenVBand="0" w:oddHBand="0" w:evenHBand="0" w:firstRowFirstColumn="0" w:firstRowLastColumn="0" w:lastRowFirstColumn="0" w:lastRowLastColumn="0"/>
-            <w:tcW w:w="2668" w:type="dxa"/>
-          </w:tcPr>
-          <w:p>
-            <w:pPr>
-              <w:rPr>
-                <w:sz w:val="28"/>
-                <w:szCs w:val="28"/>
+            <w:tcW w:w="2451" w:type="dxa"/>
+            <w:shd w:val="clear" w:color="auto" w:fill="C1F0C7" w:themeFill="accent3" w:themeFillTint="33"/>
+          </w:tcPr>
+          <w:p>
+            <w:pPr>
+              <w:rPr>
+                <w:sz w:val="20"/>
+                <w:szCs w:val="20"/>
               </w:rPr>
             </w:pPr>
             <w:proofErr w:type="spellStart"/>
             <w:r>
               <w:rPr>
                 <w:rFonts w:ascii="Arial" w:hAnsi="Arial" w:cs="Arial"/>
-              </w:rPr>
-              <w:t>Œuvre</w:t>
-            </w:r>
-            <w:r>
-              <w:rPr>
-                <w:rFonts w:ascii="Arial" w:hAnsi="Arial" w:cs="Arial"/>
-              </w:rPr>
-              <w:t>_type</w:t>
+                <w:sz w:val="20"/>
+                <w:szCs w:val="20"/>
+              </w:rPr>
+              <w:t>Œuvre_type</w:t>
             </w:r>
             <w:proofErr w:type="spellEnd"/>
           </w:p>
         </w:tc>
         <w:tc>
           <w:tcPr>
-            <w:tcW w:w="1812" w:type="dxa"/>
+            <w:tcW w:w="3011" w:type="dxa"/>
+            <w:shd w:val="clear" w:color="auto" w:fill="C1F0C7" w:themeFill="accent3" w:themeFillTint="33"/>
           </w:tcPr>
           <w:p>
             <w:pPr>
               <w:cnfStyle w:val="000000000000" w:firstRow="0" w:lastRow="0" w:firstColumn="0" w:lastColumn="0" w:oddVBand="0" w:evenVBand="0" w:oddHBand="0" w:evenHBand="0" w:firstRowFirstColumn="0" w:firstRowLastColumn="0" w:lastRowFirstColumn="0" w:lastRowLastColumn="0"/>
               <w:rPr>
-                <w:sz w:val="28"/>
-                <w:szCs w:val="28"/>
-              </w:rPr>
-            </w:pPr>
-          </w:p>
-        </w:tc>
-        <w:tc>
-          <w:tcPr>
-            <w:tcW w:w="1812" w:type="dxa"/>
-          </w:tcPr>
-          <w:p>
-            <w:pPr>
+                <w:sz w:val="20"/>
+                <w:szCs w:val="20"/>
+              </w:rPr>
+            </w:pPr>
+            <w:r>
+              <w:rPr>
+                <w:sz w:val="20"/>
+                <w:szCs w:val="20"/>
+              </w:rPr>
+              <w:t>Type de l’</w:t>
+            </w:r>
+            <w:r>
+              <w:rPr>
+                <w:sz w:val="20"/>
+                <w:szCs w:val="20"/>
+              </w:rPr>
+              <w:t>œuvre</w:t>
+            </w:r>
+          </w:p>
+        </w:tc>
+        <w:tc>
+          <w:tcPr>
+            <w:tcW w:w="1657" w:type="dxa"/>
+            <w:shd w:val="clear" w:color="auto" w:fill="C1F0C7" w:themeFill="accent3" w:themeFillTint="33"/>
+          </w:tcPr>
+          <w:p>
+            <w:pPr>
+              <w:jc w:val="center"/>
               <w:cnfStyle w:val="000000000000" w:firstRow="0" w:lastRow="0" w:firstColumn="0" w:lastColumn="0" w:oddVBand="0" w:evenVBand="0" w:oddHBand="0" w:evenHBand="0" w:firstRowFirstColumn="0" w:firstRowLastColumn="0" w:lastRowFirstColumn="0" w:lastRowLastColumn="0"/>
               <w:rPr>
-                <w:sz w:val="28"/>
-                <w:szCs w:val="28"/>
-              </w:rPr>
-            </w:pPr>
-          </w:p>
-        </w:tc>
-        <w:tc>
-          <w:tcPr>
-            <w:tcW w:w="1813" w:type="dxa"/>
+                <w:sz w:val="20"/>
+                <w:szCs w:val="20"/>
+              </w:rPr>
+            </w:pPr>
+            <w:r>
+              <w:rPr>
+                <w:sz w:val="20"/>
+                <w:szCs w:val="20"/>
+              </w:rPr>
+              <w:t>Alphabétique</w:t>
+            </w:r>
+          </w:p>
+        </w:tc>
+        <w:tc>
+          <w:tcPr>
+            <w:tcW w:w="1382" w:type="dxa"/>
+            <w:shd w:val="clear" w:color="auto" w:fill="C1F0C7" w:themeFill="accent3" w:themeFillTint="33"/>
           </w:tcPr>
           <w:p>
             <w:pPr>
               <w:cnfStyle w:val="000000000000" w:firstRow="0" w:lastRow="0" w:firstColumn="0" w:lastColumn="0" w:oddVBand="0" w:evenVBand="0" w:oddHBand="0" w:evenHBand="0" w:firstRowFirstColumn="0" w:firstRowLastColumn="0" w:lastRowFirstColumn="0" w:lastRowLastColumn="0"/>
               <w:rPr>
-                <w:sz w:val="28"/>
-                <w:szCs w:val="28"/>
-              </w:rPr>
-            </w:pPr>
-          </w:p>
-        </w:tc>
-        <w:tc>
-          <w:tcPr>
-            <w:tcW w:w="2811" w:type="dxa"/>
+                <w:sz w:val="20"/>
+                <w:szCs w:val="20"/>
+              </w:rPr>
+            </w:pPr>
+            <w:r>
+              <w:rPr>
+                <w:sz w:val="20"/>
+                <w:szCs w:val="20"/>
+              </w:rPr>
+              <w:t>30</w:t>
+            </w:r>
+          </w:p>
+        </w:tc>
+        <w:tc>
+          <w:tcPr>
+            <w:tcW w:w="2415" w:type="dxa"/>
+            <w:shd w:val="clear" w:color="auto" w:fill="C1F0C7" w:themeFill="accent3" w:themeFillTint="33"/>
           </w:tcPr>
           <w:p>
             <w:pPr>
               <w:cnfStyle w:val="000000000000" w:firstRow="0" w:lastRow="0" w:firstColumn="0" w:lastColumn="0" w:oddVBand="0" w:evenVBand="0" w:oddHBand="0" w:evenHBand="0" w:firstRowFirstColumn="0" w:firstRowLastColumn="0" w:lastRowFirstColumn="0" w:lastRowLastColumn="0"/>
               <w:rPr>
-                <w:sz w:val="28"/>
-                <w:szCs w:val="28"/>
-              </w:rPr>
-            </w:pPr>
+                <w:sz w:val="20"/>
+                <w:szCs w:val="20"/>
+              </w:rPr>
+            </w:pPr>
+            <w:r>
+              <w:rPr>
+                <w:sz w:val="20"/>
+                <w:szCs w:val="20"/>
+              </w:rPr>
+              <w:t>Obligatoire, &gt; 1 caractère</w:t>
+            </w:r>
           </w:p>
         </w:tc>
       </w:tr>
@@ -784,85 +942,114 @@
         <w:tc>
           <w:tcPr>
             <w:cnfStyle w:val="001000000000" w:firstRow="0" w:lastRow="0" w:firstColumn="1" w:lastColumn="0" w:oddVBand="0" w:evenVBand="0" w:oddHBand="0" w:evenHBand="0" w:firstRowFirstColumn="0" w:firstRowLastColumn="0" w:lastRowFirstColumn="0" w:lastRowLastColumn="0"/>
-            <w:tcW w:w="2668" w:type="dxa"/>
-          </w:tcPr>
-          <w:p>
-            <w:pPr>
-              <w:rPr>
-                <w:sz w:val="28"/>
-                <w:szCs w:val="28"/>
+            <w:tcW w:w="2451" w:type="dxa"/>
+            <w:shd w:val="clear" w:color="auto" w:fill="C1F0C7" w:themeFill="accent3" w:themeFillTint="33"/>
+          </w:tcPr>
+          <w:p>
+            <w:pPr>
+              <w:rPr>
+                <w:sz w:val="20"/>
+                <w:szCs w:val="20"/>
               </w:rPr>
             </w:pPr>
             <w:proofErr w:type="spellStart"/>
             <w:r>
               <w:rPr>
                 <w:rFonts w:ascii="Arial" w:hAnsi="Arial" w:cs="Arial"/>
-              </w:rPr>
-              <w:t>Œuvre</w:t>
-            </w:r>
-            <w:r>
-              <w:rPr>
-                <w:rFonts w:ascii="Arial" w:hAnsi="Arial" w:cs="Arial"/>
-              </w:rPr>
-              <w:t>_titre</w:t>
+                <w:sz w:val="20"/>
+                <w:szCs w:val="20"/>
+              </w:rPr>
+              <w:t>Œuvre_titre</w:t>
             </w:r>
             <w:proofErr w:type="spellEnd"/>
           </w:p>
         </w:tc>
         <w:tc>
           <w:tcPr>
-            <w:tcW w:w="1812" w:type="dxa"/>
+            <w:tcW w:w="3011" w:type="dxa"/>
+            <w:shd w:val="clear" w:color="auto" w:fill="C1F0C7" w:themeFill="accent3" w:themeFillTint="33"/>
           </w:tcPr>
           <w:p>
             <w:pPr>
               <w:cnfStyle w:val="000000100000" w:firstRow="0" w:lastRow="0" w:firstColumn="0" w:lastColumn="0" w:oddVBand="0" w:evenVBand="0" w:oddHBand="1" w:evenHBand="0" w:firstRowFirstColumn="0" w:firstRowLastColumn="0" w:lastRowFirstColumn="0" w:lastRowLastColumn="0"/>
               <w:rPr>
-                <w:sz w:val="28"/>
-                <w:szCs w:val="28"/>
-              </w:rPr>
-            </w:pPr>
-          </w:p>
-        </w:tc>
-        <w:tc>
-          <w:tcPr>
-            <w:tcW w:w="1812" w:type="dxa"/>
+                <w:sz w:val="20"/>
+                <w:szCs w:val="20"/>
+              </w:rPr>
+            </w:pPr>
+            <w:r>
+              <w:rPr>
+                <w:sz w:val="20"/>
+                <w:szCs w:val="20"/>
+              </w:rPr>
+              <w:t>Titre de l’œuvre</w:t>
+            </w:r>
+          </w:p>
+        </w:tc>
+        <w:tc>
+          <w:tcPr>
+            <w:tcW w:w="1657" w:type="dxa"/>
+            <w:shd w:val="clear" w:color="auto" w:fill="C1F0C7" w:themeFill="accent3" w:themeFillTint="33"/>
           </w:tcPr>
           <w:p>
             <w:pPr>
               <w:cnfStyle w:val="000000100000" w:firstRow="0" w:lastRow="0" w:firstColumn="0" w:lastColumn="0" w:oddVBand="0" w:evenVBand="0" w:oddHBand="1" w:evenHBand="0" w:firstRowFirstColumn="0" w:firstRowLastColumn="0" w:lastRowFirstColumn="0" w:lastRowLastColumn="0"/>
               <w:rPr>
-                <w:sz w:val="28"/>
-                <w:szCs w:val="28"/>
-              </w:rPr>
-            </w:pPr>
-          </w:p>
-        </w:tc>
-        <w:tc>
-          <w:tcPr>
-            <w:tcW w:w="1813" w:type="dxa"/>
+                <w:sz w:val="20"/>
+                <w:szCs w:val="20"/>
+              </w:rPr>
+            </w:pPr>
+            <w:r>
+              <w:rPr>
+                <w:sz w:val="20"/>
+                <w:szCs w:val="20"/>
+              </w:rPr>
+              <w:t>Alphanumérique</w:t>
+            </w:r>
+          </w:p>
+        </w:tc>
+        <w:tc>
+          <w:tcPr>
+            <w:tcW w:w="1382" w:type="dxa"/>
+            <w:shd w:val="clear" w:color="auto" w:fill="C1F0C7" w:themeFill="accent3" w:themeFillTint="33"/>
           </w:tcPr>
           <w:p>
             <w:pPr>
               <w:cnfStyle w:val="000000100000" w:firstRow="0" w:lastRow="0" w:firstColumn="0" w:lastColumn="0" w:oddVBand="0" w:evenVBand="0" w:oddHBand="1" w:evenHBand="0" w:firstRowFirstColumn="0" w:firstRowLastColumn="0" w:lastRowFirstColumn="0" w:lastRowLastColumn="0"/>
               <w:rPr>
-                <w:sz w:val="28"/>
-                <w:szCs w:val="28"/>
-              </w:rPr>
-            </w:pPr>
-          </w:p>
-        </w:tc>
-        <w:tc>
-          <w:tcPr>
-            <w:tcW w:w="2811" w:type="dxa"/>
+                <w:sz w:val="20"/>
+                <w:szCs w:val="20"/>
+              </w:rPr>
+            </w:pPr>
+            <w:r>
+              <w:rPr>
+                <w:sz w:val="20"/>
+                <w:szCs w:val="20"/>
+              </w:rPr>
+              <w:t>100</w:t>
+            </w:r>
+          </w:p>
+        </w:tc>
+        <w:tc>
+          <w:tcPr>
+            <w:tcW w:w="2415" w:type="dxa"/>
+            <w:shd w:val="clear" w:color="auto" w:fill="C1F0C7" w:themeFill="accent3" w:themeFillTint="33"/>
           </w:tcPr>
           <w:p>
             <w:pPr>
               <w:cnfStyle w:val="000000100000" w:firstRow="0" w:lastRow="0" w:firstColumn="0" w:lastColumn="0" w:oddVBand="0" w:evenVBand="0" w:oddHBand="1" w:evenHBand="0" w:firstRowFirstColumn="0" w:firstRowLastColumn="0" w:lastRowFirstColumn="0" w:lastRowLastColumn="0"/>
               <w:rPr>
-                <w:sz w:val="28"/>
-                <w:szCs w:val="28"/>
-              </w:rPr>
-            </w:pPr>
+                <w:sz w:val="20"/>
+                <w:szCs w:val="20"/>
+              </w:rPr>
+            </w:pPr>
+            <w:r>
+              <w:rPr>
+                <w:sz w:val="20"/>
+                <w:szCs w:val="20"/>
+              </w:rPr>
+              <w:t>Obligatoire, &gt; 1 caractère</w:t>
+            </w:r>
           </w:p>
         </w:tc>
       </w:tr>
@@ -870,85 +1057,107 @@
         <w:tc>
           <w:tcPr>
             <w:cnfStyle w:val="001000000000" w:firstRow="0" w:lastRow="0" w:firstColumn="1" w:lastColumn="0" w:oddVBand="0" w:evenVBand="0" w:oddHBand="0" w:evenHBand="0" w:firstRowFirstColumn="0" w:firstRowLastColumn="0" w:lastRowFirstColumn="0" w:lastRowLastColumn="0"/>
-            <w:tcW w:w="2668" w:type="dxa"/>
-          </w:tcPr>
-          <w:p>
-            <w:pPr>
-              <w:rPr>
-                <w:sz w:val="28"/>
-                <w:szCs w:val="28"/>
+            <w:tcW w:w="2451" w:type="dxa"/>
+            <w:shd w:val="clear" w:color="auto" w:fill="C1F0C7" w:themeFill="accent3" w:themeFillTint="33"/>
+          </w:tcPr>
+          <w:p>
+            <w:pPr>
+              <w:rPr>
+                <w:sz w:val="20"/>
+                <w:szCs w:val="20"/>
               </w:rPr>
             </w:pPr>
             <w:proofErr w:type="spellStart"/>
             <w:r>
               <w:rPr>
                 <w:rFonts w:ascii="Arial" w:hAnsi="Arial" w:cs="Arial"/>
-              </w:rPr>
-              <w:t>Œuvre</w:t>
-            </w:r>
-            <w:r>
-              <w:rPr>
-                <w:rFonts w:ascii="Arial" w:hAnsi="Arial" w:cs="Arial"/>
-              </w:rPr>
-              <w:t>_annee</w:t>
+                <w:sz w:val="20"/>
+                <w:szCs w:val="20"/>
+              </w:rPr>
+              <w:t>Œuvre_annee</w:t>
             </w:r>
             <w:proofErr w:type="spellEnd"/>
           </w:p>
         </w:tc>
         <w:tc>
           <w:tcPr>
-            <w:tcW w:w="1812" w:type="dxa"/>
+            <w:tcW w:w="3011" w:type="dxa"/>
+            <w:shd w:val="clear" w:color="auto" w:fill="C1F0C7" w:themeFill="accent3" w:themeFillTint="33"/>
           </w:tcPr>
           <w:p>
             <w:pPr>
               <w:cnfStyle w:val="000000000000" w:firstRow="0" w:lastRow="0" w:firstColumn="0" w:lastColumn="0" w:oddVBand="0" w:evenVBand="0" w:oddHBand="0" w:evenHBand="0" w:firstRowFirstColumn="0" w:firstRowLastColumn="0" w:lastRowFirstColumn="0" w:lastRowLastColumn="0"/>
               <w:rPr>
-                <w:sz w:val="28"/>
-                <w:szCs w:val="28"/>
-              </w:rPr>
-            </w:pPr>
-          </w:p>
-        </w:tc>
-        <w:tc>
-          <w:tcPr>
-            <w:tcW w:w="1812" w:type="dxa"/>
+                <w:sz w:val="20"/>
+                <w:szCs w:val="20"/>
+              </w:rPr>
+            </w:pPr>
+            <w:r>
+              <w:rPr>
+                <w:sz w:val="20"/>
+                <w:szCs w:val="20"/>
+              </w:rPr>
+              <w:t>Année de l’œuvre</w:t>
+            </w:r>
+          </w:p>
+        </w:tc>
+        <w:tc>
+          <w:tcPr>
+            <w:tcW w:w="1657" w:type="dxa"/>
+            <w:shd w:val="clear" w:color="auto" w:fill="C1F0C7" w:themeFill="accent3" w:themeFillTint="33"/>
           </w:tcPr>
           <w:p>
             <w:pPr>
               <w:cnfStyle w:val="000000000000" w:firstRow="0" w:lastRow="0" w:firstColumn="0" w:lastColumn="0" w:oddVBand="0" w:evenVBand="0" w:oddHBand="0" w:evenHBand="0" w:firstRowFirstColumn="0" w:firstRowLastColumn="0" w:lastRowFirstColumn="0" w:lastRowLastColumn="0"/>
               <w:rPr>
-                <w:sz w:val="28"/>
-                <w:szCs w:val="28"/>
-              </w:rPr>
-            </w:pPr>
-          </w:p>
-        </w:tc>
-        <w:tc>
-          <w:tcPr>
-            <w:tcW w:w="1813" w:type="dxa"/>
+                <w:sz w:val="20"/>
+                <w:szCs w:val="20"/>
+              </w:rPr>
+            </w:pPr>
+            <w:r>
+              <w:rPr>
+                <w:sz w:val="20"/>
+                <w:szCs w:val="20"/>
+              </w:rPr>
+              <w:t>Date</w:t>
+            </w:r>
+          </w:p>
+        </w:tc>
+        <w:tc>
+          <w:tcPr>
+            <w:tcW w:w="1382" w:type="dxa"/>
+            <w:shd w:val="clear" w:color="auto" w:fill="C1F0C7" w:themeFill="accent3" w:themeFillTint="33"/>
           </w:tcPr>
           <w:p>
             <w:pPr>
               <w:cnfStyle w:val="000000000000" w:firstRow="0" w:lastRow="0" w:firstColumn="0" w:lastColumn="0" w:oddVBand="0" w:evenVBand="0" w:oddHBand="0" w:evenHBand="0" w:firstRowFirstColumn="0" w:firstRowLastColumn="0" w:lastRowFirstColumn="0" w:lastRowLastColumn="0"/>
               <w:rPr>
-                <w:sz w:val="28"/>
-                <w:szCs w:val="28"/>
-              </w:rPr>
-            </w:pPr>
-          </w:p>
-        </w:tc>
-        <w:tc>
-          <w:tcPr>
-            <w:tcW w:w="2811" w:type="dxa"/>
+                <w:sz w:val="20"/>
+                <w:szCs w:val="20"/>
+              </w:rPr>
+            </w:pPr>
+          </w:p>
+        </w:tc>
+        <w:tc>
+          <w:tcPr>
+            <w:tcW w:w="2415" w:type="dxa"/>
+            <w:shd w:val="clear" w:color="auto" w:fill="C1F0C7" w:themeFill="accent3" w:themeFillTint="33"/>
           </w:tcPr>
           <w:p>
             <w:pPr>
               <w:cnfStyle w:val="000000000000" w:firstRow="0" w:lastRow="0" w:firstColumn="0" w:lastColumn="0" w:oddVBand="0" w:evenVBand="0" w:oddHBand="0" w:evenHBand="0" w:firstRowFirstColumn="0" w:firstRowLastColumn="0" w:lastRowFirstColumn="0" w:lastRowLastColumn="0"/>
               <w:rPr>
-                <w:sz w:val="28"/>
-                <w:szCs w:val="28"/>
-              </w:rPr>
-            </w:pPr>
+                <w:sz w:val="20"/>
+                <w:szCs w:val="20"/>
+              </w:rPr>
+            </w:pPr>
+            <w:r>
+              <w:rPr>
+                <w:sz w:val="20"/>
+                <w:szCs w:val="20"/>
+              </w:rPr>
+              <w:t>Obligatoire, format=AAAA</w:t>
+            </w:r>
           </w:p>
         </w:tc>
       </w:tr>
@@ -959,85 +1168,128 @@
         <w:tc>
           <w:tcPr>
             <w:cnfStyle w:val="001000000000" w:firstRow="0" w:lastRow="0" w:firstColumn="1" w:lastColumn="0" w:oddVBand="0" w:evenVBand="0" w:oddHBand="0" w:evenHBand="0" w:firstRowFirstColumn="0" w:firstRowLastColumn="0" w:lastRowFirstColumn="0" w:lastRowLastColumn="0"/>
-            <w:tcW w:w="2668" w:type="dxa"/>
-          </w:tcPr>
-          <w:p>
-            <w:pPr>
-              <w:rPr>
-                <w:sz w:val="28"/>
-                <w:szCs w:val="28"/>
+            <w:tcW w:w="2451" w:type="dxa"/>
+            <w:shd w:val="clear" w:color="auto" w:fill="C1F0C7" w:themeFill="accent3" w:themeFillTint="33"/>
+          </w:tcPr>
+          <w:p>
+            <w:pPr>
+              <w:rPr>
+                <w:sz w:val="20"/>
+                <w:szCs w:val="20"/>
               </w:rPr>
             </w:pPr>
             <w:proofErr w:type="spellStart"/>
             <w:r>
               <w:rPr>
                 <w:rFonts w:ascii="Arial" w:hAnsi="Arial" w:cs="Arial"/>
-              </w:rPr>
-              <w:t>Œuvre</w:t>
-            </w:r>
-            <w:r>
-              <w:rPr>
-                <w:rFonts w:ascii="Arial" w:hAnsi="Arial" w:cs="Arial"/>
-              </w:rPr>
-              <w:t>_artiste</w:t>
+                <w:sz w:val="20"/>
+                <w:szCs w:val="20"/>
+              </w:rPr>
+              <w:t>Œuvre_matiere</w:t>
             </w:r>
             <w:proofErr w:type="spellEnd"/>
           </w:p>
         </w:tc>
         <w:tc>
           <w:tcPr>
-            <w:tcW w:w="1812" w:type="dxa"/>
+            <w:tcW w:w="3011" w:type="dxa"/>
+            <w:shd w:val="clear" w:color="auto" w:fill="C1F0C7" w:themeFill="accent3" w:themeFillTint="33"/>
           </w:tcPr>
           <w:p>
             <w:pPr>
               <w:cnfStyle w:val="000000100000" w:firstRow="0" w:lastRow="0" w:firstColumn="0" w:lastColumn="0" w:oddVBand="0" w:evenVBand="0" w:oddHBand="1" w:evenHBand="0" w:firstRowFirstColumn="0" w:firstRowLastColumn="0" w:lastRowFirstColumn="0" w:lastRowLastColumn="0"/>
               <w:rPr>
-                <w:sz w:val="28"/>
-                <w:szCs w:val="28"/>
-              </w:rPr>
-            </w:pPr>
-          </w:p>
-        </w:tc>
-        <w:tc>
-          <w:tcPr>
-            <w:tcW w:w="1812" w:type="dxa"/>
+                <w:sz w:val="20"/>
+                <w:szCs w:val="20"/>
+              </w:rPr>
+            </w:pPr>
+            <w:r>
+              <w:rPr>
+                <w:sz w:val="20"/>
+                <w:szCs w:val="20"/>
+              </w:rPr>
+              <w:t>Matière</w:t>
+            </w:r>
+            <w:r>
+              <w:rPr>
+                <w:sz w:val="20"/>
+                <w:szCs w:val="20"/>
+              </w:rPr>
+              <w:t xml:space="preserve"> de l’œuvre</w:t>
+            </w:r>
+          </w:p>
+        </w:tc>
+        <w:tc>
+          <w:tcPr>
+            <w:tcW w:w="1657" w:type="dxa"/>
+            <w:shd w:val="clear" w:color="auto" w:fill="C1F0C7" w:themeFill="accent3" w:themeFillTint="33"/>
           </w:tcPr>
           <w:p>
             <w:pPr>
               <w:cnfStyle w:val="000000100000" w:firstRow="0" w:lastRow="0" w:firstColumn="0" w:lastColumn="0" w:oddVBand="0" w:evenVBand="0" w:oddHBand="1" w:evenHBand="0" w:firstRowFirstColumn="0" w:firstRowLastColumn="0" w:lastRowFirstColumn="0" w:lastRowLastColumn="0"/>
               <w:rPr>
-                <w:sz w:val="28"/>
-                <w:szCs w:val="28"/>
-              </w:rPr>
-            </w:pPr>
-          </w:p>
-        </w:tc>
-        <w:tc>
-          <w:tcPr>
-            <w:tcW w:w="1813" w:type="dxa"/>
+                <w:sz w:val="20"/>
+                <w:szCs w:val="20"/>
+              </w:rPr>
+            </w:pPr>
+            <w:r>
+              <w:rPr>
+                <w:sz w:val="20"/>
+                <w:szCs w:val="20"/>
+              </w:rPr>
+              <w:t>Alphabétique</w:t>
+            </w:r>
+          </w:p>
+        </w:tc>
+        <w:tc>
+          <w:tcPr>
+            <w:tcW w:w="1382" w:type="dxa"/>
+            <w:shd w:val="clear" w:color="auto" w:fill="C1F0C7" w:themeFill="accent3" w:themeFillTint="33"/>
           </w:tcPr>
           <w:p>
             <w:pPr>
               <w:cnfStyle w:val="000000100000" w:firstRow="0" w:lastRow="0" w:firstColumn="0" w:lastColumn="0" w:oddVBand="0" w:evenVBand="0" w:oddHBand="1" w:evenHBand="0" w:firstRowFirstColumn="0" w:firstRowLastColumn="0" w:lastRowFirstColumn="0" w:lastRowLastColumn="0"/>
               <w:rPr>
-                <w:sz w:val="28"/>
-                <w:szCs w:val="28"/>
-              </w:rPr>
-            </w:pPr>
-          </w:p>
-        </w:tc>
-        <w:tc>
-          <w:tcPr>
-            <w:tcW w:w="2811" w:type="dxa"/>
+                <w:sz w:val="20"/>
+                <w:szCs w:val="20"/>
+              </w:rPr>
+            </w:pPr>
+            <w:r>
+              <w:rPr>
+                <w:sz w:val="20"/>
+                <w:szCs w:val="20"/>
+              </w:rPr>
+              <w:t>100</w:t>
+            </w:r>
+          </w:p>
+        </w:tc>
+        <w:tc>
+          <w:tcPr>
+            <w:tcW w:w="2415" w:type="dxa"/>
+            <w:shd w:val="clear" w:color="auto" w:fill="C1F0C7" w:themeFill="accent3" w:themeFillTint="33"/>
           </w:tcPr>
           <w:p>
             <w:pPr>
               <w:cnfStyle w:val="000000100000" w:firstRow="0" w:lastRow="0" w:firstColumn="0" w:lastColumn="0" w:oddVBand="0" w:evenVBand="0" w:oddHBand="1" w:evenHBand="0" w:firstRowFirstColumn="0" w:firstRowLastColumn="0" w:lastRowFirstColumn="0" w:lastRowLastColumn="0"/>
               <w:rPr>
-                <w:sz w:val="28"/>
-                <w:szCs w:val="28"/>
-              </w:rPr>
-            </w:pPr>
+                <w:sz w:val="20"/>
+                <w:szCs w:val="20"/>
+              </w:rPr>
+            </w:pPr>
+            <w:r>
+              <w:rPr>
+                <w:sz w:val="20"/>
+                <w:szCs w:val="20"/>
+              </w:rPr>
+              <w:t>Obligatoire</w:t>
+            </w:r>
+            <w:r>
+              <w:rPr>
+                <w:sz w:val="20"/>
+                <w:szCs w:val="20"/>
+              </w:rPr>
+              <w:t>, &gt; 1 caractère</w:t>
+            </w:r>
           </w:p>
         </w:tc>
       </w:tr>
@@ -1045,85 +1297,114 @@
         <w:tc>
           <w:tcPr>
             <w:cnfStyle w:val="001000000000" w:firstRow="0" w:lastRow="0" w:firstColumn="1" w:lastColumn="0" w:oddVBand="0" w:evenVBand="0" w:oddHBand="0" w:evenHBand="0" w:firstRowFirstColumn="0" w:firstRowLastColumn="0" w:lastRowFirstColumn="0" w:lastRowLastColumn="0"/>
-            <w:tcW w:w="2668" w:type="dxa"/>
-          </w:tcPr>
-          <w:p>
-            <w:pPr>
-              <w:rPr>
-                <w:sz w:val="28"/>
-                <w:szCs w:val="28"/>
+            <w:tcW w:w="2451" w:type="dxa"/>
+            <w:shd w:val="clear" w:color="auto" w:fill="C1F0C7" w:themeFill="accent3" w:themeFillTint="33"/>
+          </w:tcPr>
+          <w:p>
+            <w:pPr>
+              <w:rPr>
+                <w:sz w:val="20"/>
+                <w:szCs w:val="20"/>
               </w:rPr>
             </w:pPr>
             <w:proofErr w:type="spellStart"/>
             <w:r>
               <w:rPr>
                 <w:rFonts w:ascii="Arial" w:hAnsi="Arial" w:cs="Arial"/>
-              </w:rPr>
-              <w:t>Œuvre</w:t>
-            </w:r>
-            <w:r>
-              <w:rPr>
-                <w:rFonts w:ascii="Arial" w:hAnsi="Arial" w:cs="Arial"/>
-              </w:rPr>
-              <w:t>_matiere</w:t>
+                <w:sz w:val="20"/>
+                <w:szCs w:val="20"/>
+              </w:rPr>
+              <w:t>Œuvre_dimensions</w:t>
             </w:r>
             <w:proofErr w:type="spellEnd"/>
           </w:p>
         </w:tc>
         <w:tc>
           <w:tcPr>
-            <w:tcW w:w="1812" w:type="dxa"/>
+            <w:tcW w:w="3011" w:type="dxa"/>
+            <w:shd w:val="clear" w:color="auto" w:fill="C1F0C7" w:themeFill="accent3" w:themeFillTint="33"/>
           </w:tcPr>
           <w:p>
             <w:pPr>
               <w:cnfStyle w:val="000000000000" w:firstRow="0" w:lastRow="0" w:firstColumn="0" w:lastColumn="0" w:oddVBand="0" w:evenVBand="0" w:oddHBand="0" w:evenHBand="0" w:firstRowFirstColumn="0" w:firstRowLastColumn="0" w:lastRowFirstColumn="0" w:lastRowLastColumn="0"/>
               <w:rPr>
-                <w:sz w:val="28"/>
-                <w:szCs w:val="28"/>
-              </w:rPr>
-            </w:pPr>
-          </w:p>
-        </w:tc>
-        <w:tc>
-          <w:tcPr>
-            <w:tcW w:w="1812" w:type="dxa"/>
+                <w:sz w:val="20"/>
+                <w:szCs w:val="20"/>
+              </w:rPr>
+            </w:pPr>
+            <w:r>
+              <w:rPr>
+                <w:sz w:val="20"/>
+                <w:szCs w:val="20"/>
+              </w:rPr>
+              <w:t>Dimensions de l’œuvre</w:t>
+            </w:r>
+          </w:p>
+        </w:tc>
+        <w:tc>
+          <w:tcPr>
+            <w:tcW w:w="1657" w:type="dxa"/>
+            <w:shd w:val="clear" w:color="auto" w:fill="C1F0C7" w:themeFill="accent3" w:themeFillTint="33"/>
           </w:tcPr>
           <w:p>
             <w:pPr>
               <w:cnfStyle w:val="000000000000" w:firstRow="0" w:lastRow="0" w:firstColumn="0" w:lastColumn="0" w:oddVBand="0" w:evenVBand="0" w:oddHBand="0" w:evenHBand="0" w:firstRowFirstColumn="0" w:firstRowLastColumn="0" w:lastRowFirstColumn="0" w:lastRowLastColumn="0"/>
               <w:rPr>
-                <w:sz w:val="28"/>
-                <w:szCs w:val="28"/>
-              </w:rPr>
-            </w:pPr>
-          </w:p>
-        </w:tc>
-        <w:tc>
-          <w:tcPr>
-            <w:tcW w:w="1813" w:type="dxa"/>
+                <w:sz w:val="20"/>
+                <w:szCs w:val="20"/>
+              </w:rPr>
+            </w:pPr>
+            <w:r>
+              <w:rPr>
+                <w:sz w:val="20"/>
+                <w:szCs w:val="20"/>
+              </w:rPr>
+              <w:t>Alphanumérique</w:t>
+            </w:r>
+          </w:p>
+        </w:tc>
+        <w:tc>
+          <w:tcPr>
+            <w:tcW w:w="1382" w:type="dxa"/>
+            <w:shd w:val="clear" w:color="auto" w:fill="C1F0C7" w:themeFill="accent3" w:themeFillTint="33"/>
           </w:tcPr>
           <w:p>
             <w:pPr>
               <w:cnfStyle w:val="000000000000" w:firstRow="0" w:lastRow="0" w:firstColumn="0" w:lastColumn="0" w:oddVBand="0" w:evenVBand="0" w:oddHBand="0" w:evenHBand="0" w:firstRowFirstColumn="0" w:firstRowLastColumn="0" w:lastRowFirstColumn="0" w:lastRowLastColumn="0"/>
               <w:rPr>
-                <w:sz w:val="28"/>
-                <w:szCs w:val="28"/>
-              </w:rPr>
-            </w:pPr>
-          </w:p>
-        </w:tc>
-        <w:tc>
-          <w:tcPr>
-            <w:tcW w:w="2811" w:type="dxa"/>
+                <w:sz w:val="20"/>
+                <w:szCs w:val="20"/>
+              </w:rPr>
+            </w:pPr>
+            <w:r>
+              <w:rPr>
+                <w:sz w:val="20"/>
+                <w:szCs w:val="20"/>
+              </w:rPr>
+              <w:t>14</w:t>
+            </w:r>
+          </w:p>
+        </w:tc>
+        <w:tc>
+          <w:tcPr>
+            <w:tcW w:w="2415" w:type="dxa"/>
+            <w:shd w:val="clear" w:color="auto" w:fill="C1F0C7" w:themeFill="accent3" w:themeFillTint="33"/>
           </w:tcPr>
           <w:p>
             <w:pPr>
               <w:cnfStyle w:val="000000000000" w:firstRow="0" w:lastRow="0" w:firstColumn="0" w:lastColumn="0" w:oddVBand="0" w:evenVBand="0" w:oddHBand="0" w:evenHBand="0" w:firstRowFirstColumn="0" w:firstRowLastColumn="0" w:lastRowFirstColumn="0" w:lastRowLastColumn="0"/>
               <w:rPr>
-                <w:sz w:val="28"/>
-                <w:szCs w:val="28"/>
-              </w:rPr>
-            </w:pPr>
+                <w:sz w:val="20"/>
+                <w:szCs w:val="20"/>
+              </w:rPr>
+            </w:pPr>
+            <w:r>
+              <w:rPr>
+                <w:sz w:val="20"/>
+                <w:szCs w:val="20"/>
+              </w:rPr>
+              <w:t>Obligatoire, &gt; 1 caractère</w:t>
+            </w:r>
           </w:p>
         </w:tc>
       </w:tr>
@@ -1134,85 +1415,115 @@
         <w:tc>
           <w:tcPr>
             <w:cnfStyle w:val="001000000000" w:firstRow="0" w:lastRow="0" w:firstColumn="1" w:lastColumn="0" w:oddVBand="0" w:evenVBand="0" w:oddHBand="0" w:evenHBand="0" w:firstRowFirstColumn="0" w:firstRowLastColumn="0" w:lastRowFirstColumn="0" w:lastRowLastColumn="0"/>
-            <w:tcW w:w="2668" w:type="dxa"/>
-          </w:tcPr>
-          <w:p>
-            <w:pPr>
-              <w:rPr>
-                <w:sz w:val="28"/>
-                <w:szCs w:val="28"/>
+            <w:tcW w:w="2451" w:type="dxa"/>
+            <w:shd w:val="clear" w:color="auto" w:fill="C1F0C7" w:themeFill="accent3" w:themeFillTint="33"/>
+          </w:tcPr>
+          <w:p>
+            <w:pPr>
+              <w:rPr>
+                <w:rFonts w:ascii="Arial" w:hAnsi="Arial" w:cs="Arial"/>
+                <w:sz w:val="20"/>
+                <w:szCs w:val="20"/>
               </w:rPr>
             </w:pPr>
             <w:proofErr w:type="spellStart"/>
             <w:r>
               <w:rPr>
                 <w:rFonts w:ascii="Arial" w:hAnsi="Arial" w:cs="Arial"/>
-              </w:rPr>
-              <w:t>Œuvre</w:t>
-            </w:r>
-            <w:r>
-              <w:rPr>
-                <w:rFonts w:ascii="Arial" w:hAnsi="Arial" w:cs="Arial"/>
-              </w:rPr>
-              <w:t>_dimensions</w:t>
+                <w:sz w:val="20"/>
+                <w:szCs w:val="20"/>
+              </w:rPr>
+              <w:t>Œuvre_numéro</w:t>
             </w:r>
             <w:proofErr w:type="spellEnd"/>
           </w:p>
         </w:tc>
         <w:tc>
           <w:tcPr>
-            <w:tcW w:w="1812" w:type="dxa"/>
+            <w:tcW w:w="3011" w:type="dxa"/>
+            <w:shd w:val="clear" w:color="auto" w:fill="C1F0C7" w:themeFill="accent3" w:themeFillTint="33"/>
           </w:tcPr>
           <w:p>
             <w:pPr>
               <w:cnfStyle w:val="000000100000" w:firstRow="0" w:lastRow="0" w:firstColumn="0" w:lastColumn="0" w:oddVBand="0" w:evenVBand="0" w:oddHBand="1" w:evenHBand="0" w:firstRowFirstColumn="0" w:firstRowLastColumn="0" w:lastRowFirstColumn="0" w:lastRowLastColumn="0"/>
               <w:rPr>
-                <w:sz w:val="28"/>
-                <w:szCs w:val="28"/>
-              </w:rPr>
-            </w:pPr>
-          </w:p>
-        </w:tc>
-        <w:tc>
-          <w:tcPr>
-            <w:tcW w:w="1812" w:type="dxa"/>
+                <w:sz w:val="20"/>
+                <w:szCs w:val="20"/>
+              </w:rPr>
+            </w:pPr>
+            <w:r>
+              <w:rPr>
+                <w:sz w:val="20"/>
+                <w:szCs w:val="20"/>
+              </w:rPr>
+              <w:t>Numéro de l’exemplaire</w:t>
+            </w:r>
+          </w:p>
+        </w:tc>
+        <w:tc>
+          <w:tcPr>
+            <w:tcW w:w="1657" w:type="dxa"/>
+            <w:shd w:val="clear" w:color="auto" w:fill="C1F0C7" w:themeFill="accent3" w:themeFillTint="33"/>
           </w:tcPr>
           <w:p>
             <w:pPr>
               <w:cnfStyle w:val="000000100000" w:firstRow="0" w:lastRow="0" w:firstColumn="0" w:lastColumn="0" w:oddVBand="0" w:evenVBand="0" w:oddHBand="1" w:evenHBand="0" w:firstRowFirstColumn="0" w:firstRowLastColumn="0" w:lastRowFirstColumn="0" w:lastRowLastColumn="0"/>
               <w:rPr>
-                <w:sz w:val="28"/>
-                <w:szCs w:val="28"/>
-              </w:rPr>
-            </w:pPr>
-          </w:p>
-        </w:tc>
-        <w:tc>
-          <w:tcPr>
-            <w:tcW w:w="1813" w:type="dxa"/>
+                <w:sz w:val="20"/>
+                <w:szCs w:val="20"/>
+              </w:rPr>
+            </w:pPr>
+            <w:r>
+              <w:rPr>
+                <w:sz w:val="20"/>
+                <w:szCs w:val="20"/>
+              </w:rPr>
+              <w:t>Alphanumérique</w:t>
+            </w:r>
+          </w:p>
+        </w:tc>
+        <w:tc>
+          <w:tcPr>
+            <w:tcW w:w="1382" w:type="dxa"/>
+            <w:shd w:val="clear" w:color="auto" w:fill="C1F0C7" w:themeFill="accent3" w:themeFillTint="33"/>
           </w:tcPr>
           <w:p>
             <w:pPr>
               <w:cnfStyle w:val="000000100000" w:firstRow="0" w:lastRow="0" w:firstColumn="0" w:lastColumn="0" w:oddVBand="0" w:evenVBand="0" w:oddHBand="1" w:evenHBand="0" w:firstRowFirstColumn="0" w:firstRowLastColumn="0" w:lastRowFirstColumn="0" w:lastRowLastColumn="0"/>
               <w:rPr>
-                <w:sz w:val="28"/>
-                <w:szCs w:val="28"/>
-              </w:rPr>
-            </w:pPr>
-          </w:p>
-        </w:tc>
-        <w:tc>
-          <w:tcPr>
-            <w:tcW w:w="2811" w:type="dxa"/>
+                <w:sz w:val="20"/>
+                <w:szCs w:val="20"/>
+              </w:rPr>
+            </w:pPr>
+            <w:r>
+              <w:rPr>
+                <w:sz w:val="20"/>
+                <w:szCs w:val="20"/>
+              </w:rPr>
+              <w:t>5</w:t>
+            </w:r>
+          </w:p>
+        </w:tc>
+        <w:tc>
+          <w:tcPr>
+            <w:tcW w:w="2415" w:type="dxa"/>
+            <w:shd w:val="clear" w:color="auto" w:fill="C1F0C7" w:themeFill="accent3" w:themeFillTint="33"/>
           </w:tcPr>
           <w:p>
             <w:pPr>
               <w:cnfStyle w:val="000000100000" w:firstRow="0" w:lastRow="0" w:firstColumn="0" w:lastColumn="0" w:oddVBand="0" w:evenVBand="0" w:oddHBand="1" w:evenHBand="0" w:firstRowFirstColumn="0" w:firstRowLastColumn="0" w:lastRowFirstColumn="0" w:lastRowLastColumn="0"/>
               <w:rPr>
-                <w:sz w:val="28"/>
-                <w:szCs w:val="28"/>
-              </w:rPr>
-            </w:pPr>
+                <w:sz w:val="20"/>
+                <w:szCs w:val="20"/>
+              </w:rPr>
+            </w:pPr>
+            <w:r>
+              <w:rPr>
+                <w:sz w:val="20"/>
+                <w:szCs w:val="20"/>
+              </w:rPr>
+              <w:t>Facultatif, &gt; 1 caractère</w:t>
+            </w:r>
           </w:p>
         </w:tc>
       </w:tr>
@@ -1220,82 +1531,70 @@
         <w:tc>
           <w:tcPr>
             <w:cnfStyle w:val="001000000000" w:firstRow="0" w:lastRow="0" w:firstColumn="1" w:lastColumn="0" w:oddVBand="0" w:evenVBand="0" w:oddHBand="0" w:evenHBand="0" w:firstRowFirstColumn="0" w:firstRowLastColumn="0" w:lastRowFirstColumn="0" w:lastRowLastColumn="0"/>
-            <w:tcW w:w="2668" w:type="dxa"/>
+            <w:tcW w:w="2451" w:type="dxa"/>
           </w:tcPr>
           <w:p>
             <w:pPr>
               <w:rPr>
                 <w:rFonts w:ascii="Arial" w:hAnsi="Arial" w:cs="Arial"/>
-              </w:rPr>
-            </w:pPr>
-            <w:proofErr w:type="spellStart"/>
-            <w:r>
-              <w:rPr>
-                <w:rFonts w:ascii="Arial" w:hAnsi="Arial" w:cs="Arial"/>
-              </w:rPr>
-              <w:t>Œuvre</w:t>
-            </w:r>
-            <w:r>
-              <w:rPr>
-                <w:rFonts w:ascii="Arial" w:hAnsi="Arial" w:cs="Arial"/>
-              </w:rPr>
-              <w:t>_numéro</w:t>
-            </w:r>
-            <w:proofErr w:type="spellEnd"/>
-          </w:p>
-        </w:tc>
-        <w:tc>
-          <w:tcPr>
-            <w:tcW w:w="1812" w:type="dxa"/>
+                <w:sz w:val="20"/>
+                <w:szCs w:val="20"/>
+              </w:rPr>
+            </w:pPr>
+          </w:p>
+        </w:tc>
+        <w:tc>
+          <w:tcPr>
+            <w:tcW w:w="3011" w:type="dxa"/>
           </w:tcPr>
           <w:p>
             <w:pPr>
               <w:cnfStyle w:val="000000000000" w:firstRow="0" w:lastRow="0" w:firstColumn="0" w:lastColumn="0" w:oddVBand="0" w:evenVBand="0" w:oddHBand="0" w:evenHBand="0" w:firstRowFirstColumn="0" w:firstRowLastColumn="0" w:lastRowFirstColumn="0" w:lastRowLastColumn="0"/>
               <w:rPr>
-                <w:sz w:val="28"/>
-                <w:szCs w:val="28"/>
-              </w:rPr>
-            </w:pPr>
-          </w:p>
-        </w:tc>
-        <w:tc>
-          <w:tcPr>
-            <w:tcW w:w="1812" w:type="dxa"/>
+                <w:sz w:val="20"/>
+                <w:szCs w:val="20"/>
+              </w:rPr>
+            </w:pPr>
+          </w:p>
+        </w:tc>
+        <w:tc>
+          <w:tcPr>
+            <w:tcW w:w="1657" w:type="dxa"/>
           </w:tcPr>
           <w:p>
             <w:pPr>
               <w:cnfStyle w:val="000000000000" w:firstRow="0" w:lastRow="0" w:firstColumn="0" w:lastColumn="0" w:oddVBand="0" w:evenVBand="0" w:oddHBand="0" w:evenHBand="0" w:firstRowFirstColumn="0" w:firstRowLastColumn="0" w:lastRowFirstColumn="0" w:lastRowLastColumn="0"/>
               <w:rPr>
-                <w:sz w:val="28"/>
-                <w:szCs w:val="28"/>
-              </w:rPr>
-            </w:pPr>
-          </w:p>
-        </w:tc>
-        <w:tc>
-          <w:tcPr>
-            <w:tcW w:w="1813" w:type="dxa"/>
+                <w:sz w:val="20"/>
+                <w:szCs w:val="20"/>
+              </w:rPr>
+            </w:pPr>
+          </w:p>
+        </w:tc>
+        <w:tc>
+          <w:tcPr>
+            <w:tcW w:w="1382" w:type="dxa"/>
           </w:tcPr>
           <w:p>
             <w:pPr>
               <w:cnfStyle w:val="000000000000" w:firstRow="0" w:lastRow="0" w:firstColumn="0" w:lastColumn="0" w:oddVBand="0" w:evenVBand="0" w:oddHBand="0" w:evenHBand="0" w:firstRowFirstColumn="0" w:firstRowLastColumn="0" w:lastRowFirstColumn="0" w:lastRowLastColumn="0"/>
               <w:rPr>
-                <w:sz w:val="28"/>
-                <w:szCs w:val="28"/>
-              </w:rPr>
-            </w:pPr>
-          </w:p>
-        </w:tc>
-        <w:tc>
-          <w:tcPr>
-            <w:tcW w:w="2811" w:type="dxa"/>
+                <w:sz w:val="20"/>
+                <w:szCs w:val="20"/>
+              </w:rPr>
+            </w:pPr>
+          </w:p>
+        </w:tc>
+        <w:tc>
+          <w:tcPr>
+            <w:tcW w:w="2415" w:type="dxa"/>
           </w:tcPr>
           <w:p>
             <w:pPr>
               <w:cnfStyle w:val="000000000000" w:firstRow="0" w:lastRow="0" w:firstColumn="0" w:lastColumn="0" w:oddVBand="0" w:evenVBand="0" w:oddHBand="0" w:evenHBand="0" w:firstRowFirstColumn="0" w:firstRowLastColumn="0" w:lastRowFirstColumn="0" w:lastRowLastColumn="0"/>
               <w:rPr>
-                <w:sz w:val="28"/>
-                <w:szCs w:val="28"/>
+                <w:sz w:val="20"/>
+                <w:szCs w:val="20"/>
               </w:rPr>
             </w:pPr>
           </w:p>
@@ -1308,70 +1607,129 @@
         <w:tc>
           <w:tcPr>
             <w:cnfStyle w:val="001000000000" w:firstRow="0" w:lastRow="0" w:firstColumn="1" w:lastColumn="0" w:oddVBand="0" w:evenVBand="0" w:oddHBand="0" w:evenHBand="0" w:firstRowFirstColumn="0" w:firstRowLastColumn="0" w:lastRowFirstColumn="0" w:lastRowLastColumn="0"/>
-            <w:tcW w:w="2668" w:type="dxa"/>
+            <w:tcW w:w="2451" w:type="dxa"/>
+            <w:shd w:val="clear" w:color="auto" w:fill="F2CEED" w:themeFill="accent5" w:themeFillTint="33"/>
           </w:tcPr>
           <w:p>
             <w:pPr>
               <w:rPr>
                 <w:rFonts w:ascii="Arial" w:hAnsi="Arial" w:cs="Arial"/>
-              </w:rPr>
-            </w:pPr>
-          </w:p>
-        </w:tc>
-        <w:tc>
-          <w:tcPr>
-            <w:tcW w:w="1812" w:type="dxa"/>
+                <w:sz w:val="20"/>
+                <w:szCs w:val="20"/>
+              </w:rPr>
+            </w:pPr>
+            <w:proofErr w:type="spellStart"/>
+            <w:r>
+              <w:rPr>
+                <w:rFonts w:ascii="Arial" w:hAnsi="Arial" w:cs="Arial"/>
+                <w:sz w:val="20"/>
+                <w:szCs w:val="20"/>
+              </w:rPr>
+              <w:t>Courant_id</w:t>
+            </w:r>
+            <w:proofErr w:type="spellEnd"/>
+          </w:p>
+        </w:tc>
+        <w:tc>
+          <w:tcPr>
+            <w:tcW w:w="3011" w:type="dxa"/>
+            <w:shd w:val="clear" w:color="auto" w:fill="F2CEED" w:themeFill="accent5" w:themeFillTint="33"/>
           </w:tcPr>
           <w:p>
             <w:pPr>
               <w:cnfStyle w:val="000000100000" w:firstRow="0" w:lastRow="0" w:firstColumn="0" w:lastColumn="0" w:oddVBand="0" w:evenVBand="0" w:oddHBand="1" w:evenHBand="0" w:firstRowFirstColumn="0" w:firstRowLastColumn="0" w:lastRowFirstColumn="0" w:lastRowLastColumn="0"/>
               <w:rPr>
-                <w:sz w:val="28"/>
-                <w:szCs w:val="28"/>
-              </w:rPr>
-            </w:pPr>
-          </w:p>
-        </w:tc>
-        <w:tc>
-          <w:tcPr>
-            <w:tcW w:w="1812" w:type="dxa"/>
+                <w:sz w:val="20"/>
+                <w:szCs w:val="20"/>
+              </w:rPr>
+            </w:pPr>
+            <w:r>
+              <w:rPr>
+                <w:sz w:val="20"/>
+                <w:szCs w:val="20"/>
+              </w:rPr>
+              <w:t>Identifiant</w:t>
+            </w:r>
+            <w:r>
+              <w:rPr>
+                <w:sz w:val="20"/>
+                <w:szCs w:val="20"/>
+              </w:rPr>
+              <w:t xml:space="preserve"> d</w:t>
+            </w:r>
+            <w:r>
+              <w:rPr>
+                <w:sz w:val="20"/>
+                <w:szCs w:val="20"/>
+              </w:rPr>
+              <w:t>u courant</w:t>
+            </w:r>
+          </w:p>
+        </w:tc>
+        <w:tc>
+          <w:tcPr>
+            <w:tcW w:w="1657" w:type="dxa"/>
+            <w:shd w:val="clear" w:color="auto" w:fill="F2CEED" w:themeFill="accent5" w:themeFillTint="33"/>
           </w:tcPr>
           <w:p>
             <w:pPr>
               <w:cnfStyle w:val="000000100000" w:firstRow="0" w:lastRow="0" w:firstColumn="0" w:lastColumn="0" w:oddVBand="0" w:evenVBand="0" w:oddHBand="1" w:evenHBand="0" w:firstRowFirstColumn="0" w:firstRowLastColumn="0" w:lastRowFirstColumn="0" w:lastRowLastColumn="0"/>
               <w:rPr>
-                <w:sz w:val="28"/>
-                <w:szCs w:val="28"/>
-              </w:rPr>
-            </w:pPr>
-          </w:p>
-        </w:tc>
-        <w:tc>
-          <w:tcPr>
-            <w:tcW w:w="1813" w:type="dxa"/>
+                <w:sz w:val="20"/>
+                <w:szCs w:val="20"/>
+              </w:rPr>
+            </w:pPr>
+            <w:r>
+              <w:rPr>
+                <w:sz w:val="20"/>
+                <w:szCs w:val="20"/>
+              </w:rPr>
+              <w:t>Numérique</w:t>
+            </w:r>
+          </w:p>
+        </w:tc>
+        <w:tc>
+          <w:tcPr>
+            <w:tcW w:w="1382" w:type="dxa"/>
+            <w:shd w:val="clear" w:color="auto" w:fill="F2CEED" w:themeFill="accent5" w:themeFillTint="33"/>
           </w:tcPr>
           <w:p>
             <w:pPr>
               <w:cnfStyle w:val="000000100000" w:firstRow="0" w:lastRow="0" w:firstColumn="0" w:lastColumn="0" w:oddVBand="0" w:evenVBand="0" w:oddHBand="1" w:evenHBand="0" w:firstRowFirstColumn="0" w:firstRowLastColumn="0" w:lastRowFirstColumn="0" w:lastRowLastColumn="0"/>
               <w:rPr>
-                <w:sz w:val="28"/>
-                <w:szCs w:val="28"/>
-              </w:rPr>
-            </w:pPr>
-          </w:p>
-        </w:tc>
-        <w:tc>
-          <w:tcPr>
-            <w:tcW w:w="2811" w:type="dxa"/>
+                <w:sz w:val="20"/>
+                <w:szCs w:val="20"/>
+              </w:rPr>
+            </w:pPr>
+            <w:r>
+              <w:rPr>
+                <w:sz w:val="20"/>
+                <w:szCs w:val="20"/>
+              </w:rPr>
+              <w:t>11</w:t>
+            </w:r>
+          </w:p>
+        </w:tc>
+        <w:tc>
+          <w:tcPr>
+            <w:tcW w:w="2415" w:type="dxa"/>
+            <w:shd w:val="clear" w:color="auto" w:fill="F2CEED" w:themeFill="accent5" w:themeFillTint="33"/>
           </w:tcPr>
           <w:p>
             <w:pPr>
               <w:cnfStyle w:val="000000100000" w:firstRow="0" w:lastRow="0" w:firstColumn="0" w:lastColumn="0" w:oddVBand="0" w:evenVBand="0" w:oddHBand="1" w:evenHBand="0" w:firstRowFirstColumn="0" w:firstRowLastColumn="0" w:lastRowFirstColumn="0" w:lastRowLastColumn="0"/>
               <w:rPr>
-                <w:sz w:val="28"/>
-                <w:szCs w:val="28"/>
-              </w:rPr>
-            </w:pPr>
+                <w:sz w:val="20"/>
+                <w:szCs w:val="20"/>
+              </w:rPr>
+            </w:pPr>
+            <w:r>
+              <w:rPr>
+                <w:sz w:val="20"/>
+                <w:szCs w:val="20"/>
+              </w:rPr>
+              <w:t>Identifiant, auto-incrémenté</w:t>
+            </w:r>
           </w:p>
         </w:tc>
       </w:tr>
@@ -1379,76 +1737,107 @@
         <w:tc>
           <w:tcPr>
             <w:cnfStyle w:val="001000000000" w:firstRow="0" w:lastRow="0" w:firstColumn="1" w:lastColumn="0" w:oddVBand="0" w:evenVBand="0" w:oddHBand="0" w:evenHBand="0" w:firstRowFirstColumn="0" w:firstRowLastColumn="0" w:lastRowFirstColumn="0" w:lastRowLastColumn="0"/>
-            <w:tcW w:w="2668" w:type="dxa"/>
+            <w:tcW w:w="2451" w:type="dxa"/>
+            <w:shd w:val="clear" w:color="auto" w:fill="F2CEED" w:themeFill="accent5" w:themeFillTint="33"/>
           </w:tcPr>
           <w:p>
             <w:pPr>
               <w:rPr>
                 <w:rFonts w:ascii="Arial" w:hAnsi="Arial" w:cs="Arial"/>
+                <w:sz w:val="20"/>
+                <w:szCs w:val="20"/>
               </w:rPr>
             </w:pPr>
             <w:proofErr w:type="spellStart"/>
             <w:r>
               <w:rPr>
                 <w:rFonts w:ascii="Arial" w:hAnsi="Arial" w:cs="Arial"/>
-              </w:rPr>
-              <w:t>Fiche_id</w:t>
+                <w:sz w:val="20"/>
+                <w:szCs w:val="20"/>
+              </w:rPr>
+              <w:t>Courant_nom</w:t>
             </w:r>
             <w:proofErr w:type="spellEnd"/>
           </w:p>
         </w:tc>
         <w:tc>
           <w:tcPr>
-            <w:tcW w:w="1812" w:type="dxa"/>
+            <w:tcW w:w="3011" w:type="dxa"/>
+            <w:shd w:val="clear" w:color="auto" w:fill="F2CEED" w:themeFill="accent5" w:themeFillTint="33"/>
           </w:tcPr>
           <w:p>
             <w:pPr>
               <w:cnfStyle w:val="000000000000" w:firstRow="0" w:lastRow="0" w:firstColumn="0" w:lastColumn="0" w:oddVBand="0" w:evenVBand="0" w:oddHBand="0" w:evenHBand="0" w:firstRowFirstColumn="0" w:firstRowLastColumn="0" w:lastRowFirstColumn="0" w:lastRowLastColumn="0"/>
               <w:rPr>
-                <w:sz w:val="28"/>
-                <w:szCs w:val="28"/>
-              </w:rPr>
-            </w:pPr>
-          </w:p>
-        </w:tc>
-        <w:tc>
-          <w:tcPr>
-            <w:tcW w:w="1812" w:type="dxa"/>
-          </w:tcPr>
-          <w:p>
-            <w:pPr>
+                <w:sz w:val="20"/>
+                <w:szCs w:val="20"/>
+              </w:rPr>
+            </w:pPr>
+            <w:r>
+              <w:rPr>
+                <w:sz w:val="20"/>
+                <w:szCs w:val="20"/>
+              </w:rPr>
+              <w:t>Nom du courant artistique</w:t>
+            </w:r>
+          </w:p>
+        </w:tc>
+        <w:tc>
+          <w:tcPr>
+            <w:tcW w:w="1657" w:type="dxa"/>
+            <w:shd w:val="clear" w:color="auto" w:fill="F2CEED" w:themeFill="accent5" w:themeFillTint="33"/>
+          </w:tcPr>
+          <w:p>
+            <w:pPr>
+              <w:jc w:val="center"/>
               <w:cnfStyle w:val="000000000000" w:firstRow="0" w:lastRow="0" w:firstColumn="0" w:lastColumn="0" w:oddVBand="0" w:evenVBand="0" w:oddHBand="0" w:evenHBand="0" w:firstRowFirstColumn="0" w:firstRowLastColumn="0" w:lastRowFirstColumn="0" w:lastRowLastColumn="0"/>
               <w:rPr>
-                <w:sz w:val="28"/>
-                <w:szCs w:val="28"/>
-              </w:rPr>
-            </w:pPr>
-          </w:p>
-        </w:tc>
-        <w:tc>
-          <w:tcPr>
-            <w:tcW w:w="1813" w:type="dxa"/>
+                <w:sz w:val="20"/>
+                <w:szCs w:val="20"/>
+              </w:rPr>
+            </w:pPr>
+            <w:r>
+              <w:rPr>
+                <w:sz w:val="20"/>
+                <w:szCs w:val="20"/>
+              </w:rPr>
+              <w:t>Alphabétique</w:t>
+            </w:r>
+          </w:p>
+        </w:tc>
+        <w:tc>
+          <w:tcPr>
+            <w:tcW w:w="1382" w:type="dxa"/>
+            <w:shd w:val="clear" w:color="auto" w:fill="F2CEED" w:themeFill="accent5" w:themeFillTint="33"/>
           </w:tcPr>
           <w:p>
             <w:pPr>
               <w:cnfStyle w:val="000000000000" w:firstRow="0" w:lastRow="0" w:firstColumn="0" w:lastColumn="0" w:oddVBand="0" w:evenVBand="0" w:oddHBand="0" w:evenHBand="0" w:firstRowFirstColumn="0" w:firstRowLastColumn="0" w:lastRowFirstColumn="0" w:lastRowLastColumn="0"/>
               <w:rPr>
-                <w:sz w:val="28"/>
-                <w:szCs w:val="28"/>
-              </w:rPr>
-            </w:pPr>
-          </w:p>
-        </w:tc>
-        <w:tc>
-          <w:tcPr>
-            <w:tcW w:w="2811" w:type="dxa"/>
+                <w:sz w:val="20"/>
+                <w:szCs w:val="20"/>
+              </w:rPr>
+            </w:pPr>
+            <w:r>
+              <w:rPr>
+                <w:sz w:val="20"/>
+                <w:szCs w:val="20"/>
+              </w:rPr>
+              <w:t>30</w:t>
+            </w:r>
+          </w:p>
+        </w:tc>
+        <w:tc>
+          <w:tcPr>
+            <w:tcW w:w="2415" w:type="dxa"/>
+            <w:shd w:val="clear" w:color="auto" w:fill="F2CEED" w:themeFill="accent5" w:themeFillTint="33"/>
           </w:tcPr>
           <w:p>
             <w:pPr>
               <w:cnfStyle w:val="000000000000" w:firstRow="0" w:lastRow="0" w:firstColumn="0" w:lastColumn="0" w:oddVBand="0" w:evenVBand="0" w:oddHBand="0" w:evenHBand="0" w:firstRowFirstColumn="0" w:firstRowLastColumn="0" w:lastRowFirstColumn="0" w:lastRowLastColumn="0"/>
               <w:rPr>
-                <w:sz w:val="28"/>
-                <w:szCs w:val="28"/>
+                <w:sz w:val="20"/>
+                <w:szCs w:val="20"/>
               </w:rPr>
             </w:pPr>
           </w:p>
@@ -1461,76 +1850,106 @@
         <w:tc>
           <w:tcPr>
             <w:cnfStyle w:val="001000000000" w:firstRow="0" w:lastRow="0" w:firstColumn="1" w:lastColumn="0" w:oddVBand="0" w:evenVBand="0" w:oddHBand="0" w:evenHBand="0" w:firstRowFirstColumn="0" w:firstRowLastColumn="0" w:lastRowFirstColumn="0" w:lastRowLastColumn="0"/>
-            <w:tcW w:w="2668" w:type="dxa"/>
+            <w:tcW w:w="2451" w:type="dxa"/>
+            <w:shd w:val="clear" w:color="auto" w:fill="F2CEED" w:themeFill="accent5" w:themeFillTint="33"/>
           </w:tcPr>
           <w:p>
             <w:pPr>
               <w:rPr>
                 <w:rFonts w:ascii="Arial" w:hAnsi="Arial" w:cs="Arial"/>
+                <w:sz w:val="20"/>
+                <w:szCs w:val="20"/>
               </w:rPr>
             </w:pPr>
             <w:proofErr w:type="spellStart"/>
             <w:r>
               <w:rPr>
                 <w:rFonts w:ascii="Arial" w:hAnsi="Arial" w:cs="Arial"/>
-              </w:rPr>
-              <w:t>Fiche_courant</w:t>
+                <w:sz w:val="20"/>
+                <w:szCs w:val="20"/>
+              </w:rPr>
+              <w:t>Courant_descriptif</w:t>
             </w:r>
             <w:proofErr w:type="spellEnd"/>
           </w:p>
         </w:tc>
         <w:tc>
           <w:tcPr>
-            <w:tcW w:w="1812" w:type="dxa"/>
+            <w:tcW w:w="3011" w:type="dxa"/>
+            <w:shd w:val="clear" w:color="auto" w:fill="F2CEED" w:themeFill="accent5" w:themeFillTint="33"/>
           </w:tcPr>
           <w:p>
             <w:pPr>
               <w:cnfStyle w:val="000000100000" w:firstRow="0" w:lastRow="0" w:firstColumn="0" w:lastColumn="0" w:oddVBand="0" w:evenVBand="0" w:oddHBand="1" w:evenHBand="0" w:firstRowFirstColumn="0" w:firstRowLastColumn="0" w:lastRowFirstColumn="0" w:lastRowLastColumn="0"/>
               <w:rPr>
-                <w:sz w:val="28"/>
-                <w:szCs w:val="28"/>
-              </w:rPr>
-            </w:pPr>
-          </w:p>
-        </w:tc>
-        <w:tc>
-          <w:tcPr>
-            <w:tcW w:w="1812" w:type="dxa"/>
+                <w:sz w:val="20"/>
+                <w:szCs w:val="20"/>
+              </w:rPr>
+            </w:pPr>
+            <w:r>
+              <w:rPr>
+                <w:sz w:val="20"/>
+                <w:szCs w:val="20"/>
+              </w:rPr>
+              <w:t>Descriptif du courant artistique</w:t>
+            </w:r>
+          </w:p>
+        </w:tc>
+        <w:tc>
+          <w:tcPr>
+            <w:tcW w:w="1657" w:type="dxa"/>
+            <w:shd w:val="clear" w:color="auto" w:fill="F2CEED" w:themeFill="accent5" w:themeFillTint="33"/>
           </w:tcPr>
           <w:p>
             <w:pPr>
               <w:cnfStyle w:val="000000100000" w:firstRow="0" w:lastRow="0" w:firstColumn="0" w:lastColumn="0" w:oddVBand="0" w:evenVBand="0" w:oddHBand="1" w:evenHBand="0" w:firstRowFirstColumn="0" w:firstRowLastColumn="0" w:lastRowFirstColumn="0" w:lastRowLastColumn="0"/>
               <w:rPr>
-                <w:sz w:val="28"/>
-                <w:szCs w:val="28"/>
-              </w:rPr>
-            </w:pPr>
-          </w:p>
-        </w:tc>
-        <w:tc>
-          <w:tcPr>
-            <w:tcW w:w="1813" w:type="dxa"/>
+                <w:sz w:val="20"/>
+                <w:szCs w:val="20"/>
+              </w:rPr>
+            </w:pPr>
+            <w:r>
+              <w:rPr>
+                <w:sz w:val="20"/>
+                <w:szCs w:val="20"/>
+              </w:rPr>
+              <w:t>Alphanumérique</w:t>
+            </w:r>
+          </w:p>
+        </w:tc>
+        <w:tc>
+          <w:tcPr>
+            <w:tcW w:w="1382" w:type="dxa"/>
+            <w:shd w:val="clear" w:color="auto" w:fill="F2CEED" w:themeFill="accent5" w:themeFillTint="33"/>
           </w:tcPr>
           <w:p>
             <w:pPr>
               <w:cnfStyle w:val="000000100000" w:firstRow="0" w:lastRow="0" w:firstColumn="0" w:lastColumn="0" w:oddVBand="0" w:evenVBand="0" w:oddHBand="1" w:evenHBand="0" w:firstRowFirstColumn="0" w:firstRowLastColumn="0" w:lastRowFirstColumn="0" w:lastRowLastColumn="0"/>
               <w:rPr>
-                <w:sz w:val="28"/>
-                <w:szCs w:val="28"/>
-              </w:rPr>
-            </w:pPr>
-          </w:p>
-        </w:tc>
-        <w:tc>
-          <w:tcPr>
-            <w:tcW w:w="2811" w:type="dxa"/>
+                <w:sz w:val="20"/>
+                <w:szCs w:val="20"/>
+              </w:rPr>
+            </w:pPr>
+            <w:r>
+              <w:rPr>
+                <w:sz w:val="20"/>
+                <w:szCs w:val="20"/>
+              </w:rPr>
+              <w:t>255</w:t>
+            </w:r>
+          </w:p>
+        </w:tc>
+        <w:tc>
+          <w:tcPr>
+            <w:tcW w:w="2415" w:type="dxa"/>
+            <w:shd w:val="clear" w:color="auto" w:fill="F2CEED" w:themeFill="accent5" w:themeFillTint="33"/>
           </w:tcPr>
           <w:p>
             <w:pPr>
               <w:cnfStyle w:val="000000100000" w:firstRow="0" w:lastRow="0" w:firstColumn="0" w:lastColumn="0" w:oddVBand="0" w:evenVBand="0" w:oddHBand="1" w:evenHBand="0" w:firstRowFirstColumn="0" w:firstRowLastColumn="0" w:lastRowFirstColumn="0" w:lastRowLastColumn="0"/>
               <w:rPr>
-                <w:sz w:val="28"/>
-                <w:szCs w:val="28"/>
+                <w:sz w:val="20"/>
+                <w:szCs w:val="20"/>
               </w:rPr>
             </w:pPr>
           </w:p>
@@ -1540,78 +1959,108 @@
         <w:tc>
           <w:tcPr>
             <w:cnfStyle w:val="001000000000" w:firstRow="0" w:lastRow="0" w:firstColumn="1" w:lastColumn="0" w:oddVBand="0" w:evenVBand="0" w:oddHBand="0" w:evenHBand="0" w:firstRowFirstColumn="0" w:firstRowLastColumn="0" w:lastRowFirstColumn="0" w:lastRowLastColumn="0"/>
-            <w:tcW w:w="2668" w:type="dxa"/>
+            <w:tcW w:w="2451" w:type="dxa"/>
+            <w:shd w:val="clear" w:color="auto" w:fill="F2CEED" w:themeFill="accent5" w:themeFillTint="33"/>
           </w:tcPr>
           <w:p>
             <w:pPr>
               <w:rPr>
                 <w:rFonts w:ascii="Arial" w:hAnsi="Arial" w:cs="Arial"/>
+                <w:sz w:val="20"/>
+                <w:szCs w:val="20"/>
               </w:rPr>
             </w:pPr>
             <w:proofErr w:type="spellStart"/>
             <w:r>
               <w:rPr>
                 <w:rFonts w:ascii="Arial" w:hAnsi="Arial" w:cs="Arial"/>
-              </w:rPr>
-              <w:t>Fiche_descriptif</w:t>
+                <w:sz w:val="20"/>
+                <w:szCs w:val="20"/>
+              </w:rPr>
+              <w:t>Courant_debut</w:t>
             </w:r>
             <w:proofErr w:type="spellEnd"/>
           </w:p>
         </w:tc>
         <w:tc>
           <w:tcPr>
-            <w:tcW w:w="1812" w:type="dxa"/>
+            <w:tcW w:w="3011" w:type="dxa"/>
+            <w:shd w:val="clear" w:color="auto" w:fill="F2CEED" w:themeFill="accent5" w:themeFillTint="33"/>
           </w:tcPr>
           <w:p>
             <w:pPr>
               <w:cnfStyle w:val="000000000000" w:firstRow="0" w:lastRow="0" w:firstColumn="0" w:lastColumn="0" w:oddVBand="0" w:evenVBand="0" w:oddHBand="0" w:evenHBand="0" w:firstRowFirstColumn="0" w:firstRowLastColumn="0" w:lastRowFirstColumn="0" w:lastRowLastColumn="0"/>
               <w:rPr>
-                <w:sz w:val="28"/>
-                <w:szCs w:val="28"/>
-              </w:rPr>
-            </w:pPr>
-          </w:p>
-        </w:tc>
-        <w:tc>
-          <w:tcPr>
-            <w:tcW w:w="1812" w:type="dxa"/>
+                <w:sz w:val="20"/>
+                <w:szCs w:val="20"/>
+              </w:rPr>
+            </w:pPr>
+            <w:r>
+              <w:rPr>
+                <w:sz w:val="20"/>
+                <w:szCs w:val="20"/>
+              </w:rPr>
+              <w:t>Date de début du courant artistique</w:t>
+            </w:r>
+          </w:p>
+        </w:tc>
+        <w:tc>
+          <w:tcPr>
+            <w:tcW w:w="1657" w:type="dxa"/>
+            <w:shd w:val="clear" w:color="auto" w:fill="F2CEED" w:themeFill="accent5" w:themeFillTint="33"/>
           </w:tcPr>
           <w:p>
             <w:pPr>
               <w:cnfStyle w:val="000000000000" w:firstRow="0" w:lastRow="0" w:firstColumn="0" w:lastColumn="0" w:oddVBand="0" w:evenVBand="0" w:oddHBand="0" w:evenHBand="0" w:firstRowFirstColumn="0" w:firstRowLastColumn="0" w:lastRowFirstColumn="0" w:lastRowLastColumn="0"/>
               <w:rPr>
-                <w:sz w:val="28"/>
-                <w:szCs w:val="28"/>
-              </w:rPr>
-            </w:pPr>
-          </w:p>
-        </w:tc>
-        <w:tc>
-          <w:tcPr>
-            <w:tcW w:w="1813" w:type="dxa"/>
+                <w:sz w:val="20"/>
+                <w:szCs w:val="20"/>
+              </w:rPr>
+            </w:pPr>
+            <w:r>
+              <w:rPr>
+                <w:sz w:val="20"/>
+                <w:szCs w:val="20"/>
+              </w:rPr>
+              <w:t>Date</w:t>
+            </w:r>
+          </w:p>
+        </w:tc>
+        <w:tc>
+          <w:tcPr>
+            <w:tcW w:w="1382" w:type="dxa"/>
+            <w:shd w:val="clear" w:color="auto" w:fill="F2CEED" w:themeFill="accent5" w:themeFillTint="33"/>
           </w:tcPr>
           <w:p>
             <w:pPr>
               <w:cnfStyle w:val="000000000000" w:firstRow="0" w:lastRow="0" w:firstColumn="0" w:lastColumn="0" w:oddVBand="0" w:evenVBand="0" w:oddHBand="0" w:evenHBand="0" w:firstRowFirstColumn="0" w:firstRowLastColumn="0" w:lastRowFirstColumn="0" w:lastRowLastColumn="0"/>
               <w:rPr>
-                <w:sz w:val="28"/>
-                <w:szCs w:val="28"/>
-              </w:rPr>
-            </w:pPr>
-          </w:p>
-        </w:tc>
-        <w:tc>
-          <w:tcPr>
-            <w:tcW w:w="2811" w:type="dxa"/>
+                <w:sz w:val="20"/>
+                <w:szCs w:val="20"/>
+              </w:rPr>
+            </w:pPr>
+          </w:p>
+        </w:tc>
+        <w:tc>
+          <w:tcPr>
+            <w:tcW w:w="2415" w:type="dxa"/>
+            <w:shd w:val="clear" w:color="auto" w:fill="F2CEED" w:themeFill="accent5" w:themeFillTint="33"/>
           </w:tcPr>
           <w:p>
             <w:pPr>
               <w:cnfStyle w:val="000000000000" w:firstRow="0" w:lastRow="0" w:firstColumn="0" w:lastColumn="0" w:oddVBand="0" w:evenVBand="0" w:oddHBand="0" w:evenHBand="0" w:firstRowFirstColumn="0" w:firstRowLastColumn="0" w:lastRowFirstColumn="0" w:lastRowLastColumn="0"/>
               <w:rPr>
-                <w:sz w:val="28"/>
-                <w:szCs w:val="28"/>
-              </w:rPr>
-            </w:pPr>
+                <w:sz w:val="20"/>
+                <w:szCs w:val="20"/>
+              </w:rPr>
+            </w:pPr>
+            <w:r>
+              <w:rPr>
+                <w:sz w:val="20"/>
+                <w:szCs w:val="20"/>
+              </w:rPr>
+              <w:t>Obligatoire, format=AAAA</w:t>
+            </w:r>
           </w:p>
         </w:tc>
       </w:tr>
@@ -1622,70 +2071,108 @@
         <w:tc>
           <w:tcPr>
             <w:cnfStyle w:val="001000000000" w:firstRow="0" w:lastRow="0" w:firstColumn="1" w:lastColumn="0" w:oddVBand="0" w:evenVBand="0" w:oddHBand="0" w:evenHBand="0" w:firstRowFirstColumn="0" w:firstRowLastColumn="0" w:lastRowFirstColumn="0" w:lastRowLastColumn="0"/>
-            <w:tcW w:w="2668" w:type="dxa"/>
+            <w:tcW w:w="2451" w:type="dxa"/>
+            <w:shd w:val="clear" w:color="auto" w:fill="F2CEED" w:themeFill="accent5" w:themeFillTint="33"/>
           </w:tcPr>
           <w:p>
             <w:pPr>
               <w:rPr>
                 <w:rFonts w:ascii="Arial" w:hAnsi="Arial" w:cs="Arial"/>
-              </w:rPr>
-            </w:pPr>
-          </w:p>
-        </w:tc>
-        <w:tc>
-          <w:tcPr>
-            <w:tcW w:w="1812" w:type="dxa"/>
+                <w:sz w:val="20"/>
+                <w:szCs w:val="20"/>
+              </w:rPr>
+            </w:pPr>
+            <w:proofErr w:type="spellStart"/>
+            <w:r>
+              <w:rPr>
+                <w:rFonts w:ascii="Arial" w:hAnsi="Arial" w:cs="Arial"/>
+                <w:sz w:val="20"/>
+                <w:szCs w:val="20"/>
+              </w:rPr>
+              <w:t>Courant_fin</w:t>
+            </w:r>
+            <w:proofErr w:type="spellEnd"/>
+          </w:p>
+        </w:tc>
+        <w:tc>
+          <w:tcPr>
+            <w:tcW w:w="3011" w:type="dxa"/>
+            <w:shd w:val="clear" w:color="auto" w:fill="F2CEED" w:themeFill="accent5" w:themeFillTint="33"/>
           </w:tcPr>
           <w:p>
             <w:pPr>
               <w:cnfStyle w:val="000000100000" w:firstRow="0" w:lastRow="0" w:firstColumn="0" w:lastColumn="0" w:oddVBand="0" w:evenVBand="0" w:oddHBand="1" w:evenHBand="0" w:firstRowFirstColumn="0" w:firstRowLastColumn="0" w:lastRowFirstColumn="0" w:lastRowLastColumn="0"/>
               <w:rPr>
-                <w:sz w:val="28"/>
-                <w:szCs w:val="28"/>
-              </w:rPr>
-            </w:pPr>
-          </w:p>
-        </w:tc>
-        <w:tc>
-          <w:tcPr>
-            <w:tcW w:w="1812" w:type="dxa"/>
+                <w:sz w:val="20"/>
+                <w:szCs w:val="20"/>
+              </w:rPr>
+            </w:pPr>
+            <w:r>
+              <w:rPr>
+                <w:sz w:val="20"/>
+                <w:szCs w:val="20"/>
+              </w:rPr>
+              <w:t>Date de fin du courant artistique</w:t>
+            </w:r>
+          </w:p>
+        </w:tc>
+        <w:tc>
+          <w:tcPr>
+            <w:tcW w:w="1657" w:type="dxa"/>
+            <w:shd w:val="clear" w:color="auto" w:fill="F2CEED" w:themeFill="accent5" w:themeFillTint="33"/>
           </w:tcPr>
           <w:p>
             <w:pPr>
               <w:cnfStyle w:val="000000100000" w:firstRow="0" w:lastRow="0" w:firstColumn="0" w:lastColumn="0" w:oddVBand="0" w:evenVBand="0" w:oddHBand="1" w:evenHBand="0" w:firstRowFirstColumn="0" w:firstRowLastColumn="0" w:lastRowFirstColumn="0" w:lastRowLastColumn="0"/>
               <w:rPr>
-                <w:sz w:val="28"/>
-                <w:szCs w:val="28"/>
-              </w:rPr>
-            </w:pPr>
-          </w:p>
-        </w:tc>
-        <w:tc>
-          <w:tcPr>
-            <w:tcW w:w="1813" w:type="dxa"/>
+                <w:sz w:val="20"/>
+                <w:szCs w:val="20"/>
+              </w:rPr>
+            </w:pPr>
+            <w:r>
+              <w:rPr>
+                <w:sz w:val="20"/>
+                <w:szCs w:val="20"/>
+              </w:rPr>
+              <w:t>Date</w:t>
+            </w:r>
+          </w:p>
+        </w:tc>
+        <w:tc>
+          <w:tcPr>
+            <w:tcW w:w="1382" w:type="dxa"/>
+            <w:shd w:val="clear" w:color="auto" w:fill="F2CEED" w:themeFill="accent5" w:themeFillTint="33"/>
           </w:tcPr>
           <w:p>
             <w:pPr>
               <w:cnfStyle w:val="000000100000" w:firstRow="0" w:lastRow="0" w:firstColumn="0" w:lastColumn="0" w:oddVBand="0" w:evenVBand="0" w:oddHBand="1" w:evenHBand="0" w:firstRowFirstColumn="0" w:firstRowLastColumn="0" w:lastRowFirstColumn="0" w:lastRowLastColumn="0"/>
               <w:rPr>
-                <w:sz w:val="28"/>
-                <w:szCs w:val="28"/>
-              </w:rPr>
-            </w:pPr>
-          </w:p>
-        </w:tc>
-        <w:tc>
-          <w:tcPr>
-            <w:tcW w:w="2811" w:type="dxa"/>
+                <w:sz w:val="20"/>
+                <w:szCs w:val="20"/>
+              </w:rPr>
+            </w:pPr>
+          </w:p>
+        </w:tc>
+        <w:tc>
+          <w:tcPr>
+            <w:tcW w:w="2415" w:type="dxa"/>
+            <w:shd w:val="clear" w:color="auto" w:fill="F2CEED" w:themeFill="accent5" w:themeFillTint="33"/>
           </w:tcPr>
           <w:p>
             <w:pPr>
               <w:cnfStyle w:val="000000100000" w:firstRow="0" w:lastRow="0" w:firstColumn="0" w:lastColumn="0" w:oddVBand="0" w:evenVBand="0" w:oddHBand="1" w:evenHBand="0" w:firstRowFirstColumn="0" w:firstRowLastColumn="0" w:lastRowFirstColumn="0" w:lastRowLastColumn="0"/>
               <w:rPr>
-                <w:sz w:val="28"/>
-                <w:szCs w:val="28"/>
-              </w:rPr>
-            </w:pPr>
+                <w:sz w:val="20"/>
+                <w:szCs w:val="20"/>
+              </w:rPr>
+            </w:pPr>
+            <w:r>
+              <w:rPr>
+                <w:sz w:val="20"/>
+                <w:szCs w:val="20"/>
+              </w:rPr>
+              <w:t>Obligatoire, format=AAAA</w:t>
+            </w:r>
           </w:p>
         </w:tc>
       </w:tr>
@@ -1693,68 +2180,70 @@
         <w:tc>
           <w:tcPr>
             <w:cnfStyle w:val="001000000000" w:firstRow="0" w:lastRow="0" w:firstColumn="1" w:lastColumn="0" w:oddVBand="0" w:evenVBand="0" w:oddHBand="0" w:evenHBand="0" w:firstRowFirstColumn="0" w:firstRowLastColumn="0" w:lastRowFirstColumn="0" w:lastRowLastColumn="0"/>
-            <w:tcW w:w="2668" w:type="dxa"/>
+            <w:tcW w:w="2451" w:type="dxa"/>
           </w:tcPr>
           <w:p>
             <w:pPr>
               <w:rPr>
                 <w:rFonts w:ascii="Arial" w:hAnsi="Arial" w:cs="Arial"/>
-              </w:rPr>
-            </w:pPr>
-          </w:p>
-        </w:tc>
-        <w:tc>
-          <w:tcPr>
-            <w:tcW w:w="1812" w:type="dxa"/>
+                <w:sz w:val="20"/>
+                <w:szCs w:val="20"/>
+              </w:rPr>
+            </w:pPr>
+          </w:p>
+        </w:tc>
+        <w:tc>
+          <w:tcPr>
+            <w:tcW w:w="3011" w:type="dxa"/>
           </w:tcPr>
           <w:p>
             <w:pPr>
               <w:cnfStyle w:val="000000000000" w:firstRow="0" w:lastRow="0" w:firstColumn="0" w:lastColumn="0" w:oddVBand="0" w:evenVBand="0" w:oddHBand="0" w:evenHBand="0" w:firstRowFirstColumn="0" w:firstRowLastColumn="0" w:lastRowFirstColumn="0" w:lastRowLastColumn="0"/>
               <w:rPr>
-                <w:sz w:val="28"/>
-                <w:szCs w:val="28"/>
-              </w:rPr>
-            </w:pPr>
-          </w:p>
-        </w:tc>
-        <w:tc>
-          <w:tcPr>
-            <w:tcW w:w="1812" w:type="dxa"/>
+                <w:sz w:val="20"/>
+                <w:szCs w:val="20"/>
+              </w:rPr>
+            </w:pPr>
+          </w:p>
+        </w:tc>
+        <w:tc>
+          <w:tcPr>
+            <w:tcW w:w="1657" w:type="dxa"/>
           </w:tcPr>
           <w:p>
             <w:pPr>
               <w:cnfStyle w:val="000000000000" w:firstRow="0" w:lastRow="0" w:firstColumn="0" w:lastColumn="0" w:oddVBand="0" w:evenVBand="0" w:oddHBand="0" w:evenHBand="0" w:firstRowFirstColumn="0" w:firstRowLastColumn="0" w:lastRowFirstColumn="0" w:lastRowLastColumn="0"/>
               <w:rPr>
-                <w:sz w:val="28"/>
-                <w:szCs w:val="28"/>
-              </w:rPr>
-            </w:pPr>
-          </w:p>
-        </w:tc>
-        <w:tc>
-          <w:tcPr>
-            <w:tcW w:w="1813" w:type="dxa"/>
+                <w:sz w:val="20"/>
+                <w:szCs w:val="20"/>
+              </w:rPr>
+            </w:pPr>
+          </w:p>
+        </w:tc>
+        <w:tc>
+          <w:tcPr>
+            <w:tcW w:w="1382" w:type="dxa"/>
           </w:tcPr>
           <w:p>
             <w:pPr>
               <w:cnfStyle w:val="000000000000" w:firstRow="0" w:lastRow="0" w:firstColumn="0" w:lastColumn="0" w:oddVBand="0" w:evenVBand="0" w:oddHBand="0" w:evenHBand="0" w:firstRowFirstColumn="0" w:firstRowLastColumn="0" w:lastRowFirstColumn="0" w:lastRowLastColumn="0"/>
               <w:rPr>
-                <w:sz w:val="28"/>
-                <w:szCs w:val="28"/>
-              </w:rPr>
-            </w:pPr>
-          </w:p>
-        </w:tc>
-        <w:tc>
-          <w:tcPr>
-            <w:tcW w:w="2811" w:type="dxa"/>
+                <w:sz w:val="20"/>
+                <w:szCs w:val="20"/>
+              </w:rPr>
+            </w:pPr>
+          </w:p>
+        </w:tc>
+        <w:tc>
+          <w:tcPr>
+            <w:tcW w:w="2415" w:type="dxa"/>
           </w:tcPr>
           <w:p>
             <w:pPr>
               <w:cnfStyle w:val="000000000000" w:firstRow="0" w:lastRow="0" w:firstColumn="0" w:lastColumn="0" w:oddVBand="0" w:evenVBand="0" w:oddHBand="0" w:evenHBand="0" w:firstRowFirstColumn="0" w:firstRowLastColumn="0" w:lastRowFirstColumn="0" w:lastRowLastColumn="0"/>
               <w:rPr>
-                <w:sz w:val="28"/>
-                <w:szCs w:val="28"/>
+                <w:sz w:val="20"/>
+                <w:szCs w:val="20"/>
               </w:rPr>
             </w:pPr>
           </w:p>
@@ -1767,70 +2256,129 @@
         <w:tc>
           <w:tcPr>
             <w:cnfStyle w:val="001000000000" w:firstRow="0" w:lastRow="0" w:firstColumn="1" w:lastColumn="0" w:oddVBand="0" w:evenVBand="0" w:oddHBand="0" w:evenHBand="0" w:firstRowFirstColumn="0" w:firstRowLastColumn="0" w:lastRowFirstColumn="0" w:lastRowLastColumn="0"/>
-            <w:tcW w:w="2668" w:type="dxa"/>
+            <w:tcW w:w="2451" w:type="dxa"/>
+            <w:shd w:val="clear" w:color="auto" w:fill="FAE2D5" w:themeFill="accent2" w:themeFillTint="33"/>
           </w:tcPr>
           <w:p>
             <w:pPr>
               <w:rPr>
                 <w:rFonts w:ascii="Arial" w:hAnsi="Arial" w:cs="Arial"/>
-              </w:rPr>
-            </w:pPr>
-          </w:p>
-        </w:tc>
-        <w:tc>
-          <w:tcPr>
-            <w:tcW w:w="1812" w:type="dxa"/>
+                <w:sz w:val="20"/>
+                <w:szCs w:val="20"/>
+              </w:rPr>
+            </w:pPr>
+            <w:proofErr w:type="spellStart"/>
+            <w:r>
+              <w:rPr>
+                <w:rFonts w:ascii="Arial" w:hAnsi="Arial" w:cs="Arial"/>
+                <w:sz w:val="20"/>
+                <w:szCs w:val="20"/>
+              </w:rPr>
+              <w:t>Artiste_id</w:t>
+            </w:r>
+            <w:proofErr w:type="spellEnd"/>
+          </w:p>
+        </w:tc>
+        <w:tc>
+          <w:tcPr>
+            <w:tcW w:w="3011" w:type="dxa"/>
+            <w:shd w:val="clear" w:color="auto" w:fill="FAE2D5" w:themeFill="accent2" w:themeFillTint="33"/>
           </w:tcPr>
           <w:p>
             <w:pPr>
               <w:cnfStyle w:val="000000100000" w:firstRow="0" w:lastRow="0" w:firstColumn="0" w:lastColumn="0" w:oddVBand="0" w:evenVBand="0" w:oddHBand="1" w:evenHBand="0" w:firstRowFirstColumn="0" w:firstRowLastColumn="0" w:lastRowFirstColumn="0" w:lastRowLastColumn="0"/>
               <w:rPr>
-                <w:sz w:val="28"/>
-                <w:szCs w:val="28"/>
-              </w:rPr>
-            </w:pPr>
-          </w:p>
-        </w:tc>
-        <w:tc>
-          <w:tcPr>
-            <w:tcW w:w="1812" w:type="dxa"/>
+                <w:sz w:val="20"/>
+                <w:szCs w:val="20"/>
+              </w:rPr>
+            </w:pPr>
+            <w:r>
+              <w:rPr>
+                <w:sz w:val="20"/>
+                <w:szCs w:val="20"/>
+              </w:rPr>
+              <w:t>Identifiant</w:t>
+            </w:r>
+            <w:r>
+              <w:rPr>
+                <w:sz w:val="20"/>
+                <w:szCs w:val="20"/>
+              </w:rPr>
+              <w:t xml:space="preserve"> de </w:t>
+            </w:r>
+            <w:r>
+              <w:rPr>
+                <w:sz w:val="20"/>
+                <w:szCs w:val="20"/>
+              </w:rPr>
+              <w:t>l’artiste</w:t>
+            </w:r>
+          </w:p>
+        </w:tc>
+        <w:tc>
+          <w:tcPr>
+            <w:tcW w:w="1657" w:type="dxa"/>
+            <w:shd w:val="clear" w:color="auto" w:fill="FAE2D5" w:themeFill="accent2" w:themeFillTint="33"/>
           </w:tcPr>
           <w:p>
             <w:pPr>
               <w:cnfStyle w:val="000000100000" w:firstRow="0" w:lastRow="0" w:firstColumn="0" w:lastColumn="0" w:oddVBand="0" w:evenVBand="0" w:oddHBand="1" w:evenHBand="0" w:firstRowFirstColumn="0" w:firstRowLastColumn="0" w:lastRowFirstColumn="0" w:lastRowLastColumn="0"/>
               <w:rPr>
-                <w:sz w:val="28"/>
-                <w:szCs w:val="28"/>
-              </w:rPr>
-            </w:pPr>
-          </w:p>
-        </w:tc>
-        <w:tc>
-          <w:tcPr>
-            <w:tcW w:w="1813" w:type="dxa"/>
+                <w:sz w:val="20"/>
+                <w:szCs w:val="20"/>
+              </w:rPr>
+            </w:pPr>
+            <w:r>
+              <w:rPr>
+                <w:sz w:val="20"/>
+                <w:szCs w:val="20"/>
+              </w:rPr>
+              <w:t>Numérique</w:t>
+            </w:r>
+          </w:p>
+        </w:tc>
+        <w:tc>
+          <w:tcPr>
+            <w:tcW w:w="1382" w:type="dxa"/>
+            <w:shd w:val="clear" w:color="auto" w:fill="FAE2D5" w:themeFill="accent2" w:themeFillTint="33"/>
           </w:tcPr>
           <w:p>
             <w:pPr>
               <w:cnfStyle w:val="000000100000" w:firstRow="0" w:lastRow="0" w:firstColumn="0" w:lastColumn="0" w:oddVBand="0" w:evenVBand="0" w:oddHBand="1" w:evenHBand="0" w:firstRowFirstColumn="0" w:firstRowLastColumn="0" w:lastRowFirstColumn="0" w:lastRowLastColumn="0"/>
               <w:rPr>
-                <w:sz w:val="28"/>
-                <w:szCs w:val="28"/>
-              </w:rPr>
-            </w:pPr>
-          </w:p>
-        </w:tc>
-        <w:tc>
-          <w:tcPr>
-            <w:tcW w:w="2811" w:type="dxa"/>
+                <w:sz w:val="20"/>
+                <w:szCs w:val="20"/>
+              </w:rPr>
+            </w:pPr>
+            <w:r>
+              <w:rPr>
+                <w:sz w:val="20"/>
+                <w:szCs w:val="20"/>
+              </w:rPr>
+              <w:t>11</w:t>
+            </w:r>
+          </w:p>
+        </w:tc>
+        <w:tc>
+          <w:tcPr>
+            <w:tcW w:w="2415" w:type="dxa"/>
+            <w:shd w:val="clear" w:color="auto" w:fill="FAE2D5" w:themeFill="accent2" w:themeFillTint="33"/>
           </w:tcPr>
           <w:p>
             <w:pPr>
               <w:cnfStyle w:val="000000100000" w:firstRow="0" w:lastRow="0" w:firstColumn="0" w:lastColumn="0" w:oddVBand="0" w:evenVBand="0" w:oddHBand="1" w:evenHBand="0" w:firstRowFirstColumn="0" w:firstRowLastColumn="0" w:lastRowFirstColumn="0" w:lastRowLastColumn="0"/>
               <w:rPr>
-                <w:sz w:val="28"/>
-                <w:szCs w:val="28"/>
-              </w:rPr>
-            </w:pPr>
+                <w:sz w:val="20"/>
+                <w:szCs w:val="20"/>
+              </w:rPr>
+            </w:pPr>
+            <w:r>
+              <w:rPr>
+                <w:sz w:val="20"/>
+                <w:szCs w:val="20"/>
+              </w:rPr>
+              <w:t>Identifiant, auto-incrémenté</w:t>
+            </w:r>
           </w:p>
         </w:tc>
       </w:tr>
@@ -1838,68 +2386,106 @@
         <w:tc>
           <w:tcPr>
             <w:cnfStyle w:val="001000000000" w:firstRow="0" w:lastRow="0" w:firstColumn="1" w:lastColumn="0" w:oddVBand="0" w:evenVBand="0" w:oddHBand="0" w:evenHBand="0" w:firstRowFirstColumn="0" w:firstRowLastColumn="0" w:lastRowFirstColumn="0" w:lastRowLastColumn="0"/>
-            <w:tcW w:w="2668" w:type="dxa"/>
+            <w:tcW w:w="2451" w:type="dxa"/>
+            <w:shd w:val="clear" w:color="auto" w:fill="FAE2D5" w:themeFill="accent2" w:themeFillTint="33"/>
           </w:tcPr>
           <w:p>
             <w:pPr>
               <w:rPr>
                 <w:rFonts w:ascii="Arial" w:hAnsi="Arial" w:cs="Arial"/>
-              </w:rPr>
-            </w:pPr>
-          </w:p>
-        </w:tc>
-        <w:tc>
-          <w:tcPr>
-            <w:tcW w:w="1812" w:type="dxa"/>
+                <w:sz w:val="20"/>
+                <w:szCs w:val="20"/>
+              </w:rPr>
+            </w:pPr>
+            <w:proofErr w:type="spellStart"/>
+            <w:r>
+              <w:rPr>
+                <w:rFonts w:ascii="Arial" w:hAnsi="Arial" w:cs="Arial"/>
+                <w:sz w:val="20"/>
+                <w:szCs w:val="20"/>
+              </w:rPr>
+              <w:t>Artiste_nom</w:t>
+            </w:r>
+            <w:proofErr w:type="spellEnd"/>
+          </w:p>
+        </w:tc>
+        <w:tc>
+          <w:tcPr>
+            <w:tcW w:w="3011" w:type="dxa"/>
+            <w:shd w:val="clear" w:color="auto" w:fill="FAE2D5" w:themeFill="accent2" w:themeFillTint="33"/>
           </w:tcPr>
           <w:p>
             <w:pPr>
               <w:cnfStyle w:val="000000000000" w:firstRow="0" w:lastRow="0" w:firstColumn="0" w:lastColumn="0" w:oddVBand="0" w:evenVBand="0" w:oddHBand="0" w:evenHBand="0" w:firstRowFirstColumn="0" w:firstRowLastColumn="0" w:lastRowFirstColumn="0" w:lastRowLastColumn="0"/>
               <w:rPr>
-                <w:sz w:val="28"/>
-                <w:szCs w:val="28"/>
-              </w:rPr>
-            </w:pPr>
-          </w:p>
-        </w:tc>
-        <w:tc>
-          <w:tcPr>
-            <w:tcW w:w="1812" w:type="dxa"/>
+                <w:sz w:val="20"/>
+                <w:szCs w:val="20"/>
+              </w:rPr>
+            </w:pPr>
+            <w:r>
+              <w:rPr>
+                <w:sz w:val="20"/>
+                <w:szCs w:val="20"/>
+              </w:rPr>
+              <w:t>Nom de l’artiste</w:t>
+            </w:r>
+          </w:p>
+        </w:tc>
+        <w:tc>
+          <w:tcPr>
+            <w:tcW w:w="1657" w:type="dxa"/>
+            <w:shd w:val="clear" w:color="auto" w:fill="FAE2D5" w:themeFill="accent2" w:themeFillTint="33"/>
           </w:tcPr>
           <w:p>
             <w:pPr>
               <w:cnfStyle w:val="000000000000" w:firstRow="0" w:lastRow="0" w:firstColumn="0" w:lastColumn="0" w:oddVBand="0" w:evenVBand="0" w:oddHBand="0" w:evenHBand="0" w:firstRowFirstColumn="0" w:firstRowLastColumn="0" w:lastRowFirstColumn="0" w:lastRowLastColumn="0"/>
               <w:rPr>
-                <w:sz w:val="28"/>
-                <w:szCs w:val="28"/>
-              </w:rPr>
-            </w:pPr>
-          </w:p>
-        </w:tc>
-        <w:tc>
-          <w:tcPr>
-            <w:tcW w:w="1813" w:type="dxa"/>
+                <w:sz w:val="20"/>
+                <w:szCs w:val="20"/>
+              </w:rPr>
+            </w:pPr>
+            <w:r>
+              <w:rPr>
+                <w:sz w:val="20"/>
+                <w:szCs w:val="20"/>
+              </w:rPr>
+              <w:t>Alphabétique</w:t>
+            </w:r>
+          </w:p>
+        </w:tc>
+        <w:tc>
+          <w:tcPr>
+            <w:tcW w:w="1382" w:type="dxa"/>
+            <w:shd w:val="clear" w:color="auto" w:fill="FAE2D5" w:themeFill="accent2" w:themeFillTint="33"/>
           </w:tcPr>
           <w:p>
             <w:pPr>
               <w:cnfStyle w:val="000000000000" w:firstRow="0" w:lastRow="0" w:firstColumn="0" w:lastColumn="0" w:oddVBand="0" w:evenVBand="0" w:oddHBand="0" w:evenHBand="0" w:firstRowFirstColumn="0" w:firstRowLastColumn="0" w:lastRowFirstColumn="0" w:lastRowLastColumn="0"/>
               <w:rPr>
-                <w:sz w:val="28"/>
-                <w:szCs w:val="28"/>
-              </w:rPr>
-            </w:pPr>
-          </w:p>
-        </w:tc>
-        <w:tc>
-          <w:tcPr>
-            <w:tcW w:w="2811" w:type="dxa"/>
+                <w:sz w:val="20"/>
+                <w:szCs w:val="20"/>
+              </w:rPr>
+            </w:pPr>
+            <w:r>
+              <w:rPr>
+                <w:sz w:val="20"/>
+                <w:szCs w:val="20"/>
+              </w:rPr>
+              <w:t>100</w:t>
+            </w:r>
+          </w:p>
+        </w:tc>
+        <w:tc>
+          <w:tcPr>
+            <w:tcW w:w="2415" w:type="dxa"/>
+            <w:shd w:val="clear" w:color="auto" w:fill="FAE2D5" w:themeFill="accent2" w:themeFillTint="33"/>
           </w:tcPr>
           <w:p>
             <w:pPr>
               <w:cnfStyle w:val="000000000000" w:firstRow="0" w:lastRow="0" w:firstColumn="0" w:lastColumn="0" w:oddVBand="0" w:evenVBand="0" w:oddHBand="0" w:evenHBand="0" w:firstRowFirstColumn="0" w:firstRowLastColumn="0" w:lastRowFirstColumn="0" w:lastRowLastColumn="0"/>
               <w:rPr>
-                <w:sz w:val="28"/>
-                <w:szCs w:val="28"/>
+                <w:sz w:val="20"/>
+                <w:szCs w:val="20"/>
               </w:rPr>
             </w:pPr>
           </w:p>
@@ -1912,68 +2498,106 @@
         <w:tc>
           <w:tcPr>
             <w:cnfStyle w:val="001000000000" w:firstRow="0" w:lastRow="0" w:firstColumn="1" w:lastColumn="0" w:oddVBand="0" w:evenVBand="0" w:oddHBand="0" w:evenHBand="0" w:firstRowFirstColumn="0" w:firstRowLastColumn="0" w:lastRowFirstColumn="0" w:lastRowLastColumn="0"/>
-            <w:tcW w:w="2668" w:type="dxa"/>
+            <w:tcW w:w="2451" w:type="dxa"/>
+            <w:shd w:val="clear" w:color="auto" w:fill="FAE2D5" w:themeFill="accent2" w:themeFillTint="33"/>
           </w:tcPr>
           <w:p>
             <w:pPr>
               <w:rPr>
                 <w:rFonts w:ascii="Arial" w:hAnsi="Arial" w:cs="Arial"/>
-              </w:rPr>
-            </w:pPr>
-          </w:p>
-        </w:tc>
-        <w:tc>
-          <w:tcPr>
-            <w:tcW w:w="1812" w:type="dxa"/>
+                <w:sz w:val="20"/>
+                <w:szCs w:val="20"/>
+              </w:rPr>
+            </w:pPr>
+            <w:proofErr w:type="spellStart"/>
+            <w:r>
+              <w:rPr>
+                <w:rFonts w:ascii="Arial" w:hAnsi="Arial" w:cs="Arial"/>
+                <w:sz w:val="20"/>
+                <w:szCs w:val="20"/>
+              </w:rPr>
+              <w:t>Artiste_prenom</w:t>
+            </w:r>
+            <w:proofErr w:type="spellEnd"/>
+          </w:p>
+        </w:tc>
+        <w:tc>
+          <w:tcPr>
+            <w:tcW w:w="3011" w:type="dxa"/>
+            <w:shd w:val="clear" w:color="auto" w:fill="FAE2D5" w:themeFill="accent2" w:themeFillTint="33"/>
           </w:tcPr>
           <w:p>
             <w:pPr>
               <w:cnfStyle w:val="000000100000" w:firstRow="0" w:lastRow="0" w:firstColumn="0" w:lastColumn="0" w:oddVBand="0" w:evenVBand="0" w:oddHBand="1" w:evenHBand="0" w:firstRowFirstColumn="0" w:firstRowLastColumn="0" w:lastRowFirstColumn="0" w:lastRowLastColumn="0"/>
               <w:rPr>
-                <w:sz w:val="28"/>
-                <w:szCs w:val="28"/>
-              </w:rPr>
-            </w:pPr>
-          </w:p>
-        </w:tc>
-        <w:tc>
-          <w:tcPr>
-            <w:tcW w:w="1812" w:type="dxa"/>
+                <w:sz w:val="20"/>
+                <w:szCs w:val="20"/>
+              </w:rPr>
+            </w:pPr>
+            <w:r>
+              <w:rPr>
+                <w:sz w:val="20"/>
+                <w:szCs w:val="20"/>
+              </w:rPr>
+              <w:t>Prénom de l’artiste</w:t>
+            </w:r>
+          </w:p>
+        </w:tc>
+        <w:tc>
+          <w:tcPr>
+            <w:tcW w:w="1657" w:type="dxa"/>
+            <w:shd w:val="clear" w:color="auto" w:fill="FAE2D5" w:themeFill="accent2" w:themeFillTint="33"/>
           </w:tcPr>
           <w:p>
             <w:pPr>
               <w:cnfStyle w:val="000000100000" w:firstRow="0" w:lastRow="0" w:firstColumn="0" w:lastColumn="0" w:oddVBand="0" w:evenVBand="0" w:oddHBand="1" w:evenHBand="0" w:firstRowFirstColumn="0" w:firstRowLastColumn="0" w:lastRowFirstColumn="0" w:lastRowLastColumn="0"/>
               <w:rPr>
-                <w:sz w:val="28"/>
-                <w:szCs w:val="28"/>
-              </w:rPr>
-            </w:pPr>
-          </w:p>
-        </w:tc>
-        <w:tc>
-          <w:tcPr>
-            <w:tcW w:w="1813" w:type="dxa"/>
+                <w:sz w:val="20"/>
+                <w:szCs w:val="20"/>
+              </w:rPr>
+            </w:pPr>
+            <w:r>
+              <w:rPr>
+                <w:sz w:val="20"/>
+                <w:szCs w:val="20"/>
+              </w:rPr>
+              <w:t>Alphabétique</w:t>
+            </w:r>
+          </w:p>
+        </w:tc>
+        <w:tc>
+          <w:tcPr>
+            <w:tcW w:w="1382" w:type="dxa"/>
+            <w:shd w:val="clear" w:color="auto" w:fill="FAE2D5" w:themeFill="accent2" w:themeFillTint="33"/>
           </w:tcPr>
           <w:p>
             <w:pPr>
               <w:cnfStyle w:val="000000100000" w:firstRow="0" w:lastRow="0" w:firstColumn="0" w:lastColumn="0" w:oddVBand="0" w:evenVBand="0" w:oddHBand="1" w:evenHBand="0" w:firstRowFirstColumn="0" w:firstRowLastColumn="0" w:lastRowFirstColumn="0" w:lastRowLastColumn="0"/>
               <w:rPr>
-                <w:sz w:val="28"/>
-                <w:szCs w:val="28"/>
-              </w:rPr>
-            </w:pPr>
-          </w:p>
-        </w:tc>
-        <w:tc>
-          <w:tcPr>
-            <w:tcW w:w="2811" w:type="dxa"/>
+                <w:sz w:val="20"/>
+                <w:szCs w:val="20"/>
+              </w:rPr>
+            </w:pPr>
+            <w:r>
+              <w:rPr>
+                <w:sz w:val="20"/>
+                <w:szCs w:val="20"/>
+              </w:rPr>
+              <w:t>100</w:t>
+            </w:r>
+          </w:p>
+        </w:tc>
+        <w:tc>
+          <w:tcPr>
+            <w:tcW w:w="2415" w:type="dxa"/>
+            <w:shd w:val="clear" w:color="auto" w:fill="FAE2D5" w:themeFill="accent2" w:themeFillTint="33"/>
           </w:tcPr>
           <w:p>
             <w:pPr>
               <w:cnfStyle w:val="000000100000" w:firstRow="0" w:lastRow="0" w:firstColumn="0" w:lastColumn="0" w:oddVBand="0" w:evenVBand="0" w:oddHBand="1" w:evenHBand="0" w:firstRowFirstColumn="0" w:firstRowLastColumn="0" w:lastRowFirstColumn="0" w:lastRowLastColumn="0"/>
               <w:rPr>
-                <w:sz w:val="28"/>
-                <w:szCs w:val="28"/>
+                <w:sz w:val="20"/>
+                <w:szCs w:val="20"/>
               </w:rPr>
             </w:pPr>
           </w:p>
@@ -1983,74 +2607,1591 @@
         <w:tc>
           <w:tcPr>
             <w:cnfStyle w:val="001000000000" w:firstRow="0" w:lastRow="0" w:firstColumn="1" w:lastColumn="0" w:oddVBand="0" w:evenVBand="0" w:oddHBand="0" w:evenHBand="0" w:firstRowFirstColumn="0" w:firstRowLastColumn="0" w:lastRowFirstColumn="0" w:lastRowLastColumn="0"/>
-            <w:tcW w:w="2668" w:type="dxa"/>
+            <w:tcW w:w="2451" w:type="dxa"/>
+            <w:shd w:val="clear" w:color="auto" w:fill="FAE2D5" w:themeFill="accent2" w:themeFillTint="33"/>
           </w:tcPr>
           <w:p>
             <w:pPr>
               <w:rPr>
                 <w:rFonts w:ascii="Arial" w:hAnsi="Arial" w:cs="Arial"/>
-              </w:rPr>
-            </w:pPr>
-          </w:p>
-        </w:tc>
-        <w:tc>
-          <w:tcPr>
-            <w:tcW w:w="1812" w:type="dxa"/>
+                <w:sz w:val="20"/>
+                <w:szCs w:val="20"/>
+              </w:rPr>
+            </w:pPr>
+            <w:proofErr w:type="spellStart"/>
+            <w:r>
+              <w:rPr>
+                <w:rFonts w:ascii="Arial" w:hAnsi="Arial" w:cs="Arial"/>
+                <w:sz w:val="20"/>
+                <w:szCs w:val="20"/>
+              </w:rPr>
+              <w:t>Artiste_nationalite</w:t>
+            </w:r>
+            <w:proofErr w:type="spellEnd"/>
+          </w:p>
+        </w:tc>
+        <w:tc>
+          <w:tcPr>
+            <w:tcW w:w="3011" w:type="dxa"/>
+            <w:shd w:val="clear" w:color="auto" w:fill="FAE2D5" w:themeFill="accent2" w:themeFillTint="33"/>
           </w:tcPr>
           <w:p>
             <w:pPr>
               <w:cnfStyle w:val="000000000000" w:firstRow="0" w:lastRow="0" w:firstColumn="0" w:lastColumn="0" w:oddVBand="0" w:evenVBand="0" w:oddHBand="0" w:evenHBand="0" w:firstRowFirstColumn="0" w:firstRowLastColumn="0" w:lastRowFirstColumn="0" w:lastRowLastColumn="0"/>
               <w:rPr>
-                <w:sz w:val="28"/>
-                <w:szCs w:val="28"/>
-              </w:rPr>
-            </w:pPr>
-          </w:p>
-        </w:tc>
-        <w:tc>
-          <w:tcPr>
-            <w:tcW w:w="1812" w:type="dxa"/>
+                <w:sz w:val="20"/>
+                <w:szCs w:val="20"/>
+              </w:rPr>
+            </w:pPr>
+            <w:r>
+              <w:rPr>
+                <w:sz w:val="20"/>
+                <w:szCs w:val="20"/>
+              </w:rPr>
+              <w:t>Nationalité de l’artiste</w:t>
+            </w:r>
+          </w:p>
+        </w:tc>
+        <w:tc>
+          <w:tcPr>
+            <w:tcW w:w="1657" w:type="dxa"/>
+            <w:shd w:val="clear" w:color="auto" w:fill="FAE2D5" w:themeFill="accent2" w:themeFillTint="33"/>
           </w:tcPr>
           <w:p>
             <w:pPr>
               <w:cnfStyle w:val="000000000000" w:firstRow="0" w:lastRow="0" w:firstColumn="0" w:lastColumn="0" w:oddVBand="0" w:evenVBand="0" w:oddHBand="0" w:evenHBand="0" w:firstRowFirstColumn="0" w:firstRowLastColumn="0" w:lastRowFirstColumn="0" w:lastRowLastColumn="0"/>
               <w:rPr>
-                <w:sz w:val="28"/>
-                <w:szCs w:val="28"/>
-              </w:rPr>
-            </w:pPr>
-          </w:p>
-        </w:tc>
-        <w:tc>
-          <w:tcPr>
-            <w:tcW w:w="1813" w:type="dxa"/>
+                <w:sz w:val="20"/>
+                <w:szCs w:val="20"/>
+              </w:rPr>
+            </w:pPr>
+            <w:r>
+              <w:rPr>
+                <w:sz w:val="20"/>
+                <w:szCs w:val="20"/>
+              </w:rPr>
+              <w:t>Alphabétique</w:t>
+            </w:r>
+          </w:p>
+        </w:tc>
+        <w:tc>
+          <w:tcPr>
+            <w:tcW w:w="1382" w:type="dxa"/>
+            <w:shd w:val="clear" w:color="auto" w:fill="FAE2D5" w:themeFill="accent2" w:themeFillTint="33"/>
           </w:tcPr>
           <w:p>
             <w:pPr>
               <w:cnfStyle w:val="000000000000" w:firstRow="0" w:lastRow="0" w:firstColumn="0" w:lastColumn="0" w:oddVBand="0" w:evenVBand="0" w:oddHBand="0" w:evenHBand="0" w:firstRowFirstColumn="0" w:firstRowLastColumn="0" w:lastRowFirstColumn="0" w:lastRowLastColumn="0"/>
               <w:rPr>
-                <w:sz w:val="28"/>
-                <w:szCs w:val="28"/>
-              </w:rPr>
-            </w:pPr>
-          </w:p>
-        </w:tc>
-        <w:tc>
-          <w:tcPr>
-            <w:tcW w:w="2811" w:type="dxa"/>
+                <w:sz w:val="20"/>
+                <w:szCs w:val="20"/>
+              </w:rPr>
+            </w:pPr>
+          </w:p>
+        </w:tc>
+        <w:tc>
+          <w:tcPr>
+            <w:tcW w:w="2415" w:type="dxa"/>
+            <w:shd w:val="clear" w:color="auto" w:fill="FAE2D5" w:themeFill="accent2" w:themeFillTint="33"/>
           </w:tcPr>
           <w:p>
             <w:pPr>
               <w:cnfStyle w:val="000000000000" w:firstRow="0" w:lastRow="0" w:firstColumn="0" w:lastColumn="0" w:oddVBand="0" w:evenVBand="0" w:oddHBand="0" w:evenHBand="0" w:firstRowFirstColumn="0" w:firstRowLastColumn="0" w:lastRowFirstColumn="0" w:lastRowLastColumn="0"/>
               <w:rPr>
-                <w:sz w:val="28"/>
-                <w:szCs w:val="28"/>
+                <w:sz w:val="20"/>
+                <w:szCs w:val="20"/>
+              </w:rPr>
+            </w:pPr>
+          </w:p>
+        </w:tc>
+      </w:tr>
+      <w:tr>
+        <w:trPr>
+          <w:cnfStyle w:val="000000100000" w:firstRow="0" w:lastRow="0" w:firstColumn="0" w:lastColumn="0" w:oddVBand="0" w:evenVBand="0" w:oddHBand="1" w:evenHBand="0" w:firstRowFirstColumn="0" w:firstRowLastColumn="0" w:lastRowFirstColumn="0" w:lastRowLastColumn="0"/>
+        </w:trPr>
+        <w:tc>
+          <w:tcPr>
+            <w:cnfStyle w:val="001000000000" w:firstRow="0" w:lastRow="0" w:firstColumn="1" w:lastColumn="0" w:oddVBand="0" w:evenVBand="0" w:oddHBand="0" w:evenHBand="0" w:firstRowFirstColumn="0" w:firstRowLastColumn="0" w:lastRowFirstColumn="0" w:lastRowLastColumn="0"/>
+            <w:tcW w:w="2451" w:type="dxa"/>
+            <w:shd w:val="clear" w:color="auto" w:fill="FAE2D5" w:themeFill="accent2" w:themeFillTint="33"/>
+          </w:tcPr>
+          <w:p>
+            <w:pPr>
+              <w:rPr>
+                <w:rFonts w:ascii="Arial" w:hAnsi="Arial" w:cs="Arial"/>
+                <w:sz w:val="20"/>
+                <w:szCs w:val="20"/>
+              </w:rPr>
+            </w:pPr>
+            <w:proofErr w:type="spellStart"/>
+            <w:r>
+              <w:rPr>
+                <w:rFonts w:ascii="Arial" w:hAnsi="Arial" w:cs="Arial"/>
+                <w:sz w:val="20"/>
+                <w:szCs w:val="20"/>
+              </w:rPr>
+              <w:t>Artiste_date_naissance</w:t>
+            </w:r>
+            <w:proofErr w:type="spellEnd"/>
+          </w:p>
+        </w:tc>
+        <w:tc>
+          <w:tcPr>
+            <w:tcW w:w="3011" w:type="dxa"/>
+            <w:shd w:val="clear" w:color="auto" w:fill="FAE2D5" w:themeFill="accent2" w:themeFillTint="33"/>
+          </w:tcPr>
+          <w:p>
+            <w:pPr>
+              <w:cnfStyle w:val="000000100000" w:firstRow="0" w:lastRow="0" w:firstColumn="0" w:lastColumn="0" w:oddVBand="0" w:evenVBand="0" w:oddHBand="1" w:evenHBand="0" w:firstRowFirstColumn="0" w:firstRowLastColumn="0" w:lastRowFirstColumn="0" w:lastRowLastColumn="0"/>
+              <w:rPr>
+                <w:sz w:val="20"/>
+                <w:szCs w:val="20"/>
+              </w:rPr>
+            </w:pPr>
+            <w:r>
+              <w:rPr>
+                <w:sz w:val="20"/>
+                <w:szCs w:val="20"/>
+              </w:rPr>
+              <w:t>Date de naissance de l’artiste</w:t>
+            </w:r>
+          </w:p>
+        </w:tc>
+        <w:tc>
+          <w:tcPr>
+            <w:tcW w:w="1657" w:type="dxa"/>
+            <w:shd w:val="clear" w:color="auto" w:fill="FAE2D5" w:themeFill="accent2" w:themeFillTint="33"/>
+          </w:tcPr>
+          <w:p>
+            <w:pPr>
+              <w:cnfStyle w:val="000000100000" w:firstRow="0" w:lastRow="0" w:firstColumn="0" w:lastColumn="0" w:oddVBand="0" w:evenVBand="0" w:oddHBand="1" w:evenHBand="0" w:firstRowFirstColumn="0" w:firstRowLastColumn="0" w:lastRowFirstColumn="0" w:lastRowLastColumn="0"/>
+              <w:rPr>
+                <w:sz w:val="20"/>
+                <w:szCs w:val="20"/>
+              </w:rPr>
+            </w:pPr>
+            <w:r>
+              <w:rPr>
+                <w:sz w:val="20"/>
+                <w:szCs w:val="20"/>
+              </w:rPr>
+              <w:t>Date</w:t>
+            </w:r>
+          </w:p>
+        </w:tc>
+        <w:tc>
+          <w:tcPr>
+            <w:tcW w:w="1382" w:type="dxa"/>
+            <w:shd w:val="clear" w:color="auto" w:fill="FAE2D5" w:themeFill="accent2" w:themeFillTint="33"/>
+          </w:tcPr>
+          <w:p>
+            <w:pPr>
+              <w:cnfStyle w:val="000000100000" w:firstRow="0" w:lastRow="0" w:firstColumn="0" w:lastColumn="0" w:oddVBand="0" w:evenVBand="0" w:oddHBand="1" w:evenHBand="0" w:firstRowFirstColumn="0" w:firstRowLastColumn="0" w:lastRowFirstColumn="0" w:lastRowLastColumn="0"/>
+              <w:rPr>
+                <w:sz w:val="20"/>
+                <w:szCs w:val="20"/>
+              </w:rPr>
+            </w:pPr>
+          </w:p>
+        </w:tc>
+        <w:tc>
+          <w:tcPr>
+            <w:tcW w:w="2415" w:type="dxa"/>
+            <w:shd w:val="clear" w:color="auto" w:fill="FAE2D5" w:themeFill="accent2" w:themeFillTint="33"/>
+          </w:tcPr>
+          <w:p>
+            <w:pPr>
+              <w:cnfStyle w:val="000000100000" w:firstRow="0" w:lastRow="0" w:firstColumn="0" w:lastColumn="0" w:oddVBand="0" w:evenVBand="0" w:oddHBand="1" w:evenHBand="0" w:firstRowFirstColumn="0" w:firstRowLastColumn="0" w:lastRowFirstColumn="0" w:lastRowLastColumn="0"/>
+              <w:rPr>
+                <w:sz w:val="20"/>
+                <w:szCs w:val="20"/>
+              </w:rPr>
+            </w:pPr>
+            <w:r>
+              <w:rPr>
+                <w:sz w:val="20"/>
+                <w:szCs w:val="20"/>
+              </w:rPr>
+              <w:t>Obligatoire, format=AAAA-MM-JJ</w:t>
+            </w:r>
+          </w:p>
+        </w:tc>
+      </w:tr>
+      <w:tr>
+        <w:tc>
+          <w:tcPr>
+            <w:cnfStyle w:val="001000000000" w:firstRow="0" w:lastRow="0" w:firstColumn="1" w:lastColumn="0" w:oddVBand="0" w:evenVBand="0" w:oddHBand="0" w:evenHBand="0" w:firstRowFirstColumn="0" w:firstRowLastColumn="0" w:lastRowFirstColumn="0" w:lastRowLastColumn="0"/>
+            <w:tcW w:w="2451" w:type="dxa"/>
+            <w:shd w:val="clear" w:color="auto" w:fill="FAE2D5" w:themeFill="accent2" w:themeFillTint="33"/>
+          </w:tcPr>
+          <w:p>
+            <w:pPr>
+              <w:rPr>
+                <w:rFonts w:ascii="Arial" w:hAnsi="Arial" w:cs="Arial"/>
+                <w:sz w:val="20"/>
+                <w:szCs w:val="20"/>
+              </w:rPr>
+            </w:pPr>
+            <w:proofErr w:type="spellStart"/>
+            <w:r>
+              <w:rPr>
+                <w:rFonts w:ascii="Arial" w:hAnsi="Arial" w:cs="Arial"/>
+                <w:sz w:val="20"/>
+                <w:szCs w:val="20"/>
+              </w:rPr>
+              <w:t>Artiste_date_deces</w:t>
+            </w:r>
+            <w:proofErr w:type="spellEnd"/>
+          </w:p>
+        </w:tc>
+        <w:tc>
+          <w:tcPr>
+            <w:tcW w:w="3011" w:type="dxa"/>
+            <w:shd w:val="clear" w:color="auto" w:fill="FAE2D5" w:themeFill="accent2" w:themeFillTint="33"/>
+          </w:tcPr>
+          <w:p>
+            <w:pPr>
+              <w:cnfStyle w:val="000000000000" w:firstRow="0" w:lastRow="0" w:firstColumn="0" w:lastColumn="0" w:oddVBand="0" w:evenVBand="0" w:oddHBand="0" w:evenHBand="0" w:firstRowFirstColumn="0" w:firstRowLastColumn="0" w:lastRowFirstColumn="0" w:lastRowLastColumn="0"/>
+              <w:rPr>
+                <w:sz w:val="20"/>
+                <w:szCs w:val="20"/>
+              </w:rPr>
+            </w:pPr>
+            <w:r>
+              <w:rPr>
+                <w:sz w:val="20"/>
+                <w:szCs w:val="20"/>
+              </w:rPr>
+              <w:t>Date de décès de l’artiste</w:t>
+            </w:r>
+          </w:p>
+        </w:tc>
+        <w:tc>
+          <w:tcPr>
+            <w:tcW w:w="1657" w:type="dxa"/>
+            <w:shd w:val="clear" w:color="auto" w:fill="FAE2D5" w:themeFill="accent2" w:themeFillTint="33"/>
+          </w:tcPr>
+          <w:p>
+            <w:pPr>
+              <w:cnfStyle w:val="000000000000" w:firstRow="0" w:lastRow="0" w:firstColumn="0" w:lastColumn="0" w:oddVBand="0" w:evenVBand="0" w:oddHBand="0" w:evenHBand="0" w:firstRowFirstColumn="0" w:firstRowLastColumn="0" w:lastRowFirstColumn="0" w:lastRowLastColumn="0"/>
+              <w:rPr>
+                <w:sz w:val="20"/>
+                <w:szCs w:val="20"/>
+              </w:rPr>
+            </w:pPr>
+            <w:r>
+              <w:rPr>
+                <w:sz w:val="20"/>
+                <w:szCs w:val="20"/>
+              </w:rPr>
+              <w:t>Date</w:t>
+            </w:r>
+          </w:p>
+        </w:tc>
+        <w:tc>
+          <w:tcPr>
+            <w:tcW w:w="1382" w:type="dxa"/>
+            <w:shd w:val="clear" w:color="auto" w:fill="FAE2D5" w:themeFill="accent2" w:themeFillTint="33"/>
+          </w:tcPr>
+          <w:p>
+            <w:pPr>
+              <w:cnfStyle w:val="000000000000" w:firstRow="0" w:lastRow="0" w:firstColumn="0" w:lastColumn="0" w:oddVBand="0" w:evenVBand="0" w:oddHBand="0" w:evenHBand="0" w:firstRowFirstColumn="0" w:firstRowLastColumn="0" w:lastRowFirstColumn="0" w:lastRowLastColumn="0"/>
+              <w:rPr>
+                <w:sz w:val="20"/>
+                <w:szCs w:val="20"/>
+              </w:rPr>
+            </w:pPr>
+          </w:p>
+        </w:tc>
+        <w:tc>
+          <w:tcPr>
+            <w:tcW w:w="2415" w:type="dxa"/>
+            <w:shd w:val="clear" w:color="auto" w:fill="FAE2D5" w:themeFill="accent2" w:themeFillTint="33"/>
+          </w:tcPr>
+          <w:p>
+            <w:pPr>
+              <w:cnfStyle w:val="000000000000" w:firstRow="0" w:lastRow="0" w:firstColumn="0" w:lastColumn="0" w:oddVBand="0" w:evenVBand="0" w:oddHBand="0" w:evenHBand="0" w:firstRowFirstColumn="0" w:firstRowLastColumn="0" w:lastRowFirstColumn="0" w:lastRowLastColumn="0"/>
+              <w:rPr>
+                <w:sz w:val="20"/>
+                <w:szCs w:val="20"/>
+              </w:rPr>
+            </w:pPr>
+            <w:r>
+              <w:rPr>
+                <w:sz w:val="20"/>
+                <w:szCs w:val="20"/>
+              </w:rPr>
+              <w:t>Facultatif</w:t>
+            </w:r>
+            <w:r>
+              <w:rPr>
+                <w:sz w:val="20"/>
+                <w:szCs w:val="20"/>
+              </w:rPr>
+              <w:t>, format=AAAA-MM-JJ</w:t>
+            </w:r>
+          </w:p>
+        </w:tc>
+      </w:tr>
+      <w:tr>
+        <w:trPr>
+          <w:cnfStyle w:val="000000100000" w:firstRow="0" w:lastRow="0" w:firstColumn="0" w:lastColumn="0" w:oddVBand="0" w:evenVBand="0" w:oddHBand="1" w:evenHBand="0" w:firstRowFirstColumn="0" w:firstRowLastColumn="0" w:lastRowFirstColumn="0" w:lastRowLastColumn="0"/>
+        </w:trPr>
+        <w:tc>
+          <w:tcPr>
+            <w:cnfStyle w:val="001000000000" w:firstRow="0" w:lastRow="0" w:firstColumn="1" w:lastColumn="0" w:oddVBand="0" w:evenVBand="0" w:oddHBand="0" w:evenHBand="0" w:firstRowFirstColumn="0" w:firstRowLastColumn="0" w:lastRowFirstColumn="0" w:lastRowLastColumn="0"/>
+            <w:tcW w:w="2451" w:type="dxa"/>
+            <w:shd w:val="clear" w:color="auto" w:fill="auto"/>
+          </w:tcPr>
+          <w:p>
+            <w:pPr>
+              <w:rPr>
+                <w:rFonts w:ascii="Arial" w:hAnsi="Arial" w:cs="Arial"/>
+                <w:sz w:val="20"/>
+                <w:szCs w:val="20"/>
+              </w:rPr>
+            </w:pPr>
+          </w:p>
+        </w:tc>
+        <w:tc>
+          <w:tcPr>
+            <w:tcW w:w="3011" w:type="dxa"/>
+            <w:shd w:val="clear" w:color="auto" w:fill="auto"/>
+          </w:tcPr>
+          <w:p>
+            <w:pPr>
+              <w:cnfStyle w:val="000000100000" w:firstRow="0" w:lastRow="0" w:firstColumn="0" w:lastColumn="0" w:oddVBand="0" w:evenVBand="0" w:oddHBand="1" w:evenHBand="0" w:firstRowFirstColumn="0" w:firstRowLastColumn="0" w:lastRowFirstColumn="0" w:lastRowLastColumn="0"/>
+              <w:rPr>
+                <w:sz w:val="20"/>
+                <w:szCs w:val="20"/>
+              </w:rPr>
+            </w:pPr>
+          </w:p>
+        </w:tc>
+        <w:tc>
+          <w:tcPr>
+            <w:tcW w:w="1657" w:type="dxa"/>
+            <w:shd w:val="clear" w:color="auto" w:fill="auto"/>
+          </w:tcPr>
+          <w:p>
+            <w:pPr>
+              <w:cnfStyle w:val="000000100000" w:firstRow="0" w:lastRow="0" w:firstColumn="0" w:lastColumn="0" w:oddVBand="0" w:evenVBand="0" w:oddHBand="1" w:evenHBand="0" w:firstRowFirstColumn="0" w:firstRowLastColumn="0" w:lastRowFirstColumn="0" w:lastRowLastColumn="0"/>
+              <w:rPr>
+                <w:sz w:val="20"/>
+                <w:szCs w:val="20"/>
+              </w:rPr>
+            </w:pPr>
+          </w:p>
+        </w:tc>
+        <w:tc>
+          <w:tcPr>
+            <w:tcW w:w="1382" w:type="dxa"/>
+            <w:shd w:val="clear" w:color="auto" w:fill="auto"/>
+          </w:tcPr>
+          <w:p>
+            <w:pPr>
+              <w:cnfStyle w:val="000000100000" w:firstRow="0" w:lastRow="0" w:firstColumn="0" w:lastColumn="0" w:oddVBand="0" w:evenVBand="0" w:oddHBand="1" w:evenHBand="0" w:firstRowFirstColumn="0" w:firstRowLastColumn="0" w:lastRowFirstColumn="0" w:lastRowLastColumn="0"/>
+              <w:rPr>
+                <w:sz w:val="20"/>
+                <w:szCs w:val="20"/>
+              </w:rPr>
+            </w:pPr>
+          </w:p>
+        </w:tc>
+        <w:tc>
+          <w:tcPr>
+            <w:tcW w:w="2415" w:type="dxa"/>
+            <w:shd w:val="clear" w:color="auto" w:fill="auto"/>
+          </w:tcPr>
+          <w:p>
+            <w:pPr>
+              <w:cnfStyle w:val="000000100000" w:firstRow="0" w:lastRow="0" w:firstColumn="0" w:lastColumn="0" w:oddVBand="0" w:evenVBand="0" w:oddHBand="1" w:evenHBand="0" w:firstRowFirstColumn="0" w:firstRowLastColumn="0" w:lastRowFirstColumn="0" w:lastRowLastColumn="0"/>
+              <w:rPr>
+                <w:sz w:val="20"/>
+                <w:szCs w:val="20"/>
+              </w:rPr>
+            </w:pPr>
+          </w:p>
+        </w:tc>
+      </w:tr>
+      <w:tr>
+        <w:tc>
+          <w:tcPr>
+            <w:cnfStyle w:val="001000000000" w:firstRow="0" w:lastRow="0" w:firstColumn="1" w:lastColumn="0" w:oddVBand="0" w:evenVBand="0" w:oddHBand="0" w:evenHBand="0" w:firstRowFirstColumn="0" w:firstRowLastColumn="0" w:lastRowFirstColumn="0" w:lastRowLastColumn="0"/>
+            <w:tcW w:w="2451" w:type="dxa"/>
+            <w:shd w:val="clear" w:color="auto" w:fill="DAE9F7" w:themeFill="text2" w:themeFillTint="1A"/>
+          </w:tcPr>
+          <w:p>
+            <w:pPr>
+              <w:rPr>
+                <w:rFonts w:ascii="Arial" w:hAnsi="Arial" w:cs="Arial"/>
+                <w:sz w:val="20"/>
+                <w:szCs w:val="20"/>
+              </w:rPr>
+            </w:pPr>
+            <w:proofErr w:type="spellStart"/>
+            <w:r>
+              <w:rPr>
+                <w:rFonts w:ascii="Arial" w:hAnsi="Arial" w:cs="Arial"/>
+                <w:sz w:val="20"/>
+                <w:szCs w:val="20"/>
+              </w:rPr>
+              <w:t>Musee_id</w:t>
+            </w:r>
+            <w:proofErr w:type="spellEnd"/>
+          </w:p>
+        </w:tc>
+        <w:tc>
+          <w:tcPr>
+            <w:tcW w:w="3011" w:type="dxa"/>
+            <w:shd w:val="clear" w:color="auto" w:fill="DAE9F7" w:themeFill="text2" w:themeFillTint="1A"/>
+          </w:tcPr>
+          <w:p>
+            <w:pPr>
+              <w:cnfStyle w:val="000000000000" w:firstRow="0" w:lastRow="0" w:firstColumn="0" w:lastColumn="0" w:oddVBand="0" w:evenVBand="0" w:oddHBand="0" w:evenHBand="0" w:firstRowFirstColumn="0" w:firstRowLastColumn="0" w:lastRowFirstColumn="0" w:lastRowLastColumn="0"/>
+              <w:rPr>
+                <w:sz w:val="20"/>
+                <w:szCs w:val="20"/>
+              </w:rPr>
+            </w:pPr>
+            <w:r>
+              <w:rPr>
+                <w:sz w:val="20"/>
+                <w:szCs w:val="20"/>
+              </w:rPr>
+              <w:t>Identifiant</w:t>
+            </w:r>
+            <w:r>
+              <w:rPr>
+                <w:sz w:val="20"/>
+                <w:szCs w:val="20"/>
+              </w:rPr>
+              <w:t xml:space="preserve"> d</w:t>
+            </w:r>
+            <w:r>
+              <w:rPr>
+                <w:sz w:val="20"/>
+                <w:szCs w:val="20"/>
+              </w:rPr>
+              <w:t>u musée</w:t>
+            </w:r>
+          </w:p>
+        </w:tc>
+        <w:tc>
+          <w:tcPr>
+            <w:tcW w:w="1657" w:type="dxa"/>
+            <w:shd w:val="clear" w:color="auto" w:fill="DAE9F7" w:themeFill="text2" w:themeFillTint="1A"/>
+          </w:tcPr>
+          <w:p>
+            <w:pPr>
+              <w:cnfStyle w:val="000000000000" w:firstRow="0" w:lastRow="0" w:firstColumn="0" w:lastColumn="0" w:oddVBand="0" w:evenVBand="0" w:oddHBand="0" w:evenHBand="0" w:firstRowFirstColumn="0" w:firstRowLastColumn="0" w:lastRowFirstColumn="0" w:lastRowLastColumn="0"/>
+              <w:rPr>
+                <w:sz w:val="20"/>
+                <w:szCs w:val="20"/>
+              </w:rPr>
+            </w:pPr>
+            <w:r>
+              <w:rPr>
+                <w:sz w:val="20"/>
+                <w:szCs w:val="20"/>
+              </w:rPr>
+              <w:t>Numérique</w:t>
+            </w:r>
+          </w:p>
+        </w:tc>
+        <w:tc>
+          <w:tcPr>
+            <w:tcW w:w="1382" w:type="dxa"/>
+            <w:shd w:val="clear" w:color="auto" w:fill="DAE9F7" w:themeFill="text2" w:themeFillTint="1A"/>
+          </w:tcPr>
+          <w:p>
+            <w:pPr>
+              <w:cnfStyle w:val="000000000000" w:firstRow="0" w:lastRow="0" w:firstColumn="0" w:lastColumn="0" w:oddVBand="0" w:evenVBand="0" w:oddHBand="0" w:evenHBand="0" w:firstRowFirstColumn="0" w:firstRowLastColumn="0" w:lastRowFirstColumn="0" w:lastRowLastColumn="0"/>
+              <w:rPr>
+                <w:sz w:val="20"/>
+                <w:szCs w:val="20"/>
+              </w:rPr>
+            </w:pPr>
+            <w:r>
+              <w:rPr>
+                <w:sz w:val="20"/>
+                <w:szCs w:val="20"/>
+              </w:rPr>
+              <w:t>11</w:t>
+            </w:r>
+          </w:p>
+        </w:tc>
+        <w:tc>
+          <w:tcPr>
+            <w:tcW w:w="2415" w:type="dxa"/>
+            <w:shd w:val="clear" w:color="auto" w:fill="DAE9F7" w:themeFill="text2" w:themeFillTint="1A"/>
+          </w:tcPr>
+          <w:p>
+            <w:pPr>
+              <w:cnfStyle w:val="000000000000" w:firstRow="0" w:lastRow="0" w:firstColumn="0" w:lastColumn="0" w:oddVBand="0" w:evenVBand="0" w:oddHBand="0" w:evenHBand="0" w:firstRowFirstColumn="0" w:firstRowLastColumn="0" w:lastRowFirstColumn="0" w:lastRowLastColumn="0"/>
+              <w:rPr>
+                <w:sz w:val="20"/>
+                <w:szCs w:val="20"/>
+              </w:rPr>
+            </w:pPr>
+            <w:r>
+              <w:rPr>
+                <w:sz w:val="20"/>
+                <w:szCs w:val="20"/>
+              </w:rPr>
+              <w:t>Identifiant, auto-incrémenté</w:t>
+            </w:r>
+          </w:p>
+        </w:tc>
+      </w:tr>
+      <w:tr>
+        <w:trPr>
+          <w:cnfStyle w:val="000000100000" w:firstRow="0" w:lastRow="0" w:firstColumn="0" w:lastColumn="0" w:oddVBand="0" w:evenVBand="0" w:oddHBand="1" w:evenHBand="0" w:firstRowFirstColumn="0" w:firstRowLastColumn="0" w:lastRowFirstColumn="0" w:lastRowLastColumn="0"/>
+        </w:trPr>
+        <w:tc>
+          <w:tcPr>
+            <w:cnfStyle w:val="001000000000" w:firstRow="0" w:lastRow="0" w:firstColumn="1" w:lastColumn="0" w:oddVBand="0" w:evenVBand="0" w:oddHBand="0" w:evenHBand="0" w:firstRowFirstColumn="0" w:firstRowLastColumn="0" w:lastRowFirstColumn="0" w:lastRowLastColumn="0"/>
+            <w:tcW w:w="2451" w:type="dxa"/>
+            <w:shd w:val="clear" w:color="auto" w:fill="DAE9F7" w:themeFill="text2" w:themeFillTint="1A"/>
+          </w:tcPr>
+          <w:p>
+            <w:pPr>
+              <w:rPr>
+                <w:rFonts w:ascii="Arial" w:hAnsi="Arial" w:cs="Arial"/>
+                <w:sz w:val="20"/>
+                <w:szCs w:val="20"/>
+              </w:rPr>
+            </w:pPr>
+            <w:proofErr w:type="spellStart"/>
+            <w:r>
+              <w:rPr>
+                <w:rFonts w:ascii="Arial" w:hAnsi="Arial" w:cs="Arial"/>
+                <w:sz w:val="20"/>
+                <w:szCs w:val="20"/>
+              </w:rPr>
+              <w:t>Musee_nom</w:t>
+            </w:r>
+            <w:proofErr w:type="spellEnd"/>
+          </w:p>
+        </w:tc>
+        <w:tc>
+          <w:tcPr>
+            <w:tcW w:w="3011" w:type="dxa"/>
+            <w:shd w:val="clear" w:color="auto" w:fill="DAE9F7" w:themeFill="text2" w:themeFillTint="1A"/>
+          </w:tcPr>
+          <w:p>
+            <w:pPr>
+              <w:cnfStyle w:val="000000100000" w:firstRow="0" w:lastRow="0" w:firstColumn="0" w:lastColumn="0" w:oddVBand="0" w:evenVBand="0" w:oddHBand="1" w:evenHBand="0" w:firstRowFirstColumn="0" w:firstRowLastColumn="0" w:lastRowFirstColumn="0" w:lastRowLastColumn="0"/>
+              <w:rPr>
+                <w:sz w:val="20"/>
+                <w:szCs w:val="20"/>
+              </w:rPr>
+            </w:pPr>
+            <w:r>
+              <w:rPr>
+                <w:sz w:val="20"/>
+                <w:szCs w:val="20"/>
+              </w:rPr>
+              <w:t>Nom du musée</w:t>
+            </w:r>
+          </w:p>
+        </w:tc>
+        <w:tc>
+          <w:tcPr>
+            <w:tcW w:w="1657" w:type="dxa"/>
+            <w:shd w:val="clear" w:color="auto" w:fill="DAE9F7" w:themeFill="text2" w:themeFillTint="1A"/>
+          </w:tcPr>
+          <w:p>
+            <w:pPr>
+              <w:cnfStyle w:val="000000100000" w:firstRow="0" w:lastRow="0" w:firstColumn="0" w:lastColumn="0" w:oddVBand="0" w:evenVBand="0" w:oddHBand="1" w:evenHBand="0" w:firstRowFirstColumn="0" w:firstRowLastColumn="0" w:lastRowFirstColumn="0" w:lastRowLastColumn="0"/>
+              <w:rPr>
+                <w:sz w:val="20"/>
+                <w:szCs w:val="20"/>
+              </w:rPr>
+            </w:pPr>
+            <w:r>
+              <w:rPr>
+                <w:sz w:val="20"/>
+                <w:szCs w:val="20"/>
+              </w:rPr>
+              <w:t>Alphabétique</w:t>
+            </w:r>
+          </w:p>
+        </w:tc>
+        <w:tc>
+          <w:tcPr>
+            <w:tcW w:w="1382" w:type="dxa"/>
+            <w:shd w:val="clear" w:color="auto" w:fill="DAE9F7" w:themeFill="text2" w:themeFillTint="1A"/>
+          </w:tcPr>
+          <w:p>
+            <w:pPr>
+              <w:cnfStyle w:val="000000100000" w:firstRow="0" w:lastRow="0" w:firstColumn="0" w:lastColumn="0" w:oddVBand="0" w:evenVBand="0" w:oddHBand="1" w:evenHBand="0" w:firstRowFirstColumn="0" w:firstRowLastColumn="0" w:lastRowFirstColumn="0" w:lastRowLastColumn="0"/>
+              <w:rPr>
+                <w:sz w:val="20"/>
+                <w:szCs w:val="20"/>
+              </w:rPr>
+            </w:pPr>
+            <w:r>
+              <w:rPr>
+                <w:sz w:val="20"/>
+                <w:szCs w:val="20"/>
+              </w:rPr>
+              <w:t>100</w:t>
+            </w:r>
+          </w:p>
+        </w:tc>
+        <w:tc>
+          <w:tcPr>
+            <w:tcW w:w="2415" w:type="dxa"/>
+            <w:shd w:val="clear" w:color="auto" w:fill="DAE9F7" w:themeFill="text2" w:themeFillTint="1A"/>
+          </w:tcPr>
+          <w:p>
+            <w:pPr>
+              <w:cnfStyle w:val="000000100000" w:firstRow="0" w:lastRow="0" w:firstColumn="0" w:lastColumn="0" w:oddVBand="0" w:evenVBand="0" w:oddHBand="1" w:evenHBand="0" w:firstRowFirstColumn="0" w:firstRowLastColumn="0" w:lastRowFirstColumn="0" w:lastRowLastColumn="0"/>
+              <w:rPr>
+                <w:sz w:val="20"/>
+                <w:szCs w:val="20"/>
+              </w:rPr>
+            </w:pPr>
+            <w:r>
+              <w:rPr>
+                <w:sz w:val="20"/>
+                <w:szCs w:val="20"/>
+              </w:rPr>
+              <w:t>Obligatoire, &gt; 1 caractère</w:t>
+            </w:r>
+          </w:p>
+        </w:tc>
+      </w:tr>
+      <w:tr>
+        <w:tc>
+          <w:tcPr>
+            <w:cnfStyle w:val="001000000000" w:firstRow="0" w:lastRow="0" w:firstColumn="1" w:lastColumn="0" w:oddVBand="0" w:evenVBand="0" w:oddHBand="0" w:evenHBand="0" w:firstRowFirstColumn="0" w:firstRowLastColumn="0" w:lastRowFirstColumn="0" w:lastRowLastColumn="0"/>
+            <w:tcW w:w="2451" w:type="dxa"/>
+            <w:shd w:val="clear" w:color="auto" w:fill="DAE9F7" w:themeFill="text2" w:themeFillTint="1A"/>
+          </w:tcPr>
+          <w:p>
+            <w:pPr>
+              <w:rPr>
+                <w:rFonts w:ascii="Arial" w:hAnsi="Arial" w:cs="Arial"/>
+                <w:sz w:val="20"/>
+                <w:szCs w:val="20"/>
+              </w:rPr>
+            </w:pPr>
+            <w:proofErr w:type="spellStart"/>
+            <w:r>
+              <w:rPr>
+                <w:rFonts w:ascii="Arial" w:hAnsi="Arial" w:cs="Arial"/>
+                <w:sz w:val="20"/>
+                <w:szCs w:val="20"/>
+              </w:rPr>
+              <w:t>Musee_ville</w:t>
+            </w:r>
+            <w:proofErr w:type="spellEnd"/>
+          </w:p>
+        </w:tc>
+        <w:tc>
+          <w:tcPr>
+            <w:tcW w:w="3011" w:type="dxa"/>
+            <w:shd w:val="clear" w:color="auto" w:fill="DAE9F7" w:themeFill="text2" w:themeFillTint="1A"/>
+          </w:tcPr>
+          <w:p>
+            <w:pPr>
+              <w:cnfStyle w:val="000000000000" w:firstRow="0" w:lastRow="0" w:firstColumn="0" w:lastColumn="0" w:oddVBand="0" w:evenVBand="0" w:oddHBand="0" w:evenHBand="0" w:firstRowFirstColumn="0" w:firstRowLastColumn="0" w:lastRowFirstColumn="0" w:lastRowLastColumn="0"/>
+              <w:rPr>
+                <w:sz w:val="20"/>
+                <w:szCs w:val="20"/>
+              </w:rPr>
+            </w:pPr>
+            <w:r>
+              <w:rPr>
+                <w:sz w:val="20"/>
+                <w:szCs w:val="20"/>
+              </w:rPr>
+              <w:t>Nom de la ville du musée</w:t>
+            </w:r>
+          </w:p>
+        </w:tc>
+        <w:tc>
+          <w:tcPr>
+            <w:tcW w:w="1657" w:type="dxa"/>
+            <w:shd w:val="clear" w:color="auto" w:fill="DAE9F7" w:themeFill="text2" w:themeFillTint="1A"/>
+          </w:tcPr>
+          <w:p>
+            <w:pPr>
+              <w:cnfStyle w:val="000000000000" w:firstRow="0" w:lastRow="0" w:firstColumn="0" w:lastColumn="0" w:oddVBand="0" w:evenVBand="0" w:oddHBand="0" w:evenHBand="0" w:firstRowFirstColumn="0" w:firstRowLastColumn="0" w:lastRowFirstColumn="0" w:lastRowLastColumn="0"/>
+              <w:rPr>
+                <w:sz w:val="20"/>
+                <w:szCs w:val="20"/>
+              </w:rPr>
+            </w:pPr>
+            <w:r>
+              <w:rPr>
+                <w:sz w:val="20"/>
+                <w:szCs w:val="20"/>
+              </w:rPr>
+              <w:t>Alphabétique</w:t>
+            </w:r>
+          </w:p>
+        </w:tc>
+        <w:tc>
+          <w:tcPr>
+            <w:tcW w:w="1382" w:type="dxa"/>
+            <w:shd w:val="clear" w:color="auto" w:fill="DAE9F7" w:themeFill="text2" w:themeFillTint="1A"/>
+          </w:tcPr>
+          <w:p>
+            <w:pPr>
+              <w:cnfStyle w:val="000000000000" w:firstRow="0" w:lastRow="0" w:firstColumn="0" w:lastColumn="0" w:oddVBand="0" w:evenVBand="0" w:oddHBand="0" w:evenHBand="0" w:firstRowFirstColumn="0" w:firstRowLastColumn="0" w:lastRowFirstColumn="0" w:lastRowLastColumn="0"/>
+              <w:rPr>
+                <w:sz w:val="20"/>
+                <w:szCs w:val="20"/>
+              </w:rPr>
+            </w:pPr>
+            <w:r>
+              <w:rPr>
+                <w:sz w:val="20"/>
+                <w:szCs w:val="20"/>
+              </w:rPr>
+              <w:t>30</w:t>
+            </w:r>
+          </w:p>
+        </w:tc>
+        <w:tc>
+          <w:tcPr>
+            <w:tcW w:w="2415" w:type="dxa"/>
+            <w:shd w:val="clear" w:color="auto" w:fill="DAE9F7" w:themeFill="text2" w:themeFillTint="1A"/>
+          </w:tcPr>
+          <w:p>
+            <w:pPr>
+              <w:cnfStyle w:val="000000000000" w:firstRow="0" w:lastRow="0" w:firstColumn="0" w:lastColumn="0" w:oddVBand="0" w:evenVBand="0" w:oddHBand="0" w:evenHBand="0" w:firstRowFirstColumn="0" w:firstRowLastColumn="0" w:lastRowFirstColumn="0" w:lastRowLastColumn="0"/>
+              <w:rPr>
+                <w:sz w:val="20"/>
+                <w:szCs w:val="20"/>
+              </w:rPr>
+            </w:pPr>
+            <w:r>
+              <w:rPr>
+                <w:sz w:val="20"/>
+                <w:szCs w:val="20"/>
+              </w:rPr>
+              <w:t>Obligatoire, &gt; 1 caractère</w:t>
+            </w:r>
+          </w:p>
+        </w:tc>
+      </w:tr>
+      <w:tr>
+        <w:trPr>
+          <w:cnfStyle w:val="000000100000" w:firstRow="0" w:lastRow="0" w:firstColumn="0" w:lastColumn="0" w:oddVBand="0" w:evenVBand="0" w:oddHBand="1" w:evenHBand="0" w:firstRowFirstColumn="0" w:firstRowLastColumn="0" w:lastRowFirstColumn="0" w:lastRowLastColumn="0"/>
+        </w:trPr>
+        <w:tc>
+          <w:tcPr>
+            <w:cnfStyle w:val="001000000000" w:firstRow="0" w:lastRow="0" w:firstColumn="1" w:lastColumn="0" w:oddVBand="0" w:evenVBand="0" w:oddHBand="0" w:evenHBand="0" w:firstRowFirstColumn="0" w:firstRowLastColumn="0" w:lastRowFirstColumn="0" w:lastRowLastColumn="0"/>
+            <w:tcW w:w="2451" w:type="dxa"/>
+            <w:shd w:val="clear" w:color="auto" w:fill="auto"/>
+          </w:tcPr>
+          <w:p>
+            <w:pPr>
+              <w:rPr>
+                <w:rFonts w:ascii="Arial" w:hAnsi="Arial" w:cs="Arial"/>
+                <w:sz w:val="20"/>
+                <w:szCs w:val="20"/>
+              </w:rPr>
+            </w:pPr>
+          </w:p>
+        </w:tc>
+        <w:tc>
+          <w:tcPr>
+            <w:tcW w:w="3011" w:type="dxa"/>
+            <w:shd w:val="clear" w:color="auto" w:fill="auto"/>
+          </w:tcPr>
+          <w:p>
+            <w:pPr>
+              <w:cnfStyle w:val="000000100000" w:firstRow="0" w:lastRow="0" w:firstColumn="0" w:lastColumn="0" w:oddVBand="0" w:evenVBand="0" w:oddHBand="1" w:evenHBand="0" w:firstRowFirstColumn="0" w:firstRowLastColumn="0" w:lastRowFirstColumn="0" w:lastRowLastColumn="0"/>
+              <w:rPr>
+                <w:sz w:val="20"/>
+                <w:szCs w:val="20"/>
+              </w:rPr>
+            </w:pPr>
+          </w:p>
+        </w:tc>
+        <w:tc>
+          <w:tcPr>
+            <w:tcW w:w="1657" w:type="dxa"/>
+            <w:shd w:val="clear" w:color="auto" w:fill="auto"/>
+          </w:tcPr>
+          <w:p>
+            <w:pPr>
+              <w:cnfStyle w:val="000000100000" w:firstRow="0" w:lastRow="0" w:firstColumn="0" w:lastColumn="0" w:oddVBand="0" w:evenVBand="0" w:oddHBand="1" w:evenHBand="0" w:firstRowFirstColumn="0" w:firstRowLastColumn="0" w:lastRowFirstColumn="0" w:lastRowLastColumn="0"/>
+              <w:rPr>
+                <w:sz w:val="20"/>
+                <w:szCs w:val="20"/>
+              </w:rPr>
+            </w:pPr>
+          </w:p>
+        </w:tc>
+        <w:tc>
+          <w:tcPr>
+            <w:tcW w:w="1382" w:type="dxa"/>
+            <w:shd w:val="clear" w:color="auto" w:fill="auto"/>
+          </w:tcPr>
+          <w:p>
+            <w:pPr>
+              <w:cnfStyle w:val="000000100000" w:firstRow="0" w:lastRow="0" w:firstColumn="0" w:lastColumn="0" w:oddVBand="0" w:evenVBand="0" w:oddHBand="1" w:evenHBand="0" w:firstRowFirstColumn="0" w:firstRowLastColumn="0" w:lastRowFirstColumn="0" w:lastRowLastColumn="0"/>
+              <w:rPr>
+                <w:sz w:val="20"/>
+                <w:szCs w:val="20"/>
+              </w:rPr>
+            </w:pPr>
+          </w:p>
+        </w:tc>
+        <w:tc>
+          <w:tcPr>
+            <w:tcW w:w="2415" w:type="dxa"/>
+            <w:shd w:val="clear" w:color="auto" w:fill="auto"/>
+          </w:tcPr>
+          <w:p>
+            <w:pPr>
+              <w:cnfStyle w:val="000000100000" w:firstRow="0" w:lastRow="0" w:firstColumn="0" w:lastColumn="0" w:oddVBand="0" w:evenVBand="0" w:oddHBand="1" w:evenHBand="0" w:firstRowFirstColumn="0" w:firstRowLastColumn="0" w:lastRowFirstColumn="0" w:lastRowLastColumn="0"/>
+              <w:rPr>
+                <w:sz w:val="20"/>
+                <w:szCs w:val="20"/>
               </w:rPr>
             </w:pPr>
           </w:p>
         </w:tc>
       </w:tr>
     </w:tbl>
+    <w:p>
+      <w:pPr>
+        <w:rPr>
+          <w:sz w:val="28"/>
+          <w:szCs w:val="28"/>
+        </w:rPr>
+      </w:pPr>
+    </w:p>
+    <w:p>
+      <w:pPr>
+        <w:rPr>
+          <w:sz w:val="28"/>
+          <w:szCs w:val="28"/>
+        </w:rPr>
+      </w:pPr>
+    </w:p>
+    <w:p>
+      <w:pPr>
+        <w:rPr>
+          <w:sz w:val="28"/>
+          <w:szCs w:val="28"/>
+        </w:rPr>
+      </w:pPr>
+    </w:p>
+    <w:p>
+      <w:pPr>
+        <w:rPr>
+          <w:sz w:val="28"/>
+          <w:szCs w:val="28"/>
+        </w:rPr>
+      </w:pPr>
+    </w:p>
+    <w:p>
+      <w:pPr>
+        <w:rPr>
+          <w:sz w:val="28"/>
+          <w:szCs w:val="28"/>
+        </w:rPr>
+      </w:pPr>
+    </w:p>
+    <w:p>
+      <w:pPr>
+        <w:rPr>
+          <w:sz w:val="28"/>
+          <w:szCs w:val="28"/>
+        </w:rPr>
+      </w:pPr>
+    </w:p>
+    <w:p>
+      <w:pPr>
+        <w:rPr>
+          <w:sz w:val="28"/>
+          <w:szCs w:val="28"/>
+        </w:rPr>
+      </w:pPr>
+    </w:p>
+    <w:p>
+      <w:pPr>
+        <w:rPr>
+          <w:color w:val="45B0E1" w:themeColor="accent1" w:themeTint="99"/>
+          <w:sz w:val="36"/>
+          <w:szCs w:val="36"/>
+        </w:rPr>
+      </w:pPr>
+      <w:r>
+        <w:rPr>
+          <w:color w:val="45B0E1" w:themeColor="accent1" w:themeTint="99"/>
+          <w:sz w:val="36"/>
+          <w:szCs w:val="36"/>
+        </w:rPr>
+        <w:t xml:space="preserve">Etape : </w:t>
+      </w:r>
+      <w:r>
+        <w:rPr>
+          <w:color w:val="45B0E1" w:themeColor="accent1" w:themeTint="99"/>
+          <w:sz w:val="36"/>
+          <w:szCs w:val="36"/>
+        </w:rPr>
+        <w:t>2</w:t>
+      </w:r>
+      <w:r>
+        <w:rPr>
+          <w:color w:val="45B0E1" w:themeColor="accent1" w:themeTint="99"/>
+          <w:sz w:val="36"/>
+          <w:szCs w:val="36"/>
+        </w:rPr>
+        <w:t xml:space="preserve"> </w:t>
+      </w:r>
+      <w:r>
+        <w:rPr>
+          <w:color w:val="45B0E1" w:themeColor="accent1" w:themeTint="99"/>
+          <w:sz w:val="36"/>
+          <w:szCs w:val="36"/>
+        </w:rPr>
+        <w:t>Dépendances fonctionnelles</w:t>
+      </w:r>
+    </w:p>
+    <w:p>
+      <w:pPr>
+        <w:rPr>
+          <w:sz w:val="28"/>
+          <w:szCs w:val="28"/>
+        </w:rPr>
+      </w:pPr>
+      <w:proofErr w:type="spellStart"/>
+      <w:r>
+        <w:rPr>
+          <w:sz w:val="28"/>
+          <w:szCs w:val="28"/>
+        </w:rPr>
+        <w:lastRenderedPageBreak/>
+        <w:t>Œuvre_id</w:t>
+      </w:r>
+      <w:proofErr w:type="spellEnd"/>
+      <w:r>
+        <w:rPr>
+          <w:sz w:val="28"/>
+          <w:szCs w:val="28"/>
+        </w:rPr>
+        <w:t xml:space="preserve"> </w:t>
+      </w:r>
+      <w:r>
+        <w:rPr>
+          <w:sz w:val="28"/>
+          <w:szCs w:val="28"/>
+        </w:rPr>
+        <w:t xml:space="preserve"> </w:t>
+      </w:r>
+      <w:r>
+        <w:rPr>
+          <w:sz w:val="28"/>
+          <w:szCs w:val="28"/>
+        </w:rPr>
+        <w:sym w:font="Wingdings" w:char="F0E0"/>
+      </w:r>
+      <w:r>
+        <w:rPr>
+          <w:sz w:val="28"/>
+          <w:szCs w:val="28"/>
+        </w:rPr>
+        <w:t xml:space="preserve"> </w:t>
+      </w:r>
+      <w:r>
+        <w:rPr>
+          <w:sz w:val="28"/>
+          <w:szCs w:val="28"/>
+        </w:rPr>
+        <w:t xml:space="preserve"> </w:t>
+      </w:r>
+      <w:r>
+        <w:rPr>
+          <w:sz w:val="28"/>
+          <w:szCs w:val="28"/>
+        </w:rPr>
+        <w:t>Œuvre</w:t>
+      </w:r>
+      <w:r>
+        <w:rPr>
+          <w:sz w:val="28"/>
+          <w:szCs w:val="28"/>
+        </w:rPr>
+        <w:t xml:space="preserve"> </w:t>
+      </w:r>
+      <w:r>
+        <w:rPr>
+          <w:sz w:val="28"/>
+          <w:szCs w:val="28"/>
+        </w:rPr>
+        <w:t xml:space="preserve">_type, </w:t>
+      </w:r>
+      <w:r>
+        <w:rPr>
+          <w:sz w:val="28"/>
+          <w:szCs w:val="28"/>
+        </w:rPr>
+        <w:t>Œuvre _</w:t>
+      </w:r>
+      <w:r>
+        <w:rPr>
+          <w:sz w:val="28"/>
+          <w:szCs w:val="28"/>
+        </w:rPr>
+        <w:t xml:space="preserve">titre, </w:t>
+      </w:r>
+      <w:r>
+        <w:rPr>
+          <w:sz w:val="28"/>
+          <w:szCs w:val="28"/>
+        </w:rPr>
+        <w:t>Œuvre _</w:t>
+      </w:r>
+      <w:proofErr w:type="spellStart"/>
+      <w:r>
+        <w:rPr>
+          <w:sz w:val="28"/>
+          <w:szCs w:val="28"/>
+        </w:rPr>
+        <w:t>ann</w:t>
+      </w:r>
+      <w:r>
+        <w:rPr>
+          <w:sz w:val="28"/>
+          <w:szCs w:val="28"/>
+        </w:rPr>
+        <w:t>e</w:t>
+      </w:r>
+      <w:r>
+        <w:rPr>
+          <w:sz w:val="28"/>
+          <w:szCs w:val="28"/>
+        </w:rPr>
+        <w:t>e</w:t>
+      </w:r>
+      <w:proofErr w:type="spellEnd"/>
+      <w:r>
+        <w:rPr>
+          <w:sz w:val="28"/>
+          <w:szCs w:val="28"/>
+        </w:rPr>
+        <w:t xml:space="preserve">, </w:t>
+      </w:r>
+      <w:r>
+        <w:rPr>
+          <w:sz w:val="28"/>
+          <w:szCs w:val="28"/>
+        </w:rPr>
+        <w:t>Œuvre _</w:t>
+      </w:r>
+      <w:proofErr w:type="spellStart"/>
+      <w:r>
+        <w:rPr>
+          <w:sz w:val="28"/>
+          <w:szCs w:val="28"/>
+        </w:rPr>
+        <w:t>matiere</w:t>
+      </w:r>
+      <w:proofErr w:type="spellEnd"/>
+      <w:r>
+        <w:rPr>
+          <w:sz w:val="28"/>
+          <w:szCs w:val="28"/>
+        </w:rPr>
+        <w:t xml:space="preserve">, </w:t>
+      </w:r>
+      <w:r>
+        <w:rPr>
+          <w:sz w:val="28"/>
+          <w:szCs w:val="28"/>
+        </w:rPr>
+        <w:t>Œuvre _</w:t>
+      </w:r>
+      <w:r>
+        <w:rPr>
+          <w:sz w:val="28"/>
+          <w:szCs w:val="28"/>
+        </w:rPr>
+        <w:t xml:space="preserve">dimension, </w:t>
+      </w:r>
+      <w:r>
+        <w:rPr>
+          <w:sz w:val="28"/>
+          <w:szCs w:val="28"/>
+        </w:rPr>
+        <w:t>Œuvre _</w:t>
+      </w:r>
+      <w:proofErr w:type="spellStart"/>
+      <w:r>
+        <w:rPr>
+          <w:sz w:val="28"/>
+          <w:szCs w:val="28"/>
+        </w:rPr>
+        <w:t>numero</w:t>
+      </w:r>
+      <w:proofErr w:type="spellEnd"/>
+    </w:p>
+    <w:p>
+      <w:pPr>
+        <w:rPr>
+          <w:sz w:val="28"/>
+          <w:szCs w:val="28"/>
+        </w:rPr>
+      </w:pPr>
+      <w:proofErr w:type="spellStart"/>
+      <w:r>
+        <w:rPr>
+          <w:sz w:val="28"/>
+          <w:szCs w:val="28"/>
+        </w:rPr>
+        <w:t>Courant</w:t>
+      </w:r>
+      <w:r>
+        <w:rPr>
+          <w:sz w:val="28"/>
+          <w:szCs w:val="28"/>
+        </w:rPr>
+        <w:t>_id</w:t>
+      </w:r>
+      <w:proofErr w:type="spellEnd"/>
+      <w:r>
+        <w:rPr>
+          <w:sz w:val="28"/>
+          <w:szCs w:val="28"/>
+        </w:rPr>
+        <w:t xml:space="preserve"> </w:t>
+      </w:r>
+      <w:r>
+        <w:rPr>
+          <w:sz w:val="28"/>
+          <w:szCs w:val="28"/>
+        </w:rPr>
+        <w:t xml:space="preserve"> </w:t>
+      </w:r>
+      <w:r>
+        <w:rPr>
+          <w:sz w:val="28"/>
+          <w:szCs w:val="28"/>
+        </w:rPr>
+        <w:sym w:font="Wingdings" w:char="F0E0"/>
+      </w:r>
+      <w:r>
+        <w:rPr>
+          <w:sz w:val="28"/>
+          <w:szCs w:val="28"/>
+        </w:rPr>
+        <w:t xml:space="preserve"> </w:t>
+      </w:r>
+      <w:r>
+        <w:rPr>
+          <w:sz w:val="28"/>
+          <w:szCs w:val="28"/>
+        </w:rPr>
+        <w:t xml:space="preserve"> </w:t>
+      </w:r>
+      <w:r>
+        <w:rPr>
+          <w:sz w:val="28"/>
+          <w:szCs w:val="28"/>
+        </w:rPr>
+        <w:t>Courant</w:t>
+      </w:r>
+      <w:r>
+        <w:rPr>
+          <w:sz w:val="28"/>
+          <w:szCs w:val="28"/>
+        </w:rPr>
+        <w:t xml:space="preserve"> </w:t>
+      </w:r>
+      <w:r>
+        <w:rPr>
+          <w:sz w:val="28"/>
+          <w:szCs w:val="28"/>
+        </w:rPr>
+        <w:t xml:space="preserve">_nom, </w:t>
+      </w:r>
+      <w:r>
+        <w:rPr>
+          <w:sz w:val="28"/>
+          <w:szCs w:val="28"/>
+        </w:rPr>
+        <w:t>Courant</w:t>
+      </w:r>
+      <w:r>
+        <w:rPr>
+          <w:sz w:val="28"/>
+          <w:szCs w:val="28"/>
+        </w:rPr>
+        <w:t xml:space="preserve"> </w:t>
+      </w:r>
+      <w:r>
+        <w:rPr>
+          <w:sz w:val="28"/>
+          <w:szCs w:val="28"/>
+        </w:rPr>
+        <w:t>_</w:t>
+      </w:r>
+      <w:r>
+        <w:rPr>
+          <w:sz w:val="28"/>
+          <w:szCs w:val="28"/>
+        </w:rPr>
+        <w:t xml:space="preserve">descriptif, </w:t>
+      </w:r>
+      <w:r>
+        <w:rPr>
+          <w:sz w:val="28"/>
+          <w:szCs w:val="28"/>
+        </w:rPr>
+        <w:t>Courant</w:t>
+      </w:r>
+      <w:r>
+        <w:rPr>
+          <w:sz w:val="28"/>
+          <w:szCs w:val="28"/>
+        </w:rPr>
+        <w:t xml:space="preserve"> </w:t>
+      </w:r>
+      <w:r>
+        <w:rPr>
+          <w:sz w:val="28"/>
+          <w:szCs w:val="28"/>
+        </w:rPr>
+        <w:t>_</w:t>
+      </w:r>
+      <w:r>
+        <w:rPr>
+          <w:sz w:val="28"/>
+          <w:szCs w:val="28"/>
+        </w:rPr>
+        <w:t xml:space="preserve">début, </w:t>
+      </w:r>
+      <w:r>
+        <w:rPr>
+          <w:sz w:val="28"/>
+          <w:szCs w:val="28"/>
+        </w:rPr>
+        <w:t>Courant</w:t>
+      </w:r>
+      <w:r>
+        <w:rPr>
+          <w:sz w:val="28"/>
+          <w:szCs w:val="28"/>
+        </w:rPr>
+        <w:t xml:space="preserve"> </w:t>
+      </w:r>
+      <w:r>
+        <w:rPr>
+          <w:sz w:val="28"/>
+          <w:szCs w:val="28"/>
+        </w:rPr>
+        <w:t>_</w:t>
+      </w:r>
+      <w:r>
+        <w:rPr>
+          <w:sz w:val="28"/>
+          <w:szCs w:val="28"/>
+        </w:rPr>
+        <w:t>fin</w:t>
+      </w:r>
+    </w:p>
+    <w:p>
+      <w:pPr>
+        <w:rPr>
+          <w:sz w:val="28"/>
+          <w:szCs w:val="28"/>
+        </w:rPr>
+      </w:pPr>
+      <w:proofErr w:type="spellStart"/>
+      <w:r>
+        <w:rPr>
+          <w:sz w:val="28"/>
+          <w:szCs w:val="28"/>
+        </w:rPr>
+        <w:t>Artiste_id</w:t>
+      </w:r>
+      <w:proofErr w:type="spellEnd"/>
+      <w:r>
+        <w:rPr>
+          <w:sz w:val="28"/>
+          <w:szCs w:val="28"/>
+        </w:rPr>
+        <w:t xml:space="preserve"> </w:t>
+      </w:r>
+      <w:r>
+        <w:rPr>
+          <w:sz w:val="28"/>
+          <w:szCs w:val="28"/>
+        </w:rPr>
+        <w:sym w:font="Wingdings" w:char="F0E0"/>
+      </w:r>
+      <w:r>
+        <w:rPr>
+          <w:sz w:val="28"/>
+          <w:szCs w:val="28"/>
+        </w:rPr>
+        <w:t xml:space="preserve"> </w:t>
+      </w:r>
+      <w:proofErr w:type="spellStart"/>
+      <w:r>
+        <w:rPr>
+          <w:sz w:val="28"/>
+          <w:szCs w:val="28"/>
+        </w:rPr>
+        <w:t>Artiste_nom</w:t>
+      </w:r>
+      <w:proofErr w:type="spellEnd"/>
+      <w:r>
+        <w:rPr>
+          <w:sz w:val="28"/>
+          <w:szCs w:val="28"/>
+        </w:rPr>
+        <w:t xml:space="preserve">, </w:t>
+      </w:r>
+      <w:proofErr w:type="spellStart"/>
+      <w:r>
+        <w:rPr>
+          <w:sz w:val="28"/>
+          <w:szCs w:val="28"/>
+        </w:rPr>
+        <w:t>Artiste_prenom</w:t>
+      </w:r>
+      <w:proofErr w:type="spellEnd"/>
+      <w:r>
+        <w:rPr>
+          <w:sz w:val="28"/>
+          <w:szCs w:val="28"/>
+        </w:rPr>
+        <w:t xml:space="preserve">, </w:t>
+      </w:r>
+      <w:proofErr w:type="spellStart"/>
+      <w:r>
+        <w:rPr>
+          <w:sz w:val="28"/>
+          <w:szCs w:val="28"/>
+        </w:rPr>
+        <w:t>Artiste_nationalite</w:t>
+      </w:r>
+      <w:proofErr w:type="spellEnd"/>
+      <w:r>
+        <w:rPr>
+          <w:sz w:val="28"/>
+          <w:szCs w:val="28"/>
+        </w:rPr>
+        <w:t xml:space="preserve">, </w:t>
+      </w:r>
+      <w:proofErr w:type="spellStart"/>
+      <w:r>
+        <w:rPr>
+          <w:sz w:val="28"/>
+          <w:szCs w:val="28"/>
+        </w:rPr>
+        <w:t>Artiste_</w:t>
+      </w:r>
+      <w:r>
+        <w:rPr>
+          <w:sz w:val="28"/>
+          <w:szCs w:val="28"/>
+        </w:rPr>
+        <w:t>date_naissance</w:t>
+      </w:r>
+      <w:proofErr w:type="spellEnd"/>
+      <w:r>
+        <w:rPr>
+          <w:sz w:val="28"/>
+          <w:szCs w:val="28"/>
+        </w:rPr>
+        <w:t xml:space="preserve">, </w:t>
+      </w:r>
+      <w:proofErr w:type="spellStart"/>
+      <w:r>
+        <w:rPr>
+          <w:sz w:val="28"/>
+          <w:szCs w:val="28"/>
+        </w:rPr>
+        <w:t>Artiste_date_deces</w:t>
+      </w:r>
+      <w:proofErr w:type="spellEnd"/>
+    </w:p>
+    <w:p>
+      <w:pPr>
+        <w:rPr>
+          <w:sz w:val="28"/>
+          <w:szCs w:val="28"/>
+        </w:rPr>
+      </w:pPr>
+      <w:proofErr w:type="spellStart"/>
+      <w:r>
+        <w:rPr>
+          <w:sz w:val="28"/>
+          <w:szCs w:val="28"/>
+        </w:rPr>
+        <w:t>Musee_id</w:t>
+      </w:r>
+      <w:proofErr w:type="spellEnd"/>
+      <w:r>
+        <w:rPr>
+          <w:sz w:val="28"/>
+          <w:szCs w:val="28"/>
+        </w:rPr>
+        <w:t xml:space="preserve"> </w:t>
+      </w:r>
+      <w:r>
+        <w:rPr>
+          <w:sz w:val="28"/>
+          <w:szCs w:val="28"/>
+        </w:rPr>
+        <w:sym w:font="Wingdings" w:char="F0E0"/>
+      </w:r>
+      <w:r>
+        <w:rPr>
+          <w:sz w:val="28"/>
+          <w:szCs w:val="28"/>
+        </w:rPr>
+        <w:t xml:space="preserve"> </w:t>
+      </w:r>
+      <w:proofErr w:type="spellStart"/>
+      <w:r>
+        <w:rPr>
+          <w:sz w:val="28"/>
+          <w:szCs w:val="28"/>
+        </w:rPr>
+        <w:t>Musee_nom</w:t>
+      </w:r>
+      <w:proofErr w:type="spellEnd"/>
+      <w:r>
+        <w:rPr>
+          <w:sz w:val="28"/>
+          <w:szCs w:val="28"/>
+        </w:rPr>
+        <w:t xml:space="preserve">, </w:t>
+      </w:r>
+      <w:proofErr w:type="spellStart"/>
+      <w:r>
+        <w:rPr>
+          <w:sz w:val="28"/>
+          <w:szCs w:val="28"/>
+        </w:rPr>
+        <w:t>Musee_ville</w:t>
+      </w:r>
+      <w:proofErr w:type="spellEnd"/>
+    </w:p>
+    <w:p>
+      <w:pPr>
+        <w:rPr>
+          <w:sz w:val="28"/>
+          <w:szCs w:val="28"/>
+        </w:rPr>
+      </w:pPr>
+    </w:p>
+    <w:p>
+      <w:pPr>
+        <w:rPr>
+          <w:color w:val="45B0E1" w:themeColor="accent1" w:themeTint="99"/>
+          <w:sz w:val="36"/>
+          <w:szCs w:val="36"/>
+        </w:rPr>
+      </w:pPr>
+      <w:r>
+        <w:rPr>
+          <w:color w:val="45B0E1" w:themeColor="accent1" w:themeTint="99"/>
+          <w:sz w:val="36"/>
+          <w:szCs w:val="36"/>
+        </w:rPr>
+        <w:t xml:space="preserve">Etape : </w:t>
+      </w:r>
+      <w:r>
+        <w:rPr>
+          <w:color w:val="45B0E1" w:themeColor="accent1" w:themeTint="99"/>
+          <w:sz w:val="36"/>
+          <w:szCs w:val="36"/>
+        </w:rPr>
+        <w:t>3 Règles de gestion</w:t>
+      </w:r>
+    </w:p>
+    <w:p>
+      <w:pPr>
+        <w:rPr>
+          <w:sz w:val="28"/>
+          <w:szCs w:val="28"/>
+        </w:rPr>
+      </w:pPr>
+      <w:r>
+        <w:rPr>
+          <w:sz w:val="28"/>
+          <w:szCs w:val="28"/>
+        </w:rPr>
+        <w:t>1 œuvre est réalisée par 1 ou plusieurs artistes</w:t>
+      </w:r>
+      <w:r>
+        <w:rPr>
+          <w:sz w:val="28"/>
+          <w:szCs w:val="28"/>
+        </w:rPr>
+        <w:br/>
+        <w:t>1 artiste réalise 0 ou plusieurs œuvres</w:t>
+      </w:r>
+    </w:p>
+    <w:p>
+      <w:pPr>
+        <w:rPr>
+          <w:sz w:val="28"/>
+          <w:szCs w:val="28"/>
+        </w:rPr>
+      </w:pPr>
+      <w:r>
+        <w:rPr>
+          <w:sz w:val="28"/>
+          <w:szCs w:val="28"/>
+        </w:rPr>
+        <w:t>1 courant défini 1 ou plusieurs œuvres</w:t>
+      </w:r>
+      <w:r>
+        <w:rPr>
+          <w:sz w:val="28"/>
+          <w:szCs w:val="28"/>
+        </w:rPr>
+        <w:br/>
+        <w:t>1 œuvre est définie par 0 ou plusieurs courants</w:t>
+      </w:r>
+    </w:p>
+    <w:p>
+      <w:pPr>
+        <w:rPr>
+          <w:sz w:val="28"/>
+          <w:szCs w:val="28"/>
+        </w:rPr>
+      </w:pPr>
+      <w:r>
+        <w:rPr>
+          <w:sz w:val="28"/>
+          <w:szCs w:val="28"/>
+        </w:rPr>
+        <w:t>1 musée conserve 1 ou plusieurs œuvres</w:t>
+      </w:r>
+      <w:r>
+        <w:rPr>
+          <w:sz w:val="28"/>
+          <w:szCs w:val="28"/>
+        </w:rPr>
+        <w:br/>
+        <w:t>1 œuvre est conservée par 0 ou plusieurs musées</w:t>
+      </w:r>
+    </w:p>
+    <w:p>
+      <w:pPr>
+        <w:rPr>
+          <w:color w:val="45B0E1" w:themeColor="accent1" w:themeTint="99"/>
+          <w:sz w:val="36"/>
+          <w:szCs w:val="36"/>
+        </w:rPr>
+      </w:pPr>
+    </w:p>
     <w:p>
       <w:pPr>
         <w:rPr>

</xml_diff>

<commit_message>
Exercice mini_faq bdd ajout jeu d'essai
</commit_message>
<xml_diff>
--- a/03-Databases/Analyse/08-Inventaire_oeuvres_d_art/Inventaire_oeuvres_d_art.docx
+++ b/03-Databases/Analyse/08-Inventaire_oeuvres_d_art/Inventaire_oeuvres_d_art.docx
@@ -1,6 +1,6 @@
 
 <file path=word/document.xml><?xml version="1.0" encoding="utf-8"?>
-<w:document xmlns:wpc="http://schemas.microsoft.com/office/word/2010/wordprocessingCanvas" xmlns:cx="http://schemas.microsoft.com/office/drawing/2014/chartex" xmlns:cx1="http://schemas.microsoft.com/office/drawing/2015/9/8/chartex" xmlns:cx2="http://schemas.microsoft.com/office/drawing/2015/10/21/chartex" xmlns:cx3="http://schemas.microsoft.com/office/drawing/2016/5/9/chartex" xmlns:cx4="http://schemas.microsoft.com/office/drawing/2016/5/10/chartex" xmlns:cx5="http://schemas.microsoft.com/office/drawing/2016/5/11/chartex" xmlns:cx6="http://schemas.microsoft.com/office/drawing/2016/5/12/chartex" xmlns:cx7="http://schemas.microsoft.com/office/drawing/2016/5/13/chartex" xmlns:cx8="http://schemas.microsoft.com/office/drawing/2016/5/14/chartex" xmlns:mc="http://schemas.openxmlformats.org/markup-compatibility/2006" xmlns:aink="http://schemas.microsoft.com/office/drawing/2016/ink" xmlns:am3d="http://schemas.microsoft.com/office/drawing/2017/model3d" xmlns:o="urn:schemas-microsoft-com:office:office" xmlns:oel="http://schemas.microsoft.com/office/2019/extlst" xmlns:r="http://schemas.openxmlformats.org/officeDocument/2006/relationships" xmlns:m="http://schemas.openxmlformats.org/officeDocument/2006/math" xmlns:v="urn:schemas-microsoft-com:vml" xmlns:wp14="http://schemas.microsoft.com/office/word/2010/wordprocessingDrawing" xmlns:wp="http://schemas.openxmlformats.org/drawingml/2006/wordprocessingDrawing" xmlns:w10="urn:schemas-microsoft-com:office:word" xmlns:w="http://schemas.openxmlformats.org/wordprocessingml/2006/main" xmlns:w14="http://schemas.microsoft.com/office/word/2010/wordml" xmlns:w15="http://schemas.microsoft.com/office/word/2012/wordml" xmlns:w16cex="http://schemas.microsoft.com/office/word/2018/wordml/cex" xmlns:w16cid="http://schemas.microsoft.com/office/word/2016/wordml/cid" xmlns:w16="http://schemas.microsoft.com/office/word/2018/wordml" xmlns:w16du="http://schemas.microsoft.com/office/word/2023/wordml/word16du" xmlns:w16sdtdh="http://schemas.microsoft.com/office/word/2020/wordml/sdtdatahash" xmlns:w16se="http://schemas.microsoft.com/office/word/2015/wordml/symex" xmlns:wpg="http://schemas.microsoft.com/office/word/2010/wordprocessingGroup" xmlns:wpi="http://schemas.microsoft.com/office/word/2010/wordprocessingInk" xmlns:wne="http://schemas.microsoft.com/office/word/2006/wordml" xmlns:wps="http://schemas.microsoft.com/office/word/2010/wordprocessingShape" mc:Ignorable="w14 w15 w16se w16cid w16 w16cex w16sdtdh w16du wp14">
+<w:document xmlns:wpc="http://schemas.microsoft.com/office/word/2010/wordprocessingCanvas" xmlns:cx="http://schemas.microsoft.com/office/drawing/2014/chartex" xmlns:cx1="http://schemas.microsoft.com/office/drawing/2015/9/8/chartex" xmlns:cx2="http://schemas.microsoft.com/office/drawing/2015/10/21/chartex" xmlns:cx3="http://schemas.microsoft.com/office/drawing/2016/5/9/chartex" xmlns:cx4="http://schemas.microsoft.com/office/drawing/2016/5/10/chartex" xmlns:cx5="http://schemas.microsoft.com/office/drawing/2016/5/11/chartex" xmlns:cx6="http://schemas.microsoft.com/office/drawing/2016/5/12/chartex" xmlns:cx7="http://schemas.microsoft.com/office/drawing/2016/5/13/chartex" xmlns:cx8="http://schemas.microsoft.com/office/drawing/2016/5/14/chartex" xmlns:mc="http://schemas.openxmlformats.org/markup-compatibility/2006" xmlns:aink="http://schemas.microsoft.com/office/drawing/2016/ink" xmlns:am3d="http://schemas.microsoft.com/office/drawing/2017/model3d" xmlns:o="urn:schemas-microsoft-com:office:office" xmlns:oel="http://schemas.microsoft.com/office/2019/extlst" xmlns:r="http://schemas.openxmlformats.org/officeDocument/2006/relationships" xmlns:m="http://schemas.openxmlformats.org/officeDocument/2006/math" xmlns:v="urn:schemas-microsoft-com:vml" xmlns:wp14="http://schemas.microsoft.com/office/word/2010/wordprocessingDrawing" xmlns:wp="http://schemas.openxmlformats.org/drawingml/2006/wordprocessingDrawing" xmlns:w10="urn:schemas-microsoft-com:office:word" xmlns:w="http://schemas.openxmlformats.org/wordprocessingml/2006/main" xmlns:w14="http://schemas.microsoft.com/office/word/2010/wordml" xmlns:w15="http://schemas.microsoft.com/office/word/2012/wordml" xmlns:w16cex="http://schemas.microsoft.com/office/word/2018/wordml/cex" xmlns:w16cid="http://schemas.microsoft.com/office/word/2016/wordml/cid" xmlns:w16="http://schemas.microsoft.com/office/word/2018/wordml" xmlns:w16du="http://schemas.microsoft.com/office/word/2023/wordml/word16du" xmlns:w16sdtdh="http://schemas.microsoft.com/office/word/2020/wordml/sdtdatahash" xmlns:w16sdtfl="http://schemas.microsoft.com/office/word/2024/wordml/sdtformatlock" xmlns:w16se="http://schemas.microsoft.com/office/word/2015/wordml/symex" xmlns:wpg="http://schemas.microsoft.com/office/word/2010/wordprocessingGroup" xmlns:wpi="http://schemas.microsoft.com/office/word/2010/wordprocessingInk" xmlns:wne="http://schemas.microsoft.com/office/word/2006/wordml" xmlns:wps="http://schemas.microsoft.com/office/word/2010/wordprocessingShape" mc:Ignorable="w14 w15 w16se w16cid w16 w16cex w16sdtdh w16sdtfl w16du wp14">
   <w:body>
     <w:p>
       <w:pPr>
@@ -689,7 +689,6 @@
                 <w:szCs w:val="20"/>
               </w:rPr>
             </w:pPr>
-            <w:proofErr w:type="spellStart"/>
             <w:r>
               <w:rPr>
                 <w:rFonts w:ascii="Arial" w:hAnsi="Arial" w:cs="Arial"/>
@@ -706,7 +705,6 @@
               </w:rPr>
               <w:t>_id</w:t>
             </w:r>
-            <w:proofErr w:type="spellEnd"/>
           </w:p>
         </w:tc>
         <w:tc>
@@ -826,7 +824,6 @@
                 <w:szCs w:val="20"/>
               </w:rPr>
             </w:pPr>
-            <w:proofErr w:type="spellStart"/>
             <w:r>
               <w:rPr>
                 <w:rFonts w:ascii="Arial" w:hAnsi="Arial" w:cs="Arial"/>
@@ -835,7 +832,6 @@
               </w:rPr>
               <w:t>Œuvre_type</w:t>
             </w:r>
-            <w:proofErr w:type="spellEnd"/>
           </w:p>
         </w:tc>
         <w:tc>
@@ -952,7 +948,6 @@
                 <w:szCs w:val="20"/>
               </w:rPr>
             </w:pPr>
-            <w:proofErr w:type="spellStart"/>
             <w:r>
               <w:rPr>
                 <w:rFonts w:ascii="Arial" w:hAnsi="Arial" w:cs="Arial"/>
@@ -961,7 +956,6 @@
               </w:rPr>
               <w:t>Œuvre_titre</w:t>
             </w:r>
-            <w:proofErr w:type="spellEnd"/>
           </w:p>
         </w:tc>
         <w:tc>
@@ -1067,7 +1061,6 @@
                 <w:szCs w:val="20"/>
               </w:rPr>
             </w:pPr>
-            <w:proofErr w:type="spellStart"/>
             <w:r>
               <w:rPr>
                 <w:rFonts w:ascii="Arial" w:hAnsi="Arial" w:cs="Arial"/>
@@ -1076,7 +1069,6 @@
               </w:rPr>
               <w:t>Œuvre_annee</w:t>
             </w:r>
-            <w:proofErr w:type="spellEnd"/>
           </w:p>
         </w:tc>
         <w:tc>
@@ -1178,7 +1170,6 @@
                 <w:szCs w:val="20"/>
               </w:rPr>
             </w:pPr>
-            <w:proofErr w:type="spellStart"/>
             <w:r>
               <w:rPr>
                 <w:rFonts w:ascii="Arial" w:hAnsi="Arial" w:cs="Arial"/>
@@ -1187,7 +1178,6 @@
               </w:rPr>
               <w:t>Œuvre_matiere</w:t>
             </w:r>
-            <w:proofErr w:type="spellEnd"/>
           </w:p>
         </w:tc>
         <w:tc>
@@ -1307,7 +1297,6 @@
                 <w:szCs w:val="20"/>
               </w:rPr>
             </w:pPr>
-            <w:proofErr w:type="spellStart"/>
             <w:r>
               <w:rPr>
                 <w:rFonts w:ascii="Arial" w:hAnsi="Arial" w:cs="Arial"/>
@@ -1316,7 +1305,6 @@
               </w:rPr>
               <w:t>Œuvre_dimensions</w:t>
             </w:r>
-            <w:proofErr w:type="spellEnd"/>
           </w:p>
         </w:tc>
         <w:tc>
@@ -1426,7 +1414,6 @@
                 <w:szCs w:val="20"/>
               </w:rPr>
             </w:pPr>
-            <w:proofErr w:type="spellStart"/>
             <w:r>
               <w:rPr>
                 <w:rFonts w:ascii="Arial" w:hAnsi="Arial" w:cs="Arial"/>
@@ -1435,7 +1422,6 @@
               </w:rPr>
               <w:t>Œuvre_numéro</w:t>
             </w:r>
-            <w:proofErr w:type="spellEnd"/>
           </w:p>
         </w:tc>
         <w:tc>
@@ -1618,7 +1604,6 @@
                 <w:szCs w:val="20"/>
               </w:rPr>
             </w:pPr>
-            <w:proofErr w:type="spellStart"/>
             <w:r>
               <w:rPr>
                 <w:rFonts w:ascii="Arial" w:hAnsi="Arial" w:cs="Arial"/>
@@ -1627,7 +1612,6 @@
               </w:rPr>
               <w:t>Courant_id</w:t>
             </w:r>
-            <w:proofErr w:type="spellEnd"/>
           </w:p>
         </w:tc>
         <w:tc>
@@ -1655,14 +1639,7 @@
                 <w:sz w:val="20"/>
                 <w:szCs w:val="20"/>
               </w:rPr>
-              <w:t xml:space="preserve"> d</w:t>
-            </w:r>
-            <w:r>
-              <w:rPr>
-                <w:sz w:val="20"/>
-                <w:szCs w:val="20"/>
-              </w:rPr>
-              <w:t>u courant</w:t>
+              <w:t xml:space="preserve"> du courant</w:t>
             </w:r>
           </w:p>
         </w:tc>
@@ -1748,7 +1725,6 @@
                 <w:szCs w:val="20"/>
               </w:rPr>
             </w:pPr>
-            <w:proofErr w:type="spellStart"/>
             <w:r>
               <w:rPr>
                 <w:rFonts w:ascii="Arial" w:hAnsi="Arial" w:cs="Arial"/>
@@ -1757,7 +1733,6 @@
               </w:rPr>
               <w:t>Courant_nom</w:t>
             </w:r>
-            <w:proofErr w:type="spellEnd"/>
           </w:p>
         </w:tc>
         <w:tc>
@@ -1861,7 +1836,6 @@
                 <w:szCs w:val="20"/>
               </w:rPr>
             </w:pPr>
-            <w:proofErr w:type="spellStart"/>
             <w:r>
               <w:rPr>
                 <w:rFonts w:ascii="Arial" w:hAnsi="Arial" w:cs="Arial"/>
@@ -1870,7 +1844,6 @@
               </w:rPr>
               <w:t>Courant_descriptif</w:t>
             </w:r>
-            <w:proofErr w:type="spellEnd"/>
           </w:p>
         </w:tc>
         <w:tc>
@@ -1970,7 +1943,6 @@
                 <w:szCs w:val="20"/>
               </w:rPr>
             </w:pPr>
-            <w:proofErr w:type="spellStart"/>
             <w:r>
               <w:rPr>
                 <w:rFonts w:ascii="Arial" w:hAnsi="Arial" w:cs="Arial"/>
@@ -1979,7 +1951,6 @@
               </w:rPr>
               <w:t>Courant_debut</w:t>
             </w:r>
-            <w:proofErr w:type="spellEnd"/>
           </w:p>
         </w:tc>
         <w:tc>
@@ -2082,7 +2053,6 @@
                 <w:szCs w:val="20"/>
               </w:rPr>
             </w:pPr>
-            <w:proofErr w:type="spellStart"/>
             <w:r>
               <w:rPr>
                 <w:rFonts w:ascii="Arial" w:hAnsi="Arial" w:cs="Arial"/>
@@ -2091,7 +2061,6 @@
               </w:rPr>
               <w:t>Courant_fin</w:t>
             </w:r>
-            <w:proofErr w:type="spellEnd"/>
           </w:p>
         </w:tc>
         <w:tc>
@@ -2267,7 +2236,6 @@
                 <w:szCs w:val="20"/>
               </w:rPr>
             </w:pPr>
-            <w:proofErr w:type="spellStart"/>
             <w:r>
               <w:rPr>
                 <w:rFonts w:ascii="Arial" w:hAnsi="Arial" w:cs="Arial"/>
@@ -2276,7 +2244,6 @@
               </w:rPr>
               <w:t>Artiste_id</w:t>
             </w:r>
-            <w:proofErr w:type="spellEnd"/>
           </w:p>
         </w:tc>
         <w:tc>
@@ -2304,14 +2271,7 @@
                 <w:sz w:val="20"/>
                 <w:szCs w:val="20"/>
               </w:rPr>
-              <w:t xml:space="preserve"> de </w:t>
-            </w:r>
-            <w:r>
-              <w:rPr>
-                <w:sz w:val="20"/>
-                <w:szCs w:val="20"/>
-              </w:rPr>
-              <w:t>l’artiste</w:t>
+              <w:t xml:space="preserve"> de l’artiste</w:t>
             </w:r>
           </w:p>
         </w:tc>
@@ -2397,7 +2357,6 @@
                 <w:szCs w:val="20"/>
               </w:rPr>
             </w:pPr>
-            <w:proofErr w:type="spellStart"/>
             <w:r>
               <w:rPr>
                 <w:rFonts w:ascii="Arial" w:hAnsi="Arial" w:cs="Arial"/>
@@ -2406,7 +2365,6 @@
               </w:rPr>
               <w:t>Artiste_nom</w:t>
             </w:r>
-            <w:proofErr w:type="spellEnd"/>
           </w:p>
         </w:tc>
         <w:tc>
@@ -2488,6 +2446,13 @@
                 <w:szCs w:val="20"/>
               </w:rPr>
             </w:pPr>
+            <w:r>
+              <w:rPr>
+                <w:sz w:val="20"/>
+                <w:szCs w:val="20"/>
+              </w:rPr>
+              <w:t>Obligatoire, &gt; 1 caractère</w:t>
+            </w:r>
           </w:p>
         </w:tc>
       </w:tr>
@@ -2509,7 +2474,6 @@
                 <w:szCs w:val="20"/>
               </w:rPr>
             </w:pPr>
-            <w:proofErr w:type="spellStart"/>
             <w:r>
               <w:rPr>
                 <w:rFonts w:ascii="Arial" w:hAnsi="Arial" w:cs="Arial"/>
@@ -2518,7 +2482,6 @@
               </w:rPr>
               <w:t>Artiste_prenom</w:t>
             </w:r>
-            <w:proofErr w:type="spellEnd"/>
           </w:p>
         </w:tc>
         <w:tc>
@@ -2600,6 +2563,13 @@
                 <w:szCs w:val="20"/>
               </w:rPr>
             </w:pPr>
+            <w:r>
+              <w:rPr>
+                <w:sz w:val="20"/>
+                <w:szCs w:val="20"/>
+              </w:rPr>
+              <w:t>Obligatoire, &gt; 1 caractère</w:t>
+            </w:r>
           </w:p>
         </w:tc>
       </w:tr>
@@ -2618,7 +2588,6 @@
                 <w:szCs w:val="20"/>
               </w:rPr>
             </w:pPr>
-            <w:proofErr w:type="spellStart"/>
             <w:r>
               <w:rPr>
                 <w:rFonts w:ascii="Arial" w:hAnsi="Arial" w:cs="Arial"/>
@@ -2627,7 +2596,6 @@
               </w:rPr>
               <w:t>Artiste_nationalite</w:t>
             </w:r>
-            <w:proofErr w:type="spellEnd"/>
           </w:p>
         </w:tc>
         <w:tc>
@@ -2687,6 +2655,13 @@
                 <w:szCs w:val="20"/>
               </w:rPr>
             </w:pPr>
+            <w:r>
+              <w:rPr>
+                <w:sz w:val="20"/>
+                <w:szCs w:val="20"/>
+              </w:rPr>
+              <w:t>100</w:t>
+            </w:r>
           </w:p>
         </w:tc>
         <w:tc>
@@ -2702,6 +2677,13 @@
                 <w:szCs w:val="20"/>
               </w:rPr>
             </w:pPr>
+            <w:r>
+              <w:rPr>
+                <w:sz w:val="20"/>
+                <w:szCs w:val="20"/>
+              </w:rPr>
+              <w:t>Obligatoire, &gt; 1 caractère</w:t>
+            </w:r>
           </w:p>
         </w:tc>
       </w:tr>
@@ -2723,7 +2705,6 @@
                 <w:szCs w:val="20"/>
               </w:rPr>
             </w:pPr>
-            <w:proofErr w:type="spellStart"/>
             <w:r>
               <w:rPr>
                 <w:rFonts w:ascii="Arial" w:hAnsi="Arial" w:cs="Arial"/>
@@ -2732,7 +2713,6 @@
               </w:rPr>
               <w:t>Artiste_date_naissance</w:t>
             </w:r>
-            <w:proofErr w:type="spellEnd"/>
           </w:p>
         </w:tc>
         <w:tc>
@@ -2832,7 +2812,6 @@
                 <w:szCs w:val="20"/>
               </w:rPr>
             </w:pPr>
-            <w:proofErr w:type="spellStart"/>
             <w:r>
               <w:rPr>
                 <w:rFonts w:ascii="Arial" w:hAnsi="Arial" w:cs="Arial"/>
@@ -2841,7 +2820,6 @@
               </w:rPr>
               <w:t>Artiste_date_deces</w:t>
             </w:r>
-            <w:proofErr w:type="spellEnd"/>
           </w:p>
         </w:tc>
         <w:tc>
@@ -2921,14 +2899,7 @@
                 <w:sz w:val="20"/>
                 <w:szCs w:val="20"/>
               </w:rPr>
-              <w:t>Facultatif</w:t>
-            </w:r>
-            <w:r>
-              <w:rPr>
-                <w:sz w:val="20"/>
-                <w:szCs w:val="20"/>
-              </w:rPr>
-              <w:t>, format=AAAA-MM-JJ</w:t>
+              <w:t>Facultatif, format=AAAA-MM-JJ</w:t>
             </w:r>
           </w:p>
         </w:tc>
@@ -3029,7 +3000,6 @@
                 <w:szCs w:val="20"/>
               </w:rPr>
             </w:pPr>
-            <w:proofErr w:type="spellStart"/>
             <w:r>
               <w:rPr>
                 <w:rFonts w:ascii="Arial" w:hAnsi="Arial" w:cs="Arial"/>
@@ -3038,7 +3008,6 @@
               </w:rPr>
               <w:t>Musee_id</w:t>
             </w:r>
-            <w:proofErr w:type="spellEnd"/>
           </w:p>
         </w:tc>
         <w:tc>
@@ -3066,14 +3035,7 @@
                 <w:sz w:val="20"/>
                 <w:szCs w:val="20"/>
               </w:rPr>
-              <w:t xml:space="preserve"> d</w:t>
-            </w:r>
-            <w:r>
-              <w:rPr>
-                <w:sz w:val="20"/>
-                <w:szCs w:val="20"/>
-              </w:rPr>
-              <w:t>u musée</w:t>
+              <w:t xml:space="preserve"> du musée</w:t>
             </w:r>
           </w:p>
         </w:tc>
@@ -3162,7 +3124,6 @@
                 <w:szCs w:val="20"/>
               </w:rPr>
             </w:pPr>
-            <w:proofErr w:type="spellStart"/>
             <w:r>
               <w:rPr>
                 <w:rFonts w:ascii="Arial" w:hAnsi="Arial" w:cs="Arial"/>
@@ -3171,7 +3132,6 @@
               </w:rPr>
               <w:t>Musee_nom</w:t>
             </w:r>
-            <w:proofErr w:type="spellEnd"/>
           </w:p>
         </w:tc>
         <w:tc>
@@ -3278,7 +3238,6 @@
                 <w:szCs w:val="20"/>
               </w:rPr>
             </w:pPr>
-            <w:proofErr w:type="spellStart"/>
             <w:r>
               <w:rPr>
                 <w:rFonts w:ascii="Arial" w:hAnsi="Arial" w:cs="Arial"/>
@@ -3287,7 +3246,6 @@
               </w:rPr>
               <w:t>Musee_ville</w:t>
             </w:r>
-            <w:proofErr w:type="spellEnd"/>
           </w:p>
         </w:tc>
         <w:tc>
@@ -3565,7 +3523,6 @@
           <w:szCs w:val="28"/>
         </w:rPr>
       </w:pPr>
-      <w:proofErr w:type="spellStart"/>
       <w:r>
         <w:rPr>
           <w:sz w:val="28"/>
@@ -3574,7 +3531,6 @@
         <w:lastRenderedPageBreak/>
         <w:t>Œuvre_id</w:t>
       </w:r>
-      <w:proofErr w:type="spellEnd"/>
       <w:r>
         <w:rPr>
           <w:sz w:val="28"/>
@@ -3615,14 +3571,7 @@
           <w:sz w:val="28"/>
           <w:szCs w:val="28"/>
         </w:rPr>
-        <w:t>Œuvre</w:t>
-      </w:r>
-      <w:r>
-        <w:rPr>
-          <w:sz w:val="28"/>
-          <w:szCs w:val="28"/>
-        </w:rPr>
-        <w:t xml:space="preserve"> </w:t>
+        <w:t xml:space="preserve">Œuvre </w:t>
       </w:r>
       <w:r>
         <w:rPr>
@@ -3652,7 +3601,6 @@
         </w:rPr>
         <w:t>Œuvre _</w:t>
       </w:r>
-      <w:proofErr w:type="spellStart"/>
       <w:r>
         <w:rPr>
           <w:sz w:val="28"/>
@@ -3672,15 +3620,7 @@
           <w:sz w:val="28"/>
           <w:szCs w:val="28"/>
         </w:rPr>
-        <w:t>e</w:t>
-      </w:r>
-      <w:proofErr w:type="spellEnd"/>
-      <w:r>
-        <w:rPr>
-          <w:sz w:val="28"/>
-          <w:szCs w:val="28"/>
-        </w:rPr>
-        <w:t xml:space="preserve">, </w:t>
+        <w:t xml:space="preserve">e, </w:t>
       </w:r>
       <w:r>
         <w:rPr>
@@ -3689,7 +3629,6 @@
         </w:rPr>
         <w:t>Œuvre _</w:t>
       </w:r>
-      <w:proofErr w:type="spellStart"/>
       <w:r>
         <w:rPr>
           <w:sz w:val="28"/>
@@ -3697,44 +3636,13 @@
         </w:rPr>
         <w:t>matiere</w:t>
       </w:r>
-      <w:proofErr w:type="spellEnd"/>
-      <w:r>
-        <w:rPr>
-          <w:sz w:val="28"/>
-          <w:szCs w:val="28"/>
-        </w:rPr>
-        <w:t xml:space="preserve">, </w:t>
-      </w:r>
-      <w:r>
-        <w:rPr>
-          <w:sz w:val="28"/>
-          <w:szCs w:val="28"/>
-        </w:rPr>
-        <w:t>Œuvre _</w:t>
-      </w:r>
-      <w:r>
-        <w:rPr>
-          <w:sz w:val="28"/>
-          <w:szCs w:val="28"/>
-        </w:rPr>
-        <w:t xml:space="preserve">dimension, </w:t>
-      </w:r>
-      <w:r>
-        <w:rPr>
-          <w:sz w:val="28"/>
-          <w:szCs w:val="28"/>
-        </w:rPr>
-        <w:t>Œuvre _</w:t>
-      </w:r>
-      <w:proofErr w:type="spellStart"/>
-      <w:r>
-        <w:rPr>
-          <w:sz w:val="28"/>
-          <w:szCs w:val="28"/>
-        </w:rPr>
-        <w:t>numero</w:t>
-      </w:r>
-      <w:proofErr w:type="spellEnd"/>
+      <w:r>
+        <w:rPr>
+          <w:sz w:val="28"/>
+          <w:szCs w:val="28"/>
+        </w:rPr>
+        <w:t>, Œuvre _dimension, Œuvre _numero</w:t>
+      </w:r>
     </w:p>
     <w:p>
       <w:pPr>
@@ -3743,7 +3651,6 @@
           <w:szCs w:val="28"/>
         </w:rPr>
       </w:pPr>
-      <w:proofErr w:type="spellStart"/>
       <w:r>
         <w:rPr>
           <w:sz w:val="28"/>
@@ -3756,9 +3663,8 @@
           <w:sz w:val="28"/>
           <w:szCs w:val="28"/>
         </w:rPr>
-        <w:t>_id</w:t>
-      </w:r>
-      <w:proofErr w:type="spellEnd"/>
+        <w:t xml:space="preserve">_id </w:t>
+      </w:r>
       <w:r>
         <w:rPr>
           <w:sz w:val="28"/>
@@ -3771,6 +3677,13 @@
           <w:sz w:val="28"/>
           <w:szCs w:val="28"/>
         </w:rPr>
+        <w:sym w:font="Wingdings" w:char="F0E0"/>
+      </w:r>
+      <w:r>
+        <w:rPr>
+          <w:sz w:val="28"/>
+          <w:szCs w:val="28"/>
+        </w:rPr>
         <w:t xml:space="preserve"> </w:t>
       </w:r>
       <w:r>
@@ -3778,13 +3691,6 @@
           <w:sz w:val="28"/>
           <w:szCs w:val="28"/>
         </w:rPr>
-        <w:sym w:font="Wingdings" w:char="F0E0"/>
-      </w:r>
-      <w:r>
-        <w:rPr>
-          <w:sz w:val="28"/>
-          <w:szCs w:val="28"/>
-        </w:rPr>
         <w:t xml:space="preserve"> </w:t>
       </w:r>
       <w:r>
@@ -3792,21 +3698,7 @@
           <w:sz w:val="28"/>
           <w:szCs w:val="28"/>
         </w:rPr>
-        <w:t xml:space="preserve"> </w:t>
-      </w:r>
-      <w:r>
-        <w:rPr>
-          <w:sz w:val="28"/>
-          <w:szCs w:val="28"/>
-        </w:rPr>
-        <w:t>Courant</w:t>
-      </w:r>
-      <w:r>
-        <w:rPr>
-          <w:sz w:val="28"/>
-          <w:szCs w:val="28"/>
-        </w:rPr>
-        <w:t xml:space="preserve"> </w:t>
+        <w:t xml:space="preserve">Courant </w:t>
       </w:r>
       <w:r>
         <w:rPr>
@@ -3820,14 +3712,7 @@
           <w:sz w:val="28"/>
           <w:szCs w:val="28"/>
         </w:rPr>
-        <w:t>Courant</w:t>
-      </w:r>
-      <w:r>
-        <w:rPr>
-          <w:sz w:val="28"/>
-          <w:szCs w:val="28"/>
-        </w:rPr>
-        <w:t xml:space="preserve"> </w:t>
+        <w:t xml:space="preserve">Courant </w:t>
       </w:r>
       <w:r>
         <w:rPr>
@@ -3848,14 +3733,7 @@
           <w:sz w:val="28"/>
           <w:szCs w:val="28"/>
         </w:rPr>
-        <w:t>Courant</w:t>
-      </w:r>
-      <w:r>
-        <w:rPr>
-          <w:sz w:val="28"/>
-          <w:szCs w:val="28"/>
-        </w:rPr>
-        <w:t xml:space="preserve"> </w:t>
+        <w:t xml:space="preserve">Courant </w:t>
       </w:r>
       <w:r>
         <w:rPr>
@@ -3876,14 +3754,7 @@
           <w:sz w:val="28"/>
           <w:szCs w:val="28"/>
         </w:rPr>
-        <w:t>Courant</w:t>
-      </w:r>
-      <w:r>
-        <w:rPr>
-          <w:sz w:val="28"/>
-          <w:szCs w:val="28"/>
-        </w:rPr>
-        <w:t xml:space="preserve"> </w:t>
+        <w:t xml:space="preserve">Courant </w:t>
       </w:r>
       <w:r>
         <w:rPr>
@@ -3907,21 +3778,12 @@
           <w:szCs w:val="28"/>
         </w:rPr>
       </w:pPr>
-      <w:proofErr w:type="spellStart"/>
-      <w:r>
-        <w:rPr>
-          <w:sz w:val="28"/>
-          <w:szCs w:val="28"/>
-        </w:rPr>
-        <w:t>Artiste_id</w:t>
-      </w:r>
-      <w:proofErr w:type="spellEnd"/>
-      <w:r>
-        <w:rPr>
-          <w:sz w:val="28"/>
-          <w:szCs w:val="28"/>
-        </w:rPr>
-        <w:t xml:space="preserve"> </w:t>
+      <w:r>
+        <w:rPr>
+          <w:sz w:val="28"/>
+          <w:szCs w:val="28"/>
+        </w:rPr>
+        <w:t xml:space="preserve">Artiste_id </w:t>
       </w:r>
       <w:r>
         <w:rPr>
@@ -3935,88 +3797,15 @@
           <w:sz w:val="28"/>
           <w:szCs w:val="28"/>
         </w:rPr>
-        <w:t xml:space="preserve"> </w:t>
-      </w:r>
-      <w:proofErr w:type="spellStart"/>
-      <w:r>
-        <w:rPr>
-          <w:sz w:val="28"/>
-          <w:szCs w:val="28"/>
-        </w:rPr>
-        <w:t>Artiste_nom</w:t>
-      </w:r>
-      <w:proofErr w:type="spellEnd"/>
-      <w:r>
-        <w:rPr>
-          <w:sz w:val="28"/>
-          <w:szCs w:val="28"/>
-        </w:rPr>
-        <w:t xml:space="preserve">, </w:t>
-      </w:r>
-      <w:proofErr w:type="spellStart"/>
-      <w:r>
-        <w:rPr>
-          <w:sz w:val="28"/>
-          <w:szCs w:val="28"/>
-        </w:rPr>
-        <w:t>Artiste_prenom</w:t>
-      </w:r>
-      <w:proofErr w:type="spellEnd"/>
-      <w:r>
-        <w:rPr>
-          <w:sz w:val="28"/>
-          <w:szCs w:val="28"/>
-        </w:rPr>
-        <w:t xml:space="preserve">, </w:t>
-      </w:r>
-      <w:proofErr w:type="spellStart"/>
-      <w:r>
-        <w:rPr>
-          <w:sz w:val="28"/>
-          <w:szCs w:val="28"/>
-        </w:rPr>
-        <w:t>Artiste_nationalite</w:t>
-      </w:r>
-      <w:proofErr w:type="spellEnd"/>
-      <w:r>
-        <w:rPr>
-          <w:sz w:val="28"/>
-          <w:szCs w:val="28"/>
-        </w:rPr>
-        <w:t xml:space="preserve">, </w:t>
-      </w:r>
-      <w:proofErr w:type="spellStart"/>
-      <w:r>
-        <w:rPr>
-          <w:sz w:val="28"/>
-          <w:szCs w:val="28"/>
-        </w:rPr>
-        <w:t>Artiste_</w:t>
-      </w:r>
-      <w:r>
-        <w:rPr>
-          <w:sz w:val="28"/>
-          <w:szCs w:val="28"/>
-        </w:rPr>
-        <w:t>date_naissance</w:t>
-      </w:r>
-      <w:proofErr w:type="spellEnd"/>
-      <w:r>
-        <w:rPr>
-          <w:sz w:val="28"/>
-          <w:szCs w:val="28"/>
-        </w:rPr>
-        <w:t xml:space="preserve">, </w:t>
-      </w:r>
-      <w:proofErr w:type="spellStart"/>
-      <w:r>
-        <w:rPr>
-          <w:sz w:val="28"/>
-          <w:szCs w:val="28"/>
-        </w:rPr>
-        <w:t>Artiste_date_deces</w:t>
-      </w:r>
-      <w:proofErr w:type="spellEnd"/>
+        <w:t xml:space="preserve"> Artiste_nom, Artiste_prenom, Artiste_nationalite, Artiste_</w:t>
+      </w:r>
+      <w:r>
+        <w:rPr>
+          <w:sz w:val="28"/>
+          <w:szCs w:val="28"/>
+        </w:rPr>
+        <w:t>date_naissance, Artiste_date_deces</w:t>
+      </w:r>
     </w:p>
     <w:p>
       <w:pPr>
@@ -4025,21 +3814,12 @@
           <w:szCs w:val="28"/>
         </w:rPr>
       </w:pPr>
-      <w:proofErr w:type="spellStart"/>
-      <w:r>
-        <w:rPr>
-          <w:sz w:val="28"/>
-          <w:szCs w:val="28"/>
-        </w:rPr>
-        <w:t>Musee_id</w:t>
-      </w:r>
-      <w:proofErr w:type="spellEnd"/>
-      <w:r>
-        <w:rPr>
-          <w:sz w:val="28"/>
-          <w:szCs w:val="28"/>
-        </w:rPr>
-        <w:t xml:space="preserve"> </w:t>
+      <w:r>
+        <w:rPr>
+          <w:sz w:val="28"/>
+          <w:szCs w:val="28"/>
+        </w:rPr>
+        <w:t xml:space="preserve">Musee_id </w:t>
       </w:r>
       <w:r>
         <w:rPr>
@@ -4053,33 +3833,8 @@
           <w:sz w:val="28"/>
           <w:szCs w:val="28"/>
         </w:rPr>
-        <w:t xml:space="preserve"> </w:t>
-      </w:r>
-      <w:proofErr w:type="spellStart"/>
-      <w:r>
-        <w:rPr>
-          <w:sz w:val="28"/>
-          <w:szCs w:val="28"/>
-        </w:rPr>
-        <w:t>Musee_nom</w:t>
-      </w:r>
-      <w:proofErr w:type="spellEnd"/>
-      <w:r>
-        <w:rPr>
-          <w:sz w:val="28"/>
-          <w:szCs w:val="28"/>
-        </w:rPr>
-        <w:t xml:space="preserve">, </w:t>
-      </w:r>
-      <w:proofErr w:type="spellStart"/>
-      <w:r>
-        <w:rPr>
-          <w:sz w:val="28"/>
-          <w:szCs w:val="28"/>
-        </w:rPr>
-        <w:t>Musee_ville</w:t>
-      </w:r>
-      <w:proofErr w:type="spellEnd"/>
+        <w:t xml:space="preserve"> Musee_nom, Musee_ville</w:t>
+      </w:r>
     </w:p>
     <w:p>
       <w:pPr>
@@ -4211,7 +3966,7 @@
 </file>
 
 <file path=word/numbering.xml><?xml version="1.0" encoding="utf-8"?>
-<w:numbering xmlns:wpc="http://schemas.microsoft.com/office/word/2010/wordprocessingCanvas" xmlns:cx="http://schemas.microsoft.com/office/drawing/2014/chartex" xmlns:cx1="http://schemas.microsoft.com/office/drawing/2015/9/8/chartex" xmlns:cx2="http://schemas.microsoft.com/office/drawing/2015/10/21/chartex" xmlns:cx3="http://schemas.microsoft.com/office/drawing/2016/5/9/chartex" xmlns:cx4="http://schemas.microsoft.com/office/drawing/2016/5/10/chartex" xmlns:cx5="http://schemas.microsoft.com/office/drawing/2016/5/11/chartex" xmlns:cx6="http://schemas.microsoft.com/office/drawing/2016/5/12/chartex" xmlns:cx7="http://schemas.microsoft.com/office/drawing/2016/5/13/chartex" xmlns:cx8="http://schemas.microsoft.com/office/drawing/2016/5/14/chartex" xmlns:mc="http://schemas.openxmlformats.org/markup-compatibility/2006" xmlns:aink="http://schemas.microsoft.com/office/drawing/2016/ink" xmlns:am3d="http://schemas.microsoft.com/office/drawing/2017/model3d" xmlns:o="urn:schemas-microsoft-com:office:office" xmlns:oel="http://schemas.microsoft.com/office/2019/extlst" xmlns:r="http://schemas.openxmlformats.org/officeDocument/2006/relationships" xmlns:m="http://schemas.openxmlformats.org/officeDocument/2006/math" xmlns:v="urn:schemas-microsoft-com:vml" xmlns:wp14="http://schemas.microsoft.com/office/word/2010/wordprocessingDrawing" xmlns:wp="http://schemas.openxmlformats.org/drawingml/2006/wordprocessingDrawing" xmlns:w10="urn:schemas-microsoft-com:office:word" xmlns:w="http://schemas.openxmlformats.org/wordprocessingml/2006/main" xmlns:w14="http://schemas.microsoft.com/office/word/2010/wordml" xmlns:w15="http://schemas.microsoft.com/office/word/2012/wordml" xmlns:w16cex="http://schemas.microsoft.com/office/word/2018/wordml/cex" xmlns:w16cid="http://schemas.microsoft.com/office/word/2016/wordml/cid" xmlns:w16="http://schemas.microsoft.com/office/word/2018/wordml" xmlns:w16du="http://schemas.microsoft.com/office/word/2023/wordml/word16du" xmlns:w16sdtdh="http://schemas.microsoft.com/office/word/2020/wordml/sdtdatahash" xmlns:w16se="http://schemas.microsoft.com/office/word/2015/wordml/symex" xmlns:wpg="http://schemas.microsoft.com/office/word/2010/wordprocessingGroup" xmlns:wpi="http://schemas.microsoft.com/office/word/2010/wordprocessingInk" xmlns:wne="http://schemas.microsoft.com/office/word/2006/wordml" xmlns:wps="http://schemas.microsoft.com/office/word/2010/wordprocessingShape" mc:Ignorable="w14 w15 w16se w16cid w16 w16cex w16sdtdh w16du wp14">
+<w:numbering xmlns:wpc="http://schemas.microsoft.com/office/word/2010/wordprocessingCanvas" xmlns:cx="http://schemas.microsoft.com/office/drawing/2014/chartex" xmlns:cx1="http://schemas.microsoft.com/office/drawing/2015/9/8/chartex" xmlns:cx2="http://schemas.microsoft.com/office/drawing/2015/10/21/chartex" xmlns:cx3="http://schemas.microsoft.com/office/drawing/2016/5/9/chartex" xmlns:cx4="http://schemas.microsoft.com/office/drawing/2016/5/10/chartex" xmlns:cx5="http://schemas.microsoft.com/office/drawing/2016/5/11/chartex" xmlns:cx6="http://schemas.microsoft.com/office/drawing/2016/5/12/chartex" xmlns:cx7="http://schemas.microsoft.com/office/drawing/2016/5/13/chartex" xmlns:cx8="http://schemas.microsoft.com/office/drawing/2016/5/14/chartex" xmlns:mc="http://schemas.openxmlformats.org/markup-compatibility/2006" xmlns:aink="http://schemas.microsoft.com/office/drawing/2016/ink" xmlns:am3d="http://schemas.microsoft.com/office/drawing/2017/model3d" xmlns:o="urn:schemas-microsoft-com:office:office" xmlns:oel="http://schemas.microsoft.com/office/2019/extlst" xmlns:r="http://schemas.openxmlformats.org/officeDocument/2006/relationships" xmlns:m="http://schemas.openxmlformats.org/officeDocument/2006/math" xmlns:v="urn:schemas-microsoft-com:vml" xmlns:wp14="http://schemas.microsoft.com/office/word/2010/wordprocessingDrawing" xmlns:wp="http://schemas.openxmlformats.org/drawingml/2006/wordprocessingDrawing" xmlns:w10="urn:schemas-microsoft-com:office:word" xmlns:w="http://schemas.openxmlformats.org/wordprocessingml/2006/main" xmlns:w14="http://schemas.microsoft.com/office/word/2010/wordml" xmlns:w15="http://schemas.microsoft.com/office/word/2012/wordml" xmlns:w16cex="http://schemas.microsoft.com/office/word/2018/wordml/cex" xmlns:w16cid="http://schemas.microsoft.com/office/word/2016/wordml/cid" xmlns:w16="http://schemas.microsoft.com/office/word/2018/wordml" xmlns:w16du="http://schemas.microsoft.com/office/word/2023/wordml/word16du" xmlns:w16sdtdh="http://schemas.microsoft.com/office/word/2020/wordml/sdtdatahash" xmlns:w16sdtfl="http://schemas.microsoft.com/office/word/2024/wordml/sdtformatlock" xmlns:w16se="http://schemas.microsoft.com/office/word/2015/wordml/symex" xmlns:wpg="http://schemas.microsoft.com/office/word/2010/wordprocessingGroup" xmlns:wpi="http://schemas.microsoft.com/office/word/2010/wordprocessingInk" xmlns:wne="http://schemas.microsoft.com/office/word/2006/wordml" xmlns:wps="http://schemas.microsoft.com/office/word/2010/wordprocessingShape" mc:Ignorable="w14 w15 w16se w16cid w16 w16cex w16sdtdh w16sdtfl w16du wp14">
   <w:abstractNum w:abstractNumId="0" w15:restartNumberingAfterBreak="0">
     <w:nsid w:val="211978BD"/>
     <w:multiLevelType w:val="multilevel"/>
@@ -4824,7 +4579,7 @@
 </file>
 
 <file path=word/styles.xml><?xml version="1.0" encoding="utf-8"?>
-<w:styles xmlns:mc="http://schemas.openxmlformats.org/markup-compatibility/2006" xmlns:r="http://schemas.openxmlformats.org/officeDocument/2006/relationships" xmlns:w="http://schemas.openxmlformats.org/wordprocessingml/2006/main" xmlns:w14="http://schemas.microsoft.com/office/word/2010/wordml" xmlns:w15="http://schemas.microsoft.com/office/word/2012/wordml" xmlns:w16cex="http://schemas.microsoft.com/office/word/2018/wordml/cex" xmlns:w16cid="http://schemas.microsoft.com/office/word/2016/wordml/cid" xmlns:w16="http://schemas.microsoft.com/office/word/2018/wordml" xmlns:w16du="http://schemas.microsoft.com/office/word/2023/wordml/word16du" xmlns:w16sdtdh="http://schemas.microsoft.com/office/word/2020/wordml/sdtdatahash" xmlns:w16se="http://schemas.microsoft.com/office/word/2015/wordml/symex" mc:Ignorable="w14 w15 w16se w16cid w16 w16cex w16sdtdh w16du">
+<w:styles xmlns:mc="http://schemas.openxmlformats.org/markup-compatibility/2006" xmlns:r="http://schemas.openxmlformats.org/officeDocument/2006/relationships" xmlns:w="http://schemas.openxmlformats.org/wordprocessingml/2006/main" xmlns:w14="http://schemas.microsoft.com/office/word/2010/wordml" xmlns:w15="http://schemas.microsoft.com/office/word/2012/wordml" xmlns:w16cex="http://schemas.microsoft.com/office/word/2018/wordml/cex" xmlns:w16cid="http://schemas.microsoft.com/office/word/2016/wordml/cid" xmlns:w16="http://schemas.microsoft.com/office/word/2018/wordml" xmlns:w16du="http://schemas.microsoft.com/office/word/2023/wordml/word16du" xmlns:w16sdtdh="http://schemas.microsoft.com/office/word/2020/wordml/sdtdatahash" xmlns:w16sdtfl="http://schemas.microsoft.com/office/word/2024/wordml/sdtformatlock" xmlns:w16se="http://schemas.microsoft.com/office/word/2015/wordml/symex" mc:Ignorable="w14 w15 w16se w16cid w16 w16cex w16sdtdh w16sdtfl w16du">
   <w:docDefaults>
     <w:rPrDefault>
       <w:rPr>

</xml_diff>